<commit_message>
refactor: ajuste no 2.2 banco de leite humano 2° paragrafo
</commit_message>
<xml_diff>
--- a/PFC_2025_Docs/PFC_Donate_v1.9.docx
+++ b/PFC_2025_Docs/PFC_Donate_v1.9.docx
@@ -5461,81 +5461,69 @@
           <w:caps w:val="0"/>
           <w:kern w:val="0"/>
         </w:rPr>
-        <w:t xml:space="preserve"> O Capítulo 7 descreve a conclusão parcial de cada fase e, por fim, as referências e os apêndices que compleme</w:t>
-      </w:r>
-      <w:bookmarkStart w:id="2" w:name="_GoBack"/>
-      <w:bookmarkEnd w:id="2"/>
-      <w:r>
-        <w:rPr>
-          <w:rFonts w:cs="Times New Roman"/>
-          <w:b w:val="0"/>
-          <w:bCs/>
-          <w:caps w:val="0"/>
-          <w:kern w:val="0"/>
-        </w:rPr>
-        <w:t>ntam este documento.</w:t>
+        <w:t xml:space="preserve"> O Capítulo 7 descreve a conclusão parcial de cada fase e, por fim, as referências e os apêndices que complementam este documento.</w:t>
       </w:r>
       <w:r>
         <w:br w:type="page"/>
       </w:r>
-      <w:bookmarkStart w:id="3" w:name="_Toc201323548"/>
+      <w:bookmarkStart w:id="2" w:name="_Toc201323548"/>
       <w:r>
         <w:lastRenderedPageBreak/>
         <w:t>2 REVISÃO BIBLIOGRÁFICA</w:t>
       </w:r>
+      <w:bookmarkEnd w:id="2"/>
+    </w:p>
+    <w:p>
+      <w:pPr>
+        <w:pStyle w:val="NormalWeb"/>
+      </w:pPr>
+      <w:r>
+        <w:t>E</w:t>
+      </w:r>
+      <w:r>
+        <w:t xml:space="preserve">ste capítulo apresenta os </w:t>
+      </w:r>
+      <w:r>
+        <w:t xml:space="preserve">conceitos e estudos que fundamentam o desenvolvimento do projeto. Inicialmente, são discutidos os benefícios e a importância do aleitamento materno para a saúde infantil e materna. Em seguida, é abordado </w:t>
+      </w:r>
+      <w:r>
+        <w:t>sobre o</w:t>
+      </w:r>
+      <w:r>
+        <w:t xml:space="preserve"> funcionamento dos </w:t>
+      </w:r>
+      <w:r>
+        <w:t>b</w:t>
+      </w:r>
+      <w:r>
+        <w:t xml:space="preserve">ancos de </w:t>
+      </w:r>
+      <w:r>
+        <w:t>leite h</w:t>
+      </w:r>
+      <w:r>
+        <w:t xml:space="preserve">umano, com foco na sua estrutura, atuação e impacto na saúde pública. A terceira seção trata da atuação do Posto de Coleta de Leite Humano do Hospital das Clínicas Samuel Libânio, localizado em Pouso Alegre/MG e </w:t>
+      </w:r>
+      <w:r>
+        <w:t xml:space="preserve">sua </w:t>
+      </w:r>
+      <w:r>
+        <w:t>relevância regional. Por fim, são apresentados trabalhos relacionados, com ênfase no uso de tecnologias digitais aplicadas ao incentivo da amamentação e à doação de leite humano.</w:t>
+      </w:r>
+    </w:p>
+    <w:p/>
+    <w:p>
+      <w:pPr>
+        <w:pStyle w:val="Ttulo2"/>
+      </w:pPr>
+      <w:bookmarkStart w:id="3" w:name="_Toc201323549"/>
+      <w:r>
+        <w:t xml:space="preserve">2.1 </w:t>
+      </w:r>
+      <w:r>
+        <w:t>O ALEITAMENTO MATERNO</w:t>
+      </w:r>
       <w:bookmarkEnd w:id="3"/>
-    </w:p>
-    <w:p>
-      <w:pPr>
-        <w:pStyle w:val="NormalWeb"/>
-      </w:pPr>
-      <w:r>
-        <w:t>E</w:t>
-      </w:r>
-      <w:r>
-        <w:t xml:space="preserve">ste capítulo apresenta os </w:t>
-      </w:r>
-      <w:r>
-        <w:t xml:space="preserve">conceitos e estudos que fundamentam o desenvolvimento do projeto. Inicialmente, são discutidos os benefícios e a importância do aleitamento materno para a saúde infantil e materna. Em seguida, é abordado </w:t>
-      </w:r>
-      <w:r>
-        <w:t>sobre o</w:t>
-      </w:r>
-      <w:r>
-        <w:t xml:space="preserve"> funcionamento dos </w:t>
-      </w:r>
-      <w:r>
-        <w:t>b</w:t>
-      </w:r>
-      <w:r>
-        <w:t xml:space="preserve">ancos de </w:t>
-      </w:r>
-      <w:r>
-        <w:t>leite h</w:t>
-      </w:r>
-      <w:r>
-        <w:t xml:space="preserve">umano, com foco na sua estrutura, atuação e impacto na saúde pública. A terceira seção trata da atuação do Posto de Coleta de Leite Humano do Hospital das Clínicas Samuel Libânio, localizado em Pouso Alegre/MG e </w:t>
-      </w:r>
-      <w:r>
-        <w:t xml:space="preserve">sua </w:t>
-      </w:r>
-      <w:r>
-        <w:t>relevância regional. Por fim, são apresentados trabalhos relacionados, com ênfase no uso de tecnologias digitais aplicadas ao incentivo da amamentação e à doação de leite humano.</w:t>
-      </w:r>
-    </w:p>
-    <w:p/>
-    <w:p>
-      <w:pPr>
-        <w:pStyle w:val="Ttulo2"/>
-      </w:pPr>
-      <w:bookmarkStart w:id="4" w:name="_Toc201323549"/>
-      <w:r>
-        <w:t xml:space="preserve">2.1 </w:t>
-      </w:r>
-      <w:r>
-        <w:t>O ALEITAMENTO MATERNO</w:t>
-      </w:r>
-      <w:bookmarkEnd w:id="4"/>
     </w:p>
     <w:p>
       <w:pPr>
@@ -5643,7 +5631,7 @@
       <w:pPr>
         <w:pStyle w:val="Ttulo2"/>
       </w:pPr>
-      <w:bookmarkStart w:id="5" w:name="_Toc201323550"/>
+      <w:bookmarkStart w:id="4" w:name="_Toc201323550"/>
       <w:r>
         <w:t>2.2</w:t>
       </w:r>
@@ -5653,6 +5641,63 @@
       <w:r>
         <w:t>BANCOS DE LEITE HUMANO</w:t>
       </w:r>
+      <w:bookmarkEnd w:id="4"/>
+    </w:p>
+    <w:p>
+      <w:pPr>
+        <w:pStyle w:val="NormalWeb"/>
+      </w:pPr>
+      <w:r>
+        <w:t>Os Bancos de Leite Humano (BLHs) são instituições especializadas que têm como principal função coletar, processar, armazenar e distribuir leite humano doado por mulheres lactantes. Esse leite é destinado, principalmente, a recém-nascidos prematuros ou de baixo peso que, por algum motivo, não podem ser alimentados diretamente pelas próprias mães</w:t>
+      </w:r>
+      <w:r>
+        <w:t xml:space="preserve"> (R</w:t>
+      </w:r>
+      <w:r>
+        <w:t>BLH-BR, 2023).</w:t>
+      </w:r>
+    </w:p>
+    <w:p>
+      <w:pPr>
+        <w:pStyle w:val="NormalWeb"/>
+      </w:pPr>
+      <w:r>
+        <w:t>O Brasil possui a maior e mais bem organizada rede de BLH do mundo, sendo referência internacional. Essa rede se destaca por oferecer um serviço de alta qualidade técnica com baixo custo, além de contar com profissionais capacitados, equipamentos apropriados e rígidos padrões de controle de qualidade para garantir a segurança do leite oferecido aos lactentes (Brasil, 2023).</w:t>
+      </w:r>
+      <w:r>
+        <w:t xml:space="preserve"> </w:t>
+      </w:r>
+      <w:r>
+        <w:t xml:space="preserve">O Brasil possui, em 2023, </w:t>
+      </w:r>
+      <w:r>
+        <w:rPr>
+          <w:bCs w:val="0"/>
+        </w:rPr>
+        <w:t>233 Bancos de Leite Humano (BLHs)</w:t>
+      </w:r>
+      <w:r>
+        <w:t xml:space="preserve"> e </w:t>
+      </w:r>
+      <w:r>
+        <w:rPr>
+          <w:bCs w:val="0"/>
+        </w:rPr>
+        <w:t>240 postos de coleta</w:t>
+      </w:r>
+      <w:r>
+        <w:t>, distribuídos por todos os estados e no Distrito Federal, integrando a rede rBLH-BR</w:t>
+      </w:r>
+      <w:r>
+        <w:t xml:space="preserve"> </w:t>
+      </w:r>
+      <w:r>
+        <w:t>(Brasil, 2023)</w:t>
+      </w:r>
+      <w:r>
+        <w:t>.</w:t>
+      </w:r>
+      <w:bookmarkStart w:id="5" w:name="_GoBack"/>
       <w:bookmarkEnd w:id="5"/>
     </w:p>
     <w:p>
@@ -5660,13 +5705,7 @@
         <w:pStyle w:val="NormalWeb"/>
       </w:pPr>
       <w:r>
-        <w:t>Os Bancos de Leite Humano (BLHs) são instituições especializadas que têm como principal função coletar, processar, armazenar e distribuir leite humano doado por mulheres lactantes. Esse leite é destinado, principalmente, a recém-nascidos prematuros ou de baixo peso que, por algum motivo, não podem ser alimentados diretamente pelas próprias mães</w:t>
-      </w:r>
-      <w:r>
-        <w:t xml:space="preserve"> (R</w:t>
-      </w:r>
-      <w:r>
-        <w:t>BLH-BR, 2023).</w:t>
+        <w:t>O funcionamento de um BLH segue etapas bem definidas. Primeiramente, as mães doadoras passam por uma triagem, que avalia seu estado de saúde e hábitos de vida. Após aprovadas, elas recebem orientações sobre como fazer a coleta do leite de forma segura em casa. O leite é então armazenado em frascos esterilizados e transportado ao banco de leite, onde passa por um processo de pasteurização. Antes de ser distribuído, o leite é analisado em laboratório para garantir que está livre de contaminações e com valor nutricional adequado para os lactentes que irão recebê-lo.</w:t>
       </w:r>
     </w:p>
     <w:p>
@@ -5674,40 +5713,7 @@
         <w:pStyle w:val="NormalWeb"/>
       </w:pPr>
       <w:r>
-        <w:t>O Brasil possui a maior e mais bem organizada rede de BLH do mundo, sendo referência internacional. Essa rede se destaca por oferecer um serviço de alta qualidade técnica com baixo custo, além de contar com profissionais capacitados, equipamentos apropriados e rígidos padrões de controle de qualidade para garantir a segurança do leite oferecido aos lactentes (Brasil, 2023).</w:t>
-      </w:r>
-      <w:r>
-        <w:t xml:space="preserve"> </w:t>
-      </w:r>
-      <w:r>
-        <w:rPr>
-          <w:highlight w:val="yellow"/>
-        </w:rPr>
-        <w:t>/* Indicar aqui o número de BLHs</w:t>
-      </w:r>
-      <w:r>
-        <w:rPr>
-          <w:highlight w:val="yellow"/>
-        </w:rPr>
-        <w:t xml:space="preserve"> em funcionamento </w:t>
-      </w:r>
-      <w:r>
-        <w:rPr>
-          <w:highlight w:val="yellow"/>
-        </w:rPr>
-        <w:t>no Brasil</w:t>
-      </w:r>
-      <w:r>
-        <w:rPr>
-          <w:highlight w:val="yellow"/>
-        </w:rPr>
-        <w:t>.</w:t>
-      </w:r>
-      <w:r>
-        <w:rPr>
-          <w:highlight w:val="yellow"/>
-        </w:rPr>
-        <w:t xml:space="preserve"> */</w:t>
+        <w:t>Além disso, os bancos de leite não apenas realizam a coleta e distribuição, mas também exercem um papel fundamental na promoção e apoio ao aleitamento materno. Eles orientam as mães, ajudam a superar dificuldades com a amamentação e estimulam a doação de leite humano como ato solidário.</w:t>
       </w:r>
     </w:p>
     <w:p>
@@ -5715,29 +5721,13 @@
         <w:pStyle w:val="NormalWeb"/>
       </w:pPr>
       <w:r>
-        <w:t>O funcionamento de um BLH segue etapas bem definidas. Primeiramente, as mães doadoras passam por uma triagem, que avalia seu estado de saúde e hábitos de vida. Após aprovadas, elas recebem orientações sobre como fazer a coleta do leite de forma segura em casa. O leite é então armazenado em frascos esterilizados e transportado ao banco de leite, onde passa por um processo de pasteurização. Antes de ser distribuído, o leite é analisado em laboratório para garantir que está livre de contaminações e com valor nutricional adequado para os lactentes que irão recebê-lo.</w:t>
+        <w:t>O BLH é um exemplo de política pública eficiente, que contribui diretamente para a redução da mortalidade neonatal e para o desenvolvimento saudável de milhares de crianças em todo o país.</w:t>
       </w:r>
     </w:p>
     <w:p>
       <w:pPr>
         <w:pStyle w:val="NormalWeb"/>
       </w:pPr>
-      <w:r>
-        <w:t>Além disso, os bancos de leite não apenas realizam a coleta e distribuição, mas também exercem um papel fundamental na promoção e apoio ao aleitamento materno. Eles orientam as mães, ajudam a superar dificuldades com a amamentação e estimulam a doação de leite humano como ato solidário.</w:t>
-      </w:r>
-    </w:p>
-    <w:p>
-      <w:pPr>
-        <w:pStyle w:val="NormalWeb"/>
-      </w:pPr>
-      <w:r>
-        <w:t>O BLH é um exemplo de política pública eficiente, que contribui diretamente para a redução da mortalidade neonatal e para o desenvolvimento saudável de milhares de crianças em todo o país.</w:t>
-      </w:r>
-    </w:p>
-    <w:p>
-      <w:pPr>
-        <w:pStyle w:val="NormalWeb"/>
-      </w:pPr>
     </w:p>
     <w:p>
       <w:pPr>
@@ -5745,7 +5735,6 @@
       </w:pPr>
       <w:bookmarkStart w:id="6" w:name="_Toc201323551"/>
       <w:r>
-        <w:lastRenderedPageBreak/>
         <w:t>2.</w:t>
       </w:r>
       <w:r>
@@ -21735,7 +21724,7 @@
 </file>
 
 <file path=customXml/itemProps1.xml><?xml version="1.0" encoding="utf-8"?>
-<ds:datastoreItem xmlns:ds="http://schemas.openxmlformats.org/officeDocument/2006/customXml" ds:itemID="{674B1CF3-5727-45FB-83C7-4AD75EEEDAB3}">
+<ds:datastoreItem xmlns:ds="http://schemas.openxmlformats.org/officeDocument/2006/customXml" ds:itemID="{16ED0982-51E1-4891-BF11-FDEA6EE8ECEB}">
   <ds:schemaRefs>
     <ds:schemaRef ds:uri="http://schemas.openxmlformats.org/officeDocument/2006/bibliography"/>
   </ds:schemaRefs>

</xml_diff>

<commit_message>
feat: adicao iten 2.2.1 incentivos e ajuste das referencias
</commit_message>
<xml_diff>
--- a/PFC_2025_Docs/PFC_Donate_v1.9.docx
+++ b/PFC_2025_Docs/PFC_Donate_v1.9.docx
@@ -5697,7 +5697,71 @@
       <w:r>
         <w:t>.</w:t>
       </w:r>
-      <w:bookmarkStart w:id="5" w:name="_GoBack"/>
+    </w:p>
+    <w:p>
+      <w:pPr>
+        <w:pStyle w:val="NormalWeb"/>
+      </w:pPr>
+      <w:r>
+        <w:t>O funcionamento de um BLH segue etapas bem definidas. Primeiramente, as mães doadoras passam por uma triagem, que avalia seu estado de saúde e hábitos de vida. Após aprovadas, elas recebem orientações sobre como fazer a coleta do leite de forma segura em casa. O leite é então armazenado em frascos esterilizados e transportado ao banco de leite, onde passa por um processo de pasteurização. Antes de ser distribuído, o leite é analisado em laboratório para garantir que está livre de contaminações e com valor nutricional adequado para os lactentes que irão recebê-lo.</w:t>
+      </w:r>
+    </w:p>
+    <w:p>
+      <w:pPr>
+        <w:pStyle w:val="NormalWeb"/>
+      </w:pPr>
+      <w:r>
+        <w:t>Além disso, os bancos de leite não apenas realizam a coleta e distribuição, mas também exercem um papel fundamental na promoção e apoio ao aleitamento materno. Eles orientam as mães, ajudam a superar dificuldades com a amamentação e estimulam a doação de leite humano como ato solidário.</w:t>
+      </w:r>
+    </w:p>
+    <w:p>
+      <w:pPr>
+        <w:pStyle w:val="NormalWeb"/>
+      </w:pPr>
+      <w:r>
+        <w:t>O BLH é um exemplo de política pública eficiente, que contribui diretamente para a redução da mortalidade neonatal e para o desenvolvimento saudável de milhares de crianças em todo o país.</w:t>
+      </w:r>
+    </w:p>
+    <w:p>
+      <w:pPr>
+        <w:pStyle w:val="NormalWeb"/>
+      </w:pPr>
+    </w:p>
+    <w:p>
+      <w:pPr>
+        <w:pStyle w:val="Ttulo3"/>
+      </w:pPr>
+      <w:bookmarkStart w:id="5" w:name="_Toc201323551"/>
+      <w:r>
+        <w:t>2.</w:t>
+      </w:r>
+      <w:r>
+        <w:t>2</w:t>
+      </w:r>
+      <w:r>
+        <w:t xml:space="preserve">.1 </w:t>
+      </w:r>
+      <w:r>
+        <w:t>Tipos de Incentivo</w:t>
+      </w:r>
+      <w:r>
+        <w:t>s</w:t>
+      </w:r>
+      <w:r>
+        <w:t xml:space="preserve"> </w:t>
+      </w:r>
+      <w:r>
+        <w:t xml:space="preserve">Oficiais </w:t>
+      </w:r>
+      <w:r>
+        <w:t xml:space="preserve">à </w:t>
+      </w:r>
+      <w:r>
+        <w:t xml:space="preserve">Doação </w:t>
+      </w:r>
+      <w:r>
+        <w:t>de Leite Materno</w:t>
+      </w:r>
       <w:bookmarkEnd w:id="5"/>
     </w:p>
     <w:p>
@@ -5705,7 +5769,7 @@
         <w:pStyle w:val="NormalWeb"/>
       </w:pPr>
       <w:r>
-        <w:t>O funcionamento de um BLH segue etapas bem definidas. Primeiramente, as mães doadoras passam por uma triagem, que avalia seu estado de saúde e hábitos de vida. Após aprovadas, elas recebem orientações sobre como fazer a coleta do leite de forma segura em casa. O leite é então armazenado em frascos esterilizados e transportado ao banco de leite, onde passa por um processo de pasteurização. Antes de ser distribuído, o leite é analisado em laboratório para garantir que está livre de contaminações e com valor nutricional adequado para os lactentes que irão recebê-lo.</w:t>
+        <w:t>A doação de leite materno é um ato voluntário essencial para a sobrevivência de muitos recém-nascidos, mas ainda enfrenta baixa adesão. Por isso, políticas públicas de incentivo são importantes para estimular novas doadoras.</w:t>
       </w:r>
     </w:p>
     <w:p>
@@ -5713,7 +5777,7 @@
         <w:pStyle w:val="NormalWeb"/>
       </w:pPr>
       <w:r>
-        <w:t>Além disso, os bancos de leite não apenas realizam a coleta e distribuição, mas também exercem um papel fundamental na promoção e apoio ao aleitamento materno. Eles orientam as mães, ajudam a superar dificuldades com a amamentação e estimulam a doação de leite humano como ato solidário.</w:t>
+        <w:t>Um exemplo é a Lei nº 7.711/2025, sancionada no Distrito Federal, que garante isenção da taxa de inscrição em concursos públicos do GDF para mulheres que comprovem doação regular de leite materno — pelo menos duas doações mensais durante três meses, nos três anos anteriores à inscrição (Distrito Federal, 2025).</w:t>
       </w:r>
     </w:p>
     <w:p>
@@ -5721,208 +5785,160 @@
         <w:pStyle w:val="NormalWeb"/>
       </w:pPr>
       <w:r>
-        <w:t>O BLH é um exemplo de política pública eficiente, que contribui diretamente para a redução da mortalidade neonatal e para o desenvolvimento saudável de milhares de crianças em todo o país.</w:t>
+        <w:t>De acordo com a Secretaria de Saúde do DF, essa medida busca valorizar as doadoras e aumentar o número de participantes na rede. Em 2024, foram registradas 6.625 doadoras, e até maio de 2025, 2.613 mulheres já haviam doado (Secretaria de Saúde do DF, 2025).</w:t>
       </w:r>
     </w:p>
     <w:p>
       <w:pPr>
         <w:pStyle w:val="NormalWeb"/>
       </w:pPr>
-    </w:p>
-    <w:p>
-      <w:pPr>
-        <w:pStyle w:val="Ttulo3"/>
-      </w:pPr>
-      <w:bookmarkStart w:id="6" w:name="_Toc201323551"/>
-      <w:r>
-        <w:t>2.</w:t>
-      </w:r>
-      <w:r>
-        <w:t>2</w:t>
-      </w:r>
-      <w:r>
-        <w:t xml:space="preserve">.1 </w:t>
-      </w:r>
-      <w:r>
-        <w:t>Tipos de Incentivo</w:t>
-      </w:r>
-      <w:r>
-        <w:t>s</w:t>
+      <w:r>
+        <w:t>Essas ações demonstram como o poder público pode contribuir para ampliar o alcance da doação de leite humano e fortalecer a solidariedade.</w:t>
+      </w:r>
+    </w:p>
+    <w:p>
+      <w:pPr>
+        <w:pStyle w:val="NormalWeb"/>
+      </w:pPr>
+    </w:p>
+    <w:p>
+      <w:pPr>
+        <w:pStyle w:val="Ttulo2"/>
+      </w:pPr>
+      <w:bookmarkStart w:id="6" w:name="_Toc201323552"/>
+      <w:r>
+        <w:t>2.3 ATUAÇÃO DO POSTO DE COLETA DE LEITE HUMANO NO HOSPITAL DAS CLÍNICAS SAMUEL LIBÂNIO</w:t>
+      </w:r>
+      <w:bookmarkEnd w:id="6"/>
+    </w:p>
+    <w:p>
+      <w:pPr>
+        <w:pStyle w:val="NormalWeb"/>
+      </w:pPr>
+      <w:r>
+        <w:t>O Hospital das Clínicas Samuel Libânio (HCSL), localizado em Pouso Alegre, Minas Gerais, abriga um Posto de Coleta de Leite Humano que desempenha um papel crucial no apoio a recém-nascidos prematuros ou de baixo peso que não podem ser amamentados por suas mães. Este posto atua na coleta, armazenamento e distribuição de leite materno para bebês internados em unidades como a U</w:t>
+      </w:r>
+      <w:r>
+        <w:t>nidade de Tratamento Intensivo (U</w:t>
+      </w:r>
+      <w:r>
+        <w:t>TI</w:t>
+      </w:r>
+      <w:r>
+        <w:t>)</w:t>
+      </w:r>
+      <w:r>
+        <w:t xml:space="preserve"> Neonatal, UTI Pediátrica e Unidade de Cuidados Intermediários Neonatais (UCIN) do próprio </w:t>
+      </w:r>
+      <w:r>
+        <w:t>hospital. ​</w:t>
+      </w:r>
+    </w:p>
+    <w:p>
+      <w:pPr>
+        <w:pStyle w:val="NormalWeb"/>
+      </w:pPr>
+      <w:r>
+        <w:t>O processo de doação é simplificado para i</w:t>
+      </w:r>
+      <w:r>
+        <w:t>ncentivar a participação das mulheres</w:t>
+      </w:r>
+      <w:r>
+        <w:t xml:space="preserve"> lactantes. As interessadas podem entrar em contato com o Banco de Leite para receber orientações e um </w:t>
+      </w:r>
+      <w:r>
+        <w:t xml:space="preserve">kit </w:t>
+      </w:r>
+      <w:r>
+        <w:t xml:space="preserve">de coleta, permitindo que realizem o procedimento em casa. O leite coletado é armazenado e posteriormente recolhido pelo Corpo de Bombeiros, parceiro do Posto de Coleta do HCSL, que transporta o leite cru armazenado pelas doadoras até o banco de leite de Varginha para </w:t>
+      </w:r>
+      <w:r>
+        <w:lastRenderedPageBreak/>
+        <w:t>exames, testes e pasteurização. Após esse processo, o leite retorna ao Posto de Coleta do HCSL, pronto para ser fornecido aos bebês necessitados</w:t>
+      </w:r>
+      <w:r>
+        <w:t xml:space="preserve"> (HCSL, 2025</w:t>
+      </w:r>
+      <w:r>
+        <w:t>).</w:t>
+      </w:r>
+    </w:p>
+    <w:p>
+      <w:pPr>
+        <w:pStyle w:val="NormalWeb"/>
+      </w:pPr>
+      <w:r>
+        <w:t>Além da coleta e distribuição, o posto oferece suporte às mães e gestantes, promovendo o pré-natal pediátrico e incentivando a amamentação exclusiva nos pr</w:t>
+      </w:r>
+      <w:r>
+        <w:t>imeiros meses de vida da criança.</w:t>
+      </w:r>
+    </w:p>
+    <w:p>
+      <w:pPr>
+        <w:pStyle w:val="NormalWeb"/>
+      </w:pPr>
+      <w:r>
+        <w:t>O Banco de Leite</w:t>
+      </w:r>
+      <w:r>
+        <w:t xml:space="preserve"> Humano</w:t>
       </w:r>
       <w:r>
         <w:t xml:space="preserve"> </w:t>
       </w:r>
       <w:r>
-        <w:t xml:space="preserve">Oficiais </w:t>
-      </w:r>
-      <w:r>
-        <w:t xml:space="preserve">à </w:t>
-      </w:r>
-      <w:r>
-        <w:t xml:space="preserve">Doação </w:t>
-      </w:r>
-      <w:r>
-        <w:t>de Leite Materno</w:t>
-      </w:r>
-      <w:bookmarkEnd w:id="6"/>
+        <w:t xml:space="preserve">do HCSL </w:t>
+      </w:r>
+      <w:r>
+        <w:t xml:space="preserve">está localizado </w:t>
+      </w:r>
+      <w:r>
+        <w:t>à</w:t>
+      </w:r>
+      <w:r>
+        <w:t xml:space="preserve"> Rua Comendador José Garcia, nº 777, no Centro de Pouso Alegre. O atendim</w:t>
+      </w:r>
+      <w:r>
+        <w:t>ento externo ocorre de segunda-feira à</w:t>
+      </w:r>
+      <w:r>
+        <w:t xml:space="preserve"> sexta-feira, das 7h às 17h, e o atendimento interno, das 7h às 19h. Para mais informações ou para se tornar uma doadora, as </w:t>
+      </w:r>
+      <w:r>
+        <w:t>mulheres</w:t>
+      </w:r>
+      <w:r>
+        <w:t xml:space="preserve"> podem entrar em contato pelo telefone (35) 3429-3200, ramal 3276. ​</w:t>
+      </w:r>
     </w:p>
     <w:p>
       <w:pPr>
         <w:pStyle w:val="NormalWeb"/>
       </w:pPr>
       <w:r>
-        <w:rPr>
-          <w:highlight w:val="yellow"/>
-        </w:rPr>
-        <w:t>Ver a reportagem que está neste link, como exemplo de incentivo.</w:t>
-      </w:r>
-      <w:r>
-        <w:t xml:space="preserve"> </w:t>
-      </w:r>
-      <w:r>
-        <w:t>https://www.legisweb.com.br/noticia/?id=30886</w:t>
-      </w:r>
-    </w:p>
-    <w:p>
-      <w:pPr>
-        <w:pStyle w:val="NormalWeb"/>
-      </w:pPr>
+        <w:t>A doação de leite materno é fundamental para a recuperação e desenvolvimento de beb</w:t>
+      </w:r>
+      <w:r>
+        <w:t>ês prematuros, e o apoio das mulheres</w:t>
+      </w:r>
+      <w:r>
+        <w:t xml:space="preserve"> doadoras é essencial para manter os estoques adequados e salvar vidas.</w:t>
+      </w:r>
     </w:p>
     <w:p>
       <w:pPr>
         <w:pStyle w:val="Ttulo2"/>
       </w:pPr>
-      <w:bookmarkStart w:id="7" w:name="_Toc201323552"/>
-      <w:r>
-        <w:t>2.3 ATUAÇÃO DO POSTO DE COLETA DE LEITE HUMANO NO HOSPITAL DAS CLÍNICAS SAMUEL LIBÂNIO</w:t>
+      <w:bookmarkStart w:id="7" w:name="_Toc201323553"/>
+      <w:r>
+        <w:t>2.4</w:t>
+      </w:r>
+      <w:r>
+        <w:t xml:space="preserve"> TRABALHOS RELACIONADOS</w:t>
       </w:r>
       <w:bookmarkEnd w:id="7"/>
-    </w:p>
-    <w:p>
-      <w:pPr>
-        <w:pStyle w:val="NormalWeb"/>
-      </w:pPr>
-      <w:r>
-        <w:t>O Hospital das Clínicas Samuel Libânio (HCSL), localizado em Pouso Alegre, Minas Gerais, abriga um Posto de Coleta de Leite Humano que desempenha um papel crucial no apoio a recém-nascidos prematuros ou de baixo peso que não podem ser amamentados por suas mães. Este posto atua na coleta, armazenamento e distribuição de leite materno para bebês internados em unidades como a U</w:t>
-      </w:r>
-      <w:r>
-        <w:t>nidade de Tratamento Intensivo (U</w:t>
-      </w:r>
-      <w:r>
-        <w:t>TI</w:t>
-      </w:r>
-      <w:r>
-        <w:t>)</w:t>
-      </w:r>
-      <w:r>
-        <w:t xml:space="preserve"> Neonatal, UTI Pediátrica e Unidade de Cuidados Intermediários Neonatais (UCIN) do próprio </w:t>
-      </w:r>
-      <w:r>
-        <w:t>hospital. ​</w:t>
-      </w:r>
-    </w:p>
-    <w:p>
-      <w:pPr>
-        <w:pStyle w:val="NormalWeb"/>
-      </w:pPr>
-      <w:r>
-        <w:t>O processo de doação é simplificado para i</w:t>
-      </w:r>
-      <w:r>
-        <w:t>ncentivar a participação das mulheres</w:t>
-      </w:r>
-      <w:r>
-        <w:t xml:space="preserve"> lactantes. As interessadas podem entrar em contato com o Banco de Leite para receber orientações e um </w:t>
-      </w:r>
-      <w:r>
-        <w:t xml:space="preserve">kit </w:t>
-      </w:r>
-      <w:r>
-        <w:t>de coleta, permitindo que realizem o procedimento em casa. O leite coletado é armazenado e posteriormente recolhido pelo Corpo de Bombeiros, parceiro do Posto de Coleta do HCSL, que transporta o leite cru armazenado pelas doadoras até o banco de leite de Varginha para exames, testes e pasteurização. Após esse processo, o leite retorna ao Posto de Coleta do HCSL, pronto para ser fornecido aos bebês necessitados</w:t>
-      </w:r>
-      <w:r>
-        <w:t xml:space="preserve"> (HCSL, 2025</w:t>
-      </w:r>
-      <w:r>
-        <w:t>).</w:t>
-      </w:r>
-    </w:p>
-    <w:p>
-      <w:pPr>
-        <w:pStyle w:val="NormalWeb"/>
-      </w:pPr>
-      <w:r>
-        <w:t>Além da coleta e distribuição, o posto oferece suporte às mães e gestantes, promovendo o pré-natal pediátrico e incentivando a amamentação exclusiva nos pr</w:t>
-      </w:r>
-      <w:r>
-        <w:t>imeiros meses de vida da criança.</w:t>
-      </w:r>
-    </w:p>
-    <w:p>
-      <w:pPr>
-        <w:pStyle w:val="NormalWeb"/>
-      </w:pPr>
-      <w:r>
-        <w:t>O Banco de Leite</w:t>
-      </w:r>
-      <w:r>
-        <w:t xml:space="preserve"> Humano</w:t>
-      </w:r>
-      <w:r>
-        <w:t xml:space="preserve"> </w:t>
-      </w:r>
-      <w:r>
-        <w:t xml:space="preserve">do HCSL </w:t>
-      </w:r>
-      <w:r>
-        <w:t xml:space="preserve">está localizado </w:t>
-      </w:r>
-      <w:r>
-        <w:t>à</w:t>
-      </w:r>
-      <w:r>
-        <w:t xml:space="preserve"> Rua Comendador José Garcia, nº 777, no Centro de Pouso Alegre. O atendim</w:t>
-      </w:r>
-      <w:r>
-        <w:t>ento externo ocorre de segunda-feira à</w:t>
-      </w:r>
-      <w:r>
-        <w:t xml:space="preserve"> sexta-feira, das 7h às 17h, e o atendimento interno, das 7h às 19h. Para mais informações ou para se tornar uma doadora, as </w:t>
-      </w:r>
-      <w:r>
-        <w:t>mulheres</w:t>
-      </w:r>
-      <w:r>
-        <w:t xml:space="preserve"> podem entrar em contato pelo telefone (35) 3429-3200, ramal 3276. ​</w:t>
-      </w:r>
-    </w:p>
-    <w:p>
-      <w:pPr>
-        <w:pStyle w:val="NormalWeb"/>
-      </w:pPr>
-      <w:r>
-        <w:lastRenderedPageBreak/>
-        <w:t>A doação de leite materno é fundamental para a recuperação e desenvolvimento de beb</w:t>
-      </w:r>
-      <w:r>
-        <w:t>ês prematuros, e o apoio das mulheres</w:t>
-      </w:r>
-      <w:r>
-        <w:t xml:space="preserve"> doadoras é essencial para manter os estoques adequados e salvar vidas.</w:t>
-      </w:r>
-    </w:p>
-    <w:p>
-      <w:pPr>
-        <w:pStyle w:val="Ttulo2"/>
-      </w:pPr>
-      <w:bookmarkStart w:id="8" w:name="_Toc201323553"/>
-      <w:r>
-        <w:t>2.4</w:t>
-      </w:r>
-      <w:r>
-        <w:t xml:space="preserve"> TRABALHOS RELACIONADOS</w:t>
-      </w:r>
-      <w:bookmarkEnd w:id="8"/>
     </w:p>
     <w:p>
       <w:pPr>
@@ -6036,22 +6052,35 @@
       <w:pPr>
         <w:pStyle w:val="Legenda"/>
       </w:pPr>
-      <w:bookmarkStart w:id="9" w:name="_Toc199351266"/>
+      <w:bookmarkStart w:id="8" w:name="_Toc199351266"/>
       <w:r>
         <w:t xml:space="preserve">FIGURA </w:t>
       </w:r>
-      <w:fldSimple w:instr=" SEQ FIGURA \* ARABIC ">
-        <w:r>
-          <w:rPr>
-            <w:noProof/>
-          </w:rPr>
-          <w:t>1</w:t>
-        </w:r>
-      </w:fldSimple>
+      <w:r>
+        <w:fldChar w:fldCharType="begin"/>
+      </w:r>
+      <w:r>
+        <w:instrText xml:space="preserve"> SEQ FIGURA \* ARABIC </w:instrText>
+      </w:r>
+      <w:r>
+        <w:fldChar w:fldCharType="separate"/>
+      </w:r>
+      <w:r>
+        <w:rPr>
+          <w:noProof/>
+        </w:rPr>
+        <w:t>1</w:t>
+      </w:r>
+      <w:r>
+        <w:rPr>
+          <w:noProof/>
+        </w:rPr>
+        <w:fldChar w:fldCharType="end"/>
+      </w:r>
       <w:r>
         <w:t xml:space="preserve"> – Aplicativo Doe Leite</w:t>
       </w:r>
-      <w:bookmarkEnd w:id="9"/>
+      <w:bookmarkEnd w:id="8"/>
     </w:p>
     <w:p>
       <w:pPr>
@@ -6191,13 +6220,13 @@
       <w:pPr>
         <w:pStyle w:val="Ttulo1"/>
       </w:pPr>
-      <w:bookmarkStart w:id="10" w:name="_Toc201323554"/>
-      <w:bookmarkStart w:id="11" w:name="_Toc192060079"/>
+      <w:bookmarkStart w:id="9" w:name="_Toc201323554"/>
+      <w:bookmarkStart w:id="10" w:name="_Toc192060079"/>
       <w:r>
         <w:lastRenderedPageBreak/>
         <w:t>3 OBJETIVO DO PROJETO</w:t>
       </w:r>
-      <w:bookmarkEnd w:id="10"/>
+      <w:bookmarkEnd w:id="9"/>
     </w:p>
     <w:p>
       <w:pPr>
@@ -6221,16 +6250,16 @@
       <w:pPr>
         <w:pStyle w:val="Ttulo2"/>
       </w:pPr>
-      <w:bookmarkStart w:id="12" w:name="_Toc192060081"/>
-      <w:bookmarkStart w:id="13" w:name="_Toc201323555"/>
+      <w:bookmarkStart w:id="11" w:name="_Toc192060081"/>
+      <w:bookmarkStart w:id="12" w:name="_Toc201323555"/>
       <w:r>
         <w:t xml:space="preserve">3.1 </w:t>
       </w:r>
+      <w:bookmarkEnd w:id="11"/>
+      <w:r>
+        <w:t>FORMULAÇÃO DO PROBLEMA</w:t>
+      </w:r>
       <w:bookmarkEnd w:id="12"/>
-      <w:r>
-        <w:t>FORMULAÇÃO DO PROBLEMA</w:t>
-      </w:r>
-      <w:bookmarkEnd w:id="13"/>
     </w:p>
     <w:p>
       <w:pPr>
@@ -6355,11 +6384,11 @@
       <w:pPr>
         <w:pStyle w:val="Ttulo2"/>
       </w:pPr>
-      <w:bookmarkStart w:id="14" w:name="_Toc201323556"/>
+      <w:bookmarkStart w:id="13" w:name="_Toc201323556"/>
       <w:r>
         <w:t>3.2 OBJETIVOS</w:t>
       </w:r>
-      <w:bookmarkEnd w:id="14"/>
+      <w:bookmarkEnd w:id="13"/>
     </w:p>
     <w:p>
       <w:pPr>
@@ -6656,11 +6685,11 @@
       <w:pPr>
         <w:pStyle w:val="Ttulo2"/>
       </w:pPr>
-      <w:bookmarkStart w:id="15" w:name="_Toc201323557"/>
+      <w:bookmarkStart w:id="14" w:name="_Toc201323557"/>
       <w:r>
         <w:t>3.3 JUSTIFICATIVA</w:t>
       </w:r>
-      <w:bookmarkEnd w:id="15"/>
+      <w:bookmarkEnd w:id="14"/>
     </w:p>
     <w:p>
       <w:pPr>
@@ -6692,7 +6721,7 @@
       <w:r>
         <w:t>Tendo como base essas informações um sistema que facilite a divulgação dessas informações e campanhas para a população no geral ajudará o fluxo de doação, abrindo assim, possibilidade de alcançar mais famílias necessitadas com o leite materno.</w:t>
       </w:r>
-      <w:bookmarkEnd w:id="11"/>
+      <w:bookmarkEnd w:id="10"/>
     </w:p>
     <w:p>
       <w:pPr>
@@ -6703,7 +6732,7 @@
       <w:pPr>
         <w:pStyle w:val="Ttulo2"/>
       </w:pPr>
-      <w:bookmarkStart w:id="16" w:name="_Toc201323558"/>
+      <w:bookmarkStart w:id="15" w:name="_Toc201323558"/>
       <w:r>
         <w:lastRenderedPageBreak/>
         <w:t>3.</w:t>
@@ -6714,7 +6743,7 @@
       <w:r>
         <w:t xml:space="preserve"> NÍVEIS DE DECISÃO E GRUPOS FUNCIONAIS ATENDIDOS</w:t>
       </w:r>
-      <w:bookmarkEnd w:id="16"/>
+      <w:bookmarkEnd w:id="15"/>
     </w:p>
     <w:p>
       <w:r>
@@ -6926,11 +6955,59 @@
       <w:pPr>
         <w:pStyle w:val="Ttulo1"/>
       </w:pPr>
-      <w:bookmarkStart w:id="17" w:name="_Toc201323559"/>
+      <w:bookmarkStart w:id="16" w:name="_Toc201323559"/>
       <w:r>
         <w:lastRenderedPageBreak/>
         <w:t>4 MÉTODOS GERENCIAIS</w:t>
       </w:r>
+      <w:bookmarkEnd w:id="16"/>
+    </w:p>
+    <w:p>
+      <w:pPr>
+        <w:pStyle w:val="NormalWeb"/>
+      </w:pPr>
+      <w:r>
+        <w:t>N</w:t>
+      </w:r>
+      <w:r>
+        <w:t>esse capítulo são</w:t>
+      </w:r>
+      <w:r>
+        <w:t xml:space="preserve"> apresentado</w:t>
+      </w:r>
+      <w:r>
+        <w:t>s</w:t>
+      </w:r>
+      <w:r>
+        <w:t xml:space="preserve"> os métodos e modelos de gerenciamento que é utilizado no projeto com o objetivo de demostrar os esforços e conceitos </w:t>
+      </w:r>
+      <w:r>
+        <w:t xml:space="preserve">de gestão de projetos aplicados para abertura, planejamento, monitoramento e controle e encerramento bem-sucedido deste </w:t>
+      </w:r>
+      <w:r>
+        <w:t>empreendimento</w:t>
+      </w:r>
+      <w:r>
+        <w:t xml:space="preserve"> temporário.</w:t>
+      </w:r>
+    </w:p>
+    <w:p>
+      <w:pPr>
+        <w:pStyle w:val="Ttulo2"/>
+      </w:pPr>
+      <w:bookmarkStart w:id="17" w:name="_Toc201323560"/>
+      <w:r>
+        <w:t>4.</w:t>
+      </w:r>
+      <w:r>
+        <w:t>1</w:t>
+      </w:r>
+      <w:r>
+        <w:t xml:space="preserve"> </w:t>
+      </w:r>
+      <w:r>
+        <w:t>GERENCIAMENTO DO PROJETO</w:t>
+      </w:r>
       <w:bookmarkEnd w:id="17"/>
     </w:p>
     <w:p>
@@ -6938,111 +7015,63 @@
         <w:pStyle w:val="NormalWeb"/>
       </w:pPr>
       <w:r>
-        <w:t>N</w:t>
-      </w:r>
-      <w:r>
-        <w:t>esse capítulo são</w:t>
-      </w:r>
-      <w:r>
-        <w:t xml:space="preserve"> apresentado</w:t>
-      </w:r>
-      <w:r>
-        <w:t>s</w:t>
-      </w:r>
-      <w:r>
-        <w:t xml:space="preserve"> os métodos e modelos de gerenciamento que é utilizado no projeto com o objetivo de demostrar os esforços e conceitos </w:t>
-      </w:r>
-      <w:r>
-        <w:t xml:space="preserve">de gestão de projetos aplicados para abertura, planejamento, monitoramento e controle e encerramento bem-sucedido deste </w:t>
-      </w:r>
-      <w:r>
-        <w:t>empreendimento</w:t>
-      </w:r>
-      <w:r>
-        <w:t xml:space="preserve"> temporário.</w:t>
-      </w:r>
+        <w:t xml:space="preserve">O Termo de Abertura do Projeto </w:t>
+      </w:r>
+      <w:r>
+        <w:t xml:space="preserve">apresenta os aspectos iniciais do projeto, incluindo seus objetivos, escopo, justificativa e premissas básicas. Já o </w:t>
+      </w:r>
+      <w:r>
+        <w:t>Business Case</w:t>
+      </w:r>
+      <w:r>
+        <w:t xml:space="preserve"> oferece uma análise aprofundada dos benefícios, custos e impactos esperados, auxiliando na tomada de decisão </w:t>
+      </w:r>
+      <w:r>
+        <w:t>e na viabilidade da iniciativa.</w:t>
+      </w:r>
+    </w:p>
+    <w:p>
+      <w:pPr>
+        <w:pStyle w:val="NormalWeb"/>
+      </w:pPr>
+      <w:r>
+        <w:t xml:space="preserve">As saídas dos processos de gerenciamento de projetos encontram-se no Apêndice </w:t>
+      </w:r>
+      <w:r>
+        <w:t>A</w:t>
+      </w:r>
+      <w:r>
+        <w:t>.</w:t>
+      </w:r>
+    </w:p>
+    <w:p>
+      <w:pPr>
+        <w:pStyle w:val="NormalWeb"/>
+      </w:pPr>
+      <w:r>
+        <w:rPr>
+          <w:highlight w:val="yellow"/>
+        </w:rPr>
+        <w:t>Precisa prever no cronograma do projeto, a apresentação na Faitec (01 a 03 de outubro de 2025).</w:t>
+      </w:r>
+    </w:p>
+    <w:p>
+      <w:pPr>
+        <w:pStyle w:val="NormalWeb"/>
+      </w:pPr>
     </w:p>
     <w:p>
       <w:pPr>
         <w:pStyle w:val="Ttulo2"/>
       </w:pPr>
-      <w:bookmarkStart w:id="18" w:name="_Toc201323560"/>
-      <w:r>
-        <w:t>4.</w:t>
-      </w:r>
-      <w:r>
-        <w:t>1</w:t>
-      </w:r>
-      <w:r>
-        <w:t xml:space="preserve"> </w:t>
-      </w:r>
-      <w:r>
-        <w:t>GERENCIAMENTO DO PROJETO</w:t>
+      <w:bookmarkStart w:id="18" w:name="_Toc201323561"/>
+      <w:r>
+        <w:t xml:space="preserve">4.2 </w:t>
+      </w:r>
+      <w:r>
+        <w:t>MODELO DE CICLO DE VIDA</w:t>
       </w:r>
       <w:bookmarkEnd w:id="18"/>
-    </w:p>
-    <w:p>
-      <w:pPr>
-        <w:pStyle w:val="NormalWeb"/>
-      </w:pPr>
-      <w:r>
-        <w:t xml:space="preserve">O Termo de Abertura do Projeto </w:t>
-      </w:r>
-      <w:r>
-        <w:t xml:space="preserve">apresenta os aspectos iniciais do projeto, incluindo seus objetivos, escopo, justificativa e premissas básicas. Já o </w:t>
-      </w:r>
-      <w:r>
-        <w:t>Business Case</w:t>
-      </w:r>
-      <w:r>
-        <w:t xml:space="preserve"> oferece uma análise aprofundada dos benefícios, custos e impactos esperados, auxiliando na tomada de decisão </w:t>
-      </w:r>
-      <w:r>
-        <w:t>e na viabilidade da iniciativa.</w:t>
-      </w:r>
-    </w:p>
-    <w:p>
-      <w:pPr>
-        <w:pStyle w:val="NormalWeb"/>
-      </w:pPr>
-      <w:r>
-        <w:t xml:space="preserve">As saídas dos processos de gerenciamento de projetos encontram-se no Apêndice </w:t>
-      </w:r>
-      <w:r>
-        <w:t>A</w:t>
-      </w:r>
-      <w:r>
-        <w:t>.</w:t>
-      </w:r>
-    </w:p>
-    <w:p>
-      <w:pPr>
-        <w:pStyle w:val="NormalWeb"/>
-      </w:pPr>
-      <w:r>
-        <w:rPr>
-          <w:highlight w:val="yellow"/>
-        </w:rPr>
-        <w:t>Precisa prever no cronograma do projeto, a apresentação na Faitec (01 a 03 de outubro de 2025).</w:t>
-      </w:r>
-    </w:p>
-    <w:p>
-      <w:pPr>
-        <w:pStyle w:val="NormalWeb"/>
-      </w:pPr>
-    </w:p>
-    <w:p>
-      <w:pPr>
-        <w:pStyle w:val="Ttulo2"/>
-      </w:pPr>
-      <w:bookmarkStart w:id="19" w:name="_Toc201323561"/>
-      <w:r>
-        <w:t xml:space="preserve">4.2 </w:t>
-      </w:r>
-      <w:r>
-        <w:t>MODELO DE CICLO DE VIDA</w:t>
-      </w:r>
-      <w:bookmarkEnd w:id="19"/>
       <w:r>
         <w:t xml:space="preserve"> </w:t>
       </w:r>
@@ -7506,18 +7535,31 @@
       <w:pPr>
         <w:pStyle w:val="Legenda"/>
       </w:pPr>
-      <w:bookmarkStart w:id="20" w:name="_Toc198284573"/>
+      <w:bookmarkStart w:id="19" w:name="_Toc198284573"/>
       <w:r>
         <w:t xml:space="preserve">QUADRO </w:t>
       </w:r>
-      <w:fldSimple w:instr=" SEQ QUADRO \* ARABIC ">
-        <w:r>
-          <w:rPr>
-            <w:noProof/>
-          </w:rPr>
-          <w:t>1</w:t>
-        </w:r>
-      </w:fldSimple>
+      <w:r>
+        <w:fldChar w:fldCharType="begin"/>
+      </w:r>
+      <w:r>
+        <w:instrText xml:space="preserve"> SEQ QUADRO \* ARABIC </w:instrText>
+      </w:r>
+      <w:r>
+        <w:fldChar w:fldCharType="separate"/>
+      </w:r>
+      <w:r>
+        <w:rPr>
+          <w:noProof/>
+        </w:rPr>
+        <w:t>1</w:t>
+      </w:r>
+      <w:r>
+        <w:rPr>
+          <w:noProof/>
+        </w:rPr>
+        <w:fldChar w:fldCharType="end"/>
+      </w:r>
       <w:r>
         <w:t xml:space="preserve"> </w:t>
       </w:r>
@@ -7530,38 +7572,38 @@
       <w:r>
         <w:t>Incrementos previstos</w:t>
       </w:r>
+      <w:bookmarkEnd w:id="19"/>
+    </w:p>
+    <w:p>
+      <w:r>
+        <w:t xml:space="preserve">Os demais incrementos serão realizados no 2º. Semestre de 2025. </w:t>
+      </w:r>
+    </w:p>
+    <w:p>
+      <w:pPr>
+        <w:rPr>
+          <w:highlight w:val="yellow"/>
+        </w:rPr>
+      </w:pPr>
+    </w:p>
+    <w:p>
+      <w:pPr>
+        <w:pStyle w:val="Ttulo2"/>
+      </w:pPr>
+      <w:bookmarkStart w:id="20" w:name="_Toc201323562"/>
+      <w:r>
+        <w:t>4.</w:t>
+      </w:r>
+      <w:r>
+        <w:t>3</w:t>
+      </w:r>
+      <w:r>
+        <w:t xml:space="preserve"> </w:t>
+      </w:r>
+      <w:r>
+        <w:t>RECURSOS NECESSÁRIOS</w:t>
+      </w:r>
       <w:bookmarkEnd w:id="20"/>
-    </w:p>
-    <w:p>
-      <w:r>
-        <w:t xml:space="preserve">Os demais incrementos serão realizados no 2º. Semestre de 2025. </w:t>
-      </w:r>
-    </w:p>
-    <w:p>
-      <w:pPr>
-        <w:rPr>
-          <w:highlight w:val="yellow"/>
-        </w:rPr>
-      </w:pPr>
-    </w:p>
-    <w:p>
-      <w:pPr>
-        <w:pStyle w:val="Ttulo2"/>
-      </w:pPr>
-      <w:bookmarkStart w:id="21" w:name="_Toc201323562"/>
-      <w:r>
-        <w:t>4.</w:t>
-      </w:r>
-      <w:r>
-        <w:t>3</w:t>
-      </w:r>
-      <w:r>
-        <w:t xml:space="preserve"> </w:t>
-      </w:r>
-      <w:r>
-        <w:t>RECURSOS NECESSÁRIOS</w:t>
-      </w:r>
-      <w:bookmarkEnd w:id="21"/>
     </w:p>
     <w:p>
       <w:pPr>
@@ -8187,7 +8229,7 @@
       <w:pPr>
         <w:pStyle w:val="Ttulo2"/>
       </w:pPr>
-      <w:bookmarkStart w:id="22" w:name="_Toc201323563"/>
+      <w:bookmarkStart w:id="21" w:name="_Toc201323563"/>
       <w:r>
         <w:t>4.</w:t>
       </w:r>
@@ -8197,7 +8239,7 @@
       <w:r>
         <w:t xml:space="preserve"> RELATÓRIO DE DESEMPENHO</w:t>
       </w:r>
-      <w:bookmarkEnd w:id="22"/>
+      <w:bookmarkEnd w:id="21"/>
       <w:r>
         <w:t xml:space="preserve"> </w:t>
       </w:r>
@@ -8432,25 +8474,38 @@
       <w:pPr>
         <w:pStyle w:val="Legenda"/>
       </w:pPr>
-      <w:bookmarkStart w:id="23" w:name="_Toc199351267"/>
+      <w:bookmarkStart w:id="22" w:name="_Toc199351267"/>
       <w:r>
         <w:t xml:space="preserve">FIGURA </w:t>
       </w:r>
-      <w:fldSimple w:instr=" SEQ FIGURA \* ARABIC ">
-        <w:r>
-          <w:rPr>
-            <w:noProof/>
-          </w:rPr>
-          <w:t>2</w:t>
-        </w:r>
-      </w:fldSimple>
+      <w:r>
+        <w:fldChar w:fldCharType="begin"/>
+      </w:r>
+      <w:r>
+        <w:instrText xml:space="preserve"> SEQ FIGURA \* ARABIC </w:instrText>
+      </w:r>
+      <w:r>
+        <w:fldChar w:fldCharType="separate"/>
+      </w:r>
+      <w:r>
+        <w:rPr>
+          <w:noProof/>
+        </w:rPr>
+        <w:t>2</w:t>
+      </w:r>
+      <w:r>
+        <w:rPr>
+          <w:noProof/>
+        </w:rPr>
+        <w:fldChar w:fldCharType="end"/>
+      </w:r>
       <w:r>
         <w:t xml:space="preserve"> – </w:t>
       </w:r>
       <w:r>
         <w:t>Estrutura de pastas do projeto</w:t>
       </w:r>
-      <w:bookmarkEnd w:id="23"/>
+      <w:bookmarkEnd w:id="22"/>
     </w:p>
     <w:p>
       <w:r>
@@ -8577,25 +8632,38 @@
       <w:pPr>
         <w:pStyle w:val="Legenda"/>
       </w:pPr>
-      <w:bookmarkStart w:id="24" w:name="_Toc199351268"/>
+      <w:bookmarkStart w:id="23" w:name="_Toc199351268"/>
       <w:r>
         <w:t xml:space="preserve">FIGURA </w:t>
       </w:r>
-      <w:fldSimple w:instr=" SEQ FIGURA \* ARABIC ">
-        <w:r>
-          <w:rPr>
-            <w:noProof/>
-          </w:rPr>
-          <w:t>3</w:t>
-        </w:r>
-      </w:fldSimple>
+      <w:r>
+        <w:fldChar w:fldCharType="begin"/>
+      </w:r>
+      <w:r>
+        <w:instrText xml:space="preserve"> SEQ FIGURA \* ARABIC </w:instrText>
+      </w:r>
+      <w:r>
+        <w:fldChar w:fldCharType="separate"/>
+      </w:r>
+      <w:r>
+        <w:rPr>
+          <w:noProof/>
+        </w:rPr>
+        <w:t>3</w:t>
+      </w:r>
+      <w:r>
+        <w:rPr>
+          <w:noProof/>
+        </w:rPr>
+        <w:fldChar w:fldCharType="end"/>
+      </w:r>
       <w:r>
         <w:t xml:space="preserve"> -</w:t>
       </w:r>
       <w:r>
         <w:t xml:space="preserve"> Subdivisão das pastas de codificação do projeto.</w:t>
       </w:r>
-      <w:bookmarkEnd w:id="24"/>
+      <w:bookmarkEnd w:id="23"/>
     </w:p>
     <w:p>
       <w:pPr>
@@ -8668,14 +8736,27 @@
       <w:r>
         <w:t xml:space="preserve">FIGURA </w:t>
       </w:r>
-      <w:fldSimple w:instr=" SEQ FIGURA \* ARABIC ">
-        <w:r>
-          <w:rPr>
-            <w:noProof/>
-          </w:rPr>
-          <w:t>3</w:t>
-        </w:r>
-      </w:fldSimple>
+      <w:r>
+        <w:fldChar w:fldCharType="begin"/>
+      </w:r>
+      <w:r>
+        <w:instrText xml:space="preserve"> SEQ FIGURA \* ARABIC </w:instrText>
+      </w:r>
+      <w:r>
+        <w:fldChar w:fldCharType="separate"/>
+      </w:r>
+      <w:r>
+        <w:rPr>
+          <w:noProof/>
+        </w:rPr>
+        <w:t>3</w:t>
+      </w:r>
+      <w:r>
+        <w:rPr>
+          <w:noProof/>
+        </w:rPr>
+        <w:fldChar w:fldCharType="end"/>
+      </w:r>
       <w:r>
         <w:t xml:space="preserve"> –</w:t>
       </w:r>
@@ -8693,9 +8774,9 @@
       <w:pPr>
         <w:pStyle w:val="Ttulo1"/>
       </w:pPr>
-      <w:bookmarkStart w:id="25" w:name="_Toc192060090"/>
-      <w:bookmarkStart w:id="26" w:name="_Toc192060091"/>
-      <w:bookmarkStart w:id="27" w:name="_Toc201323564"/>
+      <w:bookmarkStart w:id="24" w:name="_Toc192060090"/>
+      <w:bookmarkStart w:id="25" w:name="_Toc192060091"/>
+      <w:bookmarkStart w:id="26" w:name="_Toc201323564"/>
       <w:r>
         <w:lastRenderedPageBreak/>
         <w:t xml:space="preserve">5 </w:t>
@@ -8709,57 +8790,124 @@
       <w:r>
         <w:t xml:space="preserve"> REQUISITOS</w:t>
       </w:r>
+      <w:bookmarkEnd w:id="24"/>
       <w:bookmarkEnd w:id="25"/>
       <w:bookmarkEnd w:id="26"/>
+    </w:p>
+    <w:p>
+      <w:pPr>
+        <w:pStyle w:val="NormalWeb"/>
+      </w:pPr>
+      <w:r>
+        <w:t>Este capítulo apresenta os requisitos necessários para</w:t>
+      </w:r>
+      <w:r>
+        <w:t xml:space="preserve"> o desenvolvimento do sistema de software Donate. A Especifica</w:t>
+      </w:r>
+      <w:r>
+        <w:t>ção dos requisitos é fundamental para garantir que o sistema atenda às necessidades dos usuários e cumpra seu propósito de forma eficaz. Para isso, são definidos os requisitos funcionais e não funcionais, descrevendo as principais funcionalidades e restrições que devem ser consideradas durante o desenvolvimento do software.</w:t>
+      </w:r>
+    </w:p>
+    <w:p>
+      <w:pPr>
+        <w:pStyle w:val="NormalWeb"/>
+      </w:pPr>
+      <w:r>
+        <w:t xml:space="preserve">Os requisitos </w:t>
+      </w:r>
+      <w:r>
+        <w:t>lev</w:t>
+      </w:r>
+      <w:r>
+        <w:t xml:space="preserve">antados </w:t>
+      </w:r>
+      <w:r>
+        <w:t xml:space="preserve">têm </w:t>
+      </w:r>
+      <w:r>
+        <w:t>com</w:t>
+      </w:r>
+      <w:r>
+        <w:t>o base</w:t>
+      </w:r>
+      <w:r>
+        <w:t xml:space="preserve"> pesquisas sobre a doação de leite materno, entrevistas com profissionais da área e a análise de sistemas similares existentes. A seguir, são detalhados os requisitos funcionais e não funcionais do sistema.</w:t>
+      </w:r>
+    </w:p>
+    <w:p/>
+    <w:p>
+      <w:pPr>
+        <w:pStyle w:val="Ttulo2"/>
+      </w:pPr>
+      <w:bookmarkStart w:id="27" w:name="_Toc192060093"/>
+      <w:bookmarkStart w:id="28" w:name="_Toc201323565"/>
+      <w:r>
+        <w:t>5.</w:t>
+      </w:r>
+      <w:r>
+        <w:t>1</w:t>
+      </w:r>
+      <w:r>
+        <w:t xml:space="preserve"> REQUISITOS</w:t>
+      </w:r>
       <w:bookmarkEnd w:id="27"/>
-    </w:p>
-    <w:p>
-      <w:pPr>
-        <w:pStyle w:val="NormalWeb"/>
-      </w:pPr>
-      <w:r>
-        <w:t>Este capítulo apresenta os requisitos necessários para</w:t>
-      </w:r>
-      <w:r>
-        <w:t xml:space="preserve"> o desenvolvimento do sistema de software Donate. A Especifica</w:t>
-      </w:r>
-      <w:r>
-        <w:t>ção dos requisitos é fundamental para garantir que o sistema atenda às necessidades dos usuários e cumpra seu propósito de forma eficaz. Para isso, são definidos os requisitos funcionais e não funcionais, descrevendo as principais funcionalidades e restrições que devem ser consideradas durante o desenvolvimento do software.</w:t>
-      </w:r>
-    </w:p>
-    <w:p>
-      <w:pPr>
-        <w:pStyle w:val="NormalWeb"/>
-      </w:pPr>
-      <w:r>
-        <w:t xml:space="preserve">Os requisitos </w:t>
-      </w:r>
-      <w:r>
-        <w:t>lev</w:t>
-      </w:r>
-      <w:r>
-        <w:t xml:space="preserve">antados </w:t>
-      </w:r>
-      <w:r>
-        <w:t xml:space="preserve">têm </w:t>
-      </w:r>
-      <w:r>
-        <w:t>com</w:t>
-      </w:r>
-      <w:r>
-        <w:t>o base</w:t>
-      </w:r>
-      <w:r>
-        <w:t xml:space="preserve"> pesquisas sobre a doação de leite materno, entrevistas com profissionais da área e a análise de sistemas similares existentes. A seguir, são detalhados os requisitos funcionais e não funcionais do sistema.</w:t>
-      </w:r>
-    </w:p>
-    <w:p/>
-    <w:p>
-      <w:pPr>
-        <w:pStyle w:val="Ttulo2"/>
-      </w:pPr>
-      <w:bookmarkStart w:id="28" w:name="_Toc192060093"/>
-      <w:bookmarkStart w:id="29" w:name="_Toc201323565"/>
+      <w:r>
+        <w:t xml:space="preserve"> DO SISTEMA</w:t>
+      </w:r>
+      <w:r>
+        <w:t xml:space="preserve"> DE SOFTWARE</w:t>
+      </w:r>
+      <w:bookmarkEnd w:id="28"/>
+    </w:p>
+    <w:p>
+      <w:pPr>
+        <w:rPr>
+          <w:color w:val="FF0000"/>
+        </w:rPr>
+      </w:pPr>
+      <w:bookmarkStart w:id="29" w:name="_Toc192060094"/>
+      <w:r>
+        <w:t>Os requisitos do sistema de software definem as funcionalidades e restrições necessárias para o desenvolvimento da aplicação. Eles garantem que o sistema atenda às necessidades dos usuários e cumpra seu propósito de facilitar a doação de leite materno</w:t>
+      </w:r>
+      <w:r>
+        <w:t xml:space="preserve"> </w:t>
+      </w:r>
+    </w:p>
+    <w:p>
+      <w:r>
+        <w:t>Nesta seção, os requisitos serão c</w:t>
+      </w:r>
+      <w:r>
+        <w:t>lassificados em três categorias descritas a seguir.</w:t>
+      </w:r>
+    </w:p>
+    <w:p>
+      <w:r>
+        <w:t>Essenciais: requisitos fundamentais para o funcionamento do sistema. Sem eles, a aplicação não atenderá aos seus objetivos principais.</w:t>
+      </w:r>
+    </w:p>
+    <w:p>
+      <w:r>
+        <w:t>Importantes: requisitos que melhoram a experiência do usuário e a eficiência do sistema, mas que não são indispensáveis para o funcionamento básico.</w:t>
+      </w:r>
+    </w:p>
+    <w:p>
+      <w:r>
+        <w:t>Desejáveis: requisitos adicionais que agregam valor ao sistema, proporcionando maior conveniência e aprimoramento, mas que não são prioritários na implementação inicial.</w:t>
+      </w:r>
+    </w:p>
+    <w:p>
+      <w:bookmarkStart w:id="30" w:name="_Toc198201030"/>
+      <w:r>
+        <w:t>A seguir, são apresentados os requisitos funcionais do sistema, organizados conforme sua classificação.</w:t>
+      </w:r>
+      <w:bookmarkEnd w:id="30"/>
+    </w:p>
+    <w:p>
+      <w:pPr>
+        <w:pStyle w:val="Ttulo3"/>
+      </w:pPr>
+      <w:bookmarkStart w:id="31" w:name="_Toc201323566"/>
       <w:r>
         <w:t>5.</w:t>
       </w:r>
@@ -8767,83 +8915,16 @@
         <w:t>1</w:t>
       </w:r>
       <w:r>
-        <w:t xml:space="preserve"> REQUISITOS</w:t>
-      </w:r>
-      <w:bookmarkEnd w:id="28"/>
-      <w:r>
-        <w:t xml:space="preserve"> DO SISTEMA</w:t>
-      </w:r>
-      <w:r>
-        <w:t xml:space="preserve"> DE SOFTWARE</w:t>
+        <w:t>.1 Requisitos F</w:t>
+      </w:r>
+      <w:r>
+        <w:t>uncionais</w:t>
       </w:r>
       <w:bookmarkEnd w:id="29"/>
-    </w:p>
-    <w:p>
-      <w:pPr>
-        <w:rPr>
-          <w:color w:val="FF0000"/>
-        </w:rPr>
-      </w:pPr>
-      <w:bookmarkStart w:id="30" w:name="_Toc192060094"/>
-      <w:r>
-        <w:t>Os requisitos do sistema de software definem as funcionalidades e restrições necessárias para o desenvolvimento da aplicação. Eles garantem que o sistema atenda às necessidades dos usuários e cumpra seu propósito de facilitar a doação de leite materno</w:t>
-      </w:r>
-      <w:r>
-        <w:t xml:space="preserve"> </w:t>
-      </w:r>
-    </w:p>
-    <w:p>
-      <w:r>
-        <w:t>Nesta seção, os requisitos serão c</w:t>
-      </w:r>
-      <w:r>
-        <w:t>lassificados em três categorias descritas a seguir.</w:t>
-      </w:r>
-    </w:p>
-    <w:p>
-      <w:r>
-        <w:t>Essenciais: requisitos fundamentais para o funcionamento do sistema. Sem eles, a aplicação não atenderá aos seus objetivos principais.</w:t>
-      </w:r>
-    </w:p>
-    <w:p>
-      <w:r>
-        <w:t>Importantes: requisitos que melhoram a experiência do usuário e a eficiência do sistema, mas que não são indispensáveis para o funcionamento básico.</w:t>
-      </w:r>
-    </w:p>
-    <w:p>
-      <w:r>
-        <w:t>Desejáveis: requisitos adicionais que agregam valor ao sistema, proporcionando maior conveniência e aprimoramento, mas que não são prioritários na implementação inicial.</w:t>
-      </w:r>
-    </w:p>
-    <w:p>
-      <w:bookmarkStart w:id="31" w:name="_Toc198201030"/>
-      <w:r>
-        <w:t>A seguir, são apresentados os requisitos funcionais do sistema, organizados conforme sua classificação.</w:t>
-      </w:r>
       <w:bookmarkEnd w:id="31"/>
     </w:p>
     <w:p>
-      <w:pPr>
-        <w:pStyle w:val="Ttulo3"/>
-      </w:pPr>
-      <w:bookmarkStart w:id="32" w:name="_Toc201323566"/>
-      <w:r>
-        <w:t>5.</w:t>
-      </w:r>
-      <w:r>
-        <w:t>1</w:t>
-      </w:r>
-      <w:r>
-        <w:t>.1 Requisitos F</w:t>
-      </w:r>
-      <w:r>
-        <w:t>uncionais</w:t>
-      </w:r>
-      <w:bookmarkEnd w:id="30"/>
-      <w:bookmarkEnd w:id="32"/>
-    </w:p>
-    <w:p>
-      <w:bookmarkStart w:id="33" w:name="_Toc192060095"/>
+      <w:bookmarkStart w:id="32" w:name="_Toc192060095"/>
       <w:r>
         <w:t>Os requisitos funcionais descrevem as funcionalidades que o sistema deve oferecer para atender às necessidades dos usuários. Eles foram classificados de acordo com sua prioridade, podendo ser essenciais, importantes ou desejáveis.</w:t>
       </w:r>
@@ -10637,7 +10718,7 @@
       <w:pPr>
         <w:pStyle w:val="Ttulo3"/>
       </w:pPr>
-      <w:bookmarkStart w:id="34" w:name="_Toc201323567"/>
+      <w:bookmarkStart w:id="33" w:name="_Toc201323567"/>
       <w:r>
         <w:t>5.</w:t>
       </w:r>
@@ -10659,8 +10740,8 @@
       <w:r>
         <w:t>uncionais</w:t>
       </w:r>
+      <w:bookmarkEnd w:id="32"/>
       <w:bookmarkEnd w:id="33"/>
-      <w:bookmarkEnd w:id="34"/>
     </w:p>
     <w:p>
       <w:pPr>
@@ -10668,7 +10749,7 @@
           <w:color w:val="FF0000"/>
         </w:rPr>
       </w:pPr>
-      <w:bookmarkStart w:id="35" w:name="_Toc192060096"/>
+      <w:bookmarkStart w:id="34" w:name="_Toc192060096"/>
       <w:r>
         <w:t>Os requisitos não funcionais definem as propriedades e restrições do sistema, garantindo aspectos como desempenho, segurança e usabilidade. Esses requisitos são essenciais para a qualidade da aplicação</w:t>
       </w:r>
@@ -11978,11 +12059,11 @@
       <w:pPr>
         <w:pStyle w:val="Ttulo3"/>
       </w:pPr>
-      <w:bookmarkStart w:id="36" w:name="_Toc201323568"/>
+      <w:bookmarkStart w:id="35" w:name="_Toc201323568"/>
       <w:r>
         <w:t>5.1.3 Principais Regras de Negócio</w:t>
       </w:r>
-      <w:bookmarkEnd w:id="36"/>
+      <w:bookmarkEnd w:id="35"/>
     </w:p>
     <w:p>
       <w:r>
@@ -12175,213 +12256,213 @@
       <w:pPr>
         <w:pStyle w:val="Ttulo2"/>
       </w:pPr>
-      <w:bookmarkStart w:id="37" w:name="_Toc201323569"/>
+      <w:bookmarkStart w:id="36" w:name="_Toc201323569"/>
       <w:r>
         <w:lastRenderedPageBreak/>
         <w:t>5.2 ANÁLISE DOS REQUISITOS</w:t>
       </w:r>
+      <w:bookmarkEnd w:id="36"/>
+    </w:p>
+    <w:p>
+      <w:pPr>
+        <w:pStyle w:val="Ttulo3"/>
+      </w:pPr>
+    </w:p>
+    <w:p>
+      <w:pPr>
+        <w:pStyle w:val="Ttulo3"/>
+      </w:pPr>
+      <w:bookmarkStart w:id="37" w:name="_Toc201323570"/>
+      <w:r>
+        <w:t xml:space="preserve">5.2.1 </w:t>
+      </w:r>
+      <w:r>
+        <w:t>Visão Funcional</w:t>
+      </w:r>
       <w:bookmarkEnd w:id="37"/>
     </w:p>
     <w:p>
       <w:pPr>
+        <w:pStyle w:val="NormalWeb"/>
+      </w:pPr>
+      <w:bookmarkStart w:id="38" w:name="_Toc192060098"/>
+      <w:bookmarkEnd w:id="34"/>
+      <w:r>
+        <w:t xml:space="preserve">A visão funcional do sistema é baseada no modelo de casos de uso, que descreve as interações entre os usuários e o sistema. Essa abordagem permite entender as funcionalidades que o sistema deve oferecer de forma clara e objetiva, representando os principais fluxos de eventos e as interações que ocorrem no processo de doação de leite materno. </w:t>
+      </w:r>
+    </w:p>
+    <w:p>
+      <w:pPr>
+        <w:pStyle w:val="NormalWeb"/>
+      </w:pPr>
+      <w:r>
+        <w:t>O modelo de casos de uso consiste no diagrama de casos de uso, que ilustra as diferentes ações que os usuários podem realizar no sistema, e na descrição dos fluxos de eventos, que detalha os passos envolvidos em cada caso de uso</w:t>
+      </w:r>
+      <w:r>
+        <w:t xml:space="preserve"> (Sommerville, </w:t>
+      </w:r>
+      <w:r>
+        <w:t>2019</w:t>
+      </w:r>
+      <w:r>
+        <w:t>)</w:t>
+      </w:r>
+      <w:r>
+        <w:t>.</w:t>
+      </w:r>
+    </w:p>
+    <w:p>
+      <w:pPr>
+        <w:pStyle w:val="NormalWeb"/>
+        <w:rPr>
+          <w:highlight w:val="yellow"/>
+        </w:rPr>
+      </w:pPr>
+      <w:bookmarkStart w:id="39" w:name="_Toc192060097"/>
+      <w:r>
+        <w:t xml:space="preserve">O modelo de casos de uso é constituído pelo diagrama de casos de uso e pela descrição dos </w:t>
+      </w:r>
+      <w:r>
+        <w:rPr>
+          <w:highlight w:val="yellow"/>
+        </w:rPr>
+        <w:t xml:space="preserve">fluxos de </w:t>
+      </w:r>
+      <w:r>
+        <w:rPr>
+          <w:highlight w:val="yellow"/>
+        </w:rPr>
+        <w:t>eventos. O diagrama e as descrições dos fluxos de eventos estão</w:t>
+      </w:r>
+      <w:r>
+        <w:rPr>
+          <w:highlight w:val="yellow"/>
+        </w:rPr>
+        <w:t xml:space="preserve"> no Apêndice C.</w:t>
+      </w:r>
+      <w:bookmarkEnd w:id="39"/>
+    </w:p>
+    <w:p>
+      <w:pPr>
+        <w:pStyle w:val="NormalWeb"/>
+      </w:pPr>
+      <w:r>
+        <w:rPr>
+          <w:highlight w:val="yellow"/>
+        </w:rPr>
+        <w:t>/* Melhorar a organização dessa pasta. Criar subpastas para o arquivo do Ideas Modeler, figuras e fluxos de eventos</w:t>
+      </w:r>
+      <w:r>
+        <w:rPr>
+          <w:highlight w:val="yellow"/>
+        </w:rPr>
+        <w:t>, retirar arquivos temporários.</w:t>
+      </w:r>
+      <w:r>
+        <w:rPr>
+          <w:highlight w:val="yellow"/>
+        </w:rPr>
+        <w:t xml:space="preserve"> */</w:t>
+      </w:r>
+    </w:p>
+    <w:p>
+      <w:pPr>
+        <w:pStyle w:val="NormalWeb"/>
+      </w:pPr>
+      <w:r>
+        <w:rPr>
+          <w:highlight w:val="yellow"/>
+        </w:rPr>
+        <w:t>/* Recuperar senha deve ter a participação do ator Servidor de E-mail */</w:t>
+      </w:r>
+    </w:p>
+    <w:p>
+      <w:pPr>
+        <w:pStyle w:val="NormalWeb"/>
+      </w:pPr>
+      <w:r>
+        <w:rPr>
+          <w:highlight w:val="yellow"/>
+        </w:rPr>
+        <w:t>/* Diagrama de caso de uso “Módulo Doadora/receptora” está confuso. As linhas estão muito inclinadas. O nome do caso de uso “Meu perfil” precisa ter verbo de ação.</w:t>
+      </w:r>
+      <w:r>
+        <w:t xml:space="preserve"> </w:t>
+      </w:r>
+    </w:p>
+    <w:p>
+      <w:pPr>
+        <w:pStyle w:val="NormalWeb"/>
+      </w:pPr>
+      <w:r>
+        <w:rPr>
+          <w:highlight w:val="yellow"/>
+        </w:rPr>
+        <w:t>/* Retirar o diagrama de caso de uso Módulo Login, pois já estão sendo representados no diagrama “Módulo de autenticação */</w:t>
+      </w:r>
+    </w:p>
+    <w:p>
+      <w:pPr>
+        <w:pStyle w:val="NormalWeb"/>
+      </w:pPr>
+      <w:r>
+        <w:rPr>
+          <w:highlight w:val="yellow"/>
+        </w:rPr>
+        <w:t>/* Módulo Profissional de Saúde – evite a sobreposição</w:t>
+      </w:r>
+      <w:r>
+        <w:rPr>
+          <w:highlight w:val="yellow"/>
+        </w:rPr>
+        <w:t xml:space="preserve"> da linha</w:t>
+      </w:r>
+      <w:r>
+        <w:rPr>
+          <w:highlight w:val="yellow"/>
+        </w:rPr>
+        <w:t>, basta associar ao caso de uso já localizado à direita</w:t>
+      </w:r>
+      <w:r>
+        <w:rPr>
+          <w:highlight w:val="yellow"/>
+        </w:rPr>
+        <w:t>.</w:t>
+      </w:r>
+      <w:r>
+        <w:rPr>
+          <w:highlight w:val="yellow"/>
+        </w:rPr>
+        <w:t xml:space="preserve"> */</w:t>
+      </w:r>
+    </w:p>
+    <w:p>
+      <w:pPr>
+        <w:pStyle w:val="NormalWeb"/>
+      </w:pPr>
+      <w:r>
+        <w:rPr>
+          <w:highlight w:val="yellow"/>
+        </w:rPr>
+        <w:t>/* Há 3 módulos no diagrama de visão geral, sendo que foram modelados outros de forma separada */</w:t>
+      </w:r>
+    </w:p>
+    <w:p>
+      <w:pPr>
+        <w:pStyle w:val="NormalWeb"/>
+      </w:pPr>
+      <w:r>
+        <w:rPr>
+          <w:highlight w:val="yellow"/>
+        </w:rPr>
+        <w:t>/* Os atores Servidor de e-mail e Servidor de Mapas devem aparecer associados aos casos de uso onde são necessários */</w:t>
+      </w:r>
+    </w:p>
+    <w:p>
+      <w:pPr>
         <w:pStyle w:val="Ttulo3"/>
       </w:pPr>
-    </w:p>
-    <w:p>
-      <w:pPr>
-        <w:pStyle w:val="Ttulo3"/>
-      </w:pPr>
-      <w:bookmarkStart w:id="38" w:name="_Toc201323570"/>
-      <w:r>
-        <w:t xml:space="preserve">5.2.1 </w:t>
-      </w:r>
-      <w:r>
-        <w:t>Visão Funcional</w:t>
-      </w:r>
-      <w:bookmarkEnd w:id="38"/>
-    </w:p>
-    <w:p>
-      <w:pPr>
-        <w:pStyle w:val="NormalWeb"/>
-      </w:pPr>
-      <w:bookmarkStart w:id="39" w:name="_Toc192060098"/>
-      <w:bookmarkEnd w:id="35"/>
-      <w:r>
-        <w:t xml:space="preserve">A visão funcional do sistema é baseada no modelo de casos de uso, que descreve as interações entre os usuários e o sistema. Essa abordagem permite entender as funcionalidades que o sistema deve oferecer de forma clara e objetiva, representando os principais fluxos de eventos e as interações que ocorrem no processo de doação de leite materno. </w:t>
-      </w:r>
-    </w:p>
-    <w:p>
-      <w:pPr>
-        <w:pStyle w:val="NormalWeb"/>
-      </w:pPr>
-      <w:r>
-        <w:t>O modelo de casos de uso consiste no diagrama de casos de uso, que ilustra as diferentes ações que os usuários podem realizar no sistema, e na descrição dos fluxos de eventos, que detalha os passos envolvidos em cada caso de uso</w:t>
-      </w:r>
-      <w:r>
-        <w:t xml:space="preserve"> (Sommerville, </w:t>
-      </w:r>
-      <w:r>
-        <w:t>2019</w:t>
-      </w:r>
-      <w:r>
-        <w:t>)</w:t>
-      </w:r>
-      <w:r>
-        <w:t>.</w:t>
-      </w:r>
-    </w:p>
-    <w:p>
-      <w:pPr>
-        <w:pStyle w:val="NormalWeb"/>
-        <w:rPr>
-          <w:highlight w:val="yellow"/>
-        </w:rPr>
-      </w:pPr>
-      <w:bookmarkStart w:id="40" w:name="_Toc192060097"/>
-      <w:r>
-        <w:t xml:space="preserve">O modelo de casos de uso é constituído pelo diagrama de casos de uso e pela descrição dos </w:t>
-      </w:r>
-      <w:r>
-        <w:rPr>
-          <w:highlight w:val="yellow"/>
-        </w:rPr>
-        <w:t xml:space="preserve">fluxos de </w:t>
-      </w:r>
-      <w:r>
-        <w:rPr>
-          <w:highlight w:val="yellow"/>
-        </w:rPr>
-        <w:t>eventos. O diagrama e as descrições dos fluxos de eventos estão</w:t>
-      </w:r>
-      <w:r>
-        <w:rPr>
-          <w:highlight w:val="yellow"/>
-        </w:rPr>
-        <w:t xml:space="preserve"> no Apêndice C.</w:t>
-      </w:r>
-      <w:bookmarkEnd w:id="40"/>
-    </w:p>
-    <w:p>
-      <w:pPr>
-        <w:pStyle w:val="NormalWeb"/>
-      </w:pPr>
-      <w:r>
-        <w:rPr>
-          <w:highlight w:val="yellow"/>
-        </w:rPr>
-        <w:t>/* Melhorar a organização dessa pasta. Criar subpastas para o arquivo do Ideas Modeler, figuras e fluxos de eventos</w:t>
-      </w:r>
-      <w:r>
-        <w:rPr>
-          <w:highlight w:val="yellow"/>
-        </w:rPr>
-        <w:t>, retirar arquivos temporários.</w:t>
-      </w:r>
-      <w:r>
-        <w:rPr>
-          <w:highlight w:val="yellow"/>
-        </w:rPr>
-        <w:t xml:space="preserve"> */</w:t>
-      </w:r>
-    </w:p>
-    <w:p>
-      <w:pPr>
-        <w:pStyle w:val="NormalWeb"/>
-      </w:pPr>
-      <w:r>
-        <w:rPr>
-          <w:highlight w:val="yellow"/>
-        </w:rPr>
-        <w:t>/* Recuperar senha deve ter a participação do ator Servidor de E-mail */</w:t>
-      </w:r>
-    </w:p>
-    <w:p>
-      <w:pPr>
-        <w:pStyle w:val="NormalWeb"/>
-      </w:pPr>
-      <w:r>
-        <w:rPr>
-          <w:highlight w:val="yellow"/>
-        </w:rPr>
-        <w:t>/* Diagrama de caso de uso “Módulo Doadora/receptora” está confuso. As linhas estão muito inclinadas. O nome do caso de uso “Meu perfil” precisa ter verbo de ação.</w:t>
-      </w:r>
-      <w:r>
-        <w:t xml:space="preserve"> </w:t>
-      </w:r>
-    </w:p>
-    <w:p>
-      <w:pPr>
-        <w:pStyle w:val="NormalWeb"/>
-      </w:pPr>
-      <w:r>
-        <w:rPr>
-          <w:highlight w:val="yellow"/>
-        </w:rPr>
-        <w:t>/* Retirar o diagrama de caso de uso Módulo Login, pois já estão sendo representados no diagrama “Módulo de autenticação */</w:t>
-      </w:r>
-    </w:p>
-    <w:p>
-      <w:pPr>
-        <w:pStyle w:val="NormalWeb"/>
-      </w:pPr>
-      <w:r>
-        <w:rPr>
-          <w:highlight w:val="yellow"/>
-        </w:rPr>
-        <w:t>/* Módulo Profissional de Saúde – evite a sobreposição</w:t>
-      </w:r>
-      <w:r>
-        <w:rPr>
-          <w:highlight w:val="yellow"/>
-        </w:rPr>
-        <w:t xml:space="preserve"> da linha</w:t>
-      </w:r>
-      <w:r>
-        <w:rPr>
-          <w:highlight w:val="yellow"/>
-        </w:rPr>
-        <w:t>, basta associar ao caso de uso já localizado à direita</w:t>
-      </w:r>
-      <w:r>
-        <w:rPr>
-          <w:highlight w:val="yellow"/>
-        </w:rPr>
-        <w:t>.</w:t>
-      </w:r>
-      <w:r>
-        <w:rPr>
-          <w:highlight w:val="yellow"/>
-        </w:rPr>
-        <w:t xml:space="preserve"> */</w:t>
-      </w:r>
-    </w:p>
-    <w:p>
-      <w:pPr>
-        <w:pStyle w:val="NormalWeb"/>
-      </w:pPr>
-      <w:r>
-        <w:rPr>
-          <w:highlight w:val="yellow"/>
-        </w:rPr>
-        <w:t>/* Há 3 módulos no diagrama de visão geral, sendo que foram modelados outros de forma separada */</w:t>
-      </w:r>
-    </w:p>
-    <w:p>
-      <w:pPr>
-        <w:pStyle w:val="NormalWeb"/>
-      </w:pPr>
-      <w:r>
-        <w:rPr>
-          <w:highlight w:val="yellow"/>
-        </w:rPr>
-        <w:t>/* Os atores Servidor de e-mail e Servidor de Mapas devem aparecer associados aos casos de uso onde são necessários */</w:t>
-      </w:r>
-    </w:p>
-    <w:p>
-      <w:pPr>
-        <w:pStyle w:val="Ttulo3"/>
-      </w:pPr>
-      <w:bookmarkStart w:id="41" w:name="_Toc201323571"/>
+      <w:bookmarkStart w:id="40" w:name="_Toc201323571"/>
       <w:r>
         <w:lastRenderedPageBreak/>
         <w:t>5.2.</w:t>
@@ -12398,156 +12479,156 @@
       <w:r>
         <w:t>dos Dados</w:t>
       </w:r>
+      <w:bookmarkEnd w:id="40"/>
+    </w:p>
+    <w:p>
+      <w:pPr>
+        <w:pStyle w:val="NormalWeb"/>
+      </w:pPr>
+      <w:bookmarkStart w:id="41" w:name="_Toc192060100"/>
+      <w:bookmarkStart w:id="42" w:name="_Toc192060099"/>
+      <w:bookmarkEnd w:id="38"/>
+      <w:r>
+        <w:t xml:space="preserve"> </w:t>
+      </w:r>
+      <w:r>
+        <w:t>Esta seção descreve o modelo de dados de um sistema com alto nível de abstração no qu</w:t>
+      </w:r>
+      <w:r>
+        <w:t>al as relações são construídas por meio</w:t>
+      </w:r>
+      <w:r>
+        <w:t xml:space="preserve"> da associação de um ou mais atributos das entidades. </w:t>
+      </w:r>
+      <w:r>
+        <w:t>Trata-se do Modelo</w:t>
+      </w:r>
+      <w:r>
+        <w:t xml:space="preserve"> </w:t>
+      </w:r>
+      <w:r>
+        <w:t xml:space="preserve">Conceitual </w:t>
+      </w:r>
+      <w:r>
+        <w:t>representado</w:t>
+      </w:r>
+      <w:r>
+        <w:t xml:space="preserve"> por meio do </w:t>
+      </w:r>
+      <w:r>
+        <w:t>Diagrama de</w:t>
+      </w:r>
+      <w:r>
+        <w:t xml:space="preserve"> </w:t>
+      </w:r>
+      <w:r>
+        <w:t xml:space="preserve">Entidade-Relacionamento. </w:t>
+      </w:r>
+      <w:r>
+        <w:t xml:space="preserve">O diagrama </w:t>
+      </w:r>
+      <w:r>
+        <w:t>encontra-se</w:t>
+      </w:r>
+      <w:r>
+        <w:t xml:space="preserve"> no Apêndice D</w:t>
+      </w:r>
+      <w:r>
+        <w:t>.</w:t>
+      </w:r>
       <w:bookmarkEnd w:id="41"/>
     </w:p>
     <w:p>
       <w:pPr>
         <w:pStyle w:val="NormalWeb"/>
       </w:pPr>
-      <w:bookmarkStart w:id="42" w:name="_Toc192060100"/>
-      <w:bookmarkStart w:id="43" w:name="_Toc192060099"/>
-      <w:bookmarkEnd w:id="39"/>
-      <w:r>
-        <w:t xml:space="preserve"> </w:t>
-      </w:r>
-      <w:r>
-        <w:t>Esta seção descreve o modelo de dados de um sistema com alto nível de abstração no qu</w:t>
-      </w:r>
-      <w:r>
-        <w:t>al as relações são construídas por meio</w:t>
-      </w:r>
-      <w:r>
-        <w:t xml:space="preserve"> da associação de um ou mais atributos das entidades. </w:t>
-      </w:r>
-      <w:r>
-        <w:t>Trata-se do Modelo</w:t>
-      </w:r>
-      <w:r>
-        <w:t xml:space="preserve"> </w:t>
-      </w:r>
-      <w:r>
-        <w:t xml:space="preserve">Conceitual </w:t>
-      </w:r>
-      <w:r>
-        <w:t>representado</w:t>
-      </w:r>
-      <w:r>
-        <w:t xml:space="preserve"> por meio do </w:t>
-      </w:r>
-      <w:r>
-        <w:t>Diagrama de</w:t>
-      </w:r>
-      <w:r>
-        <w:t xml:space="preserve"> </w:t>
-      </w:r>
-      <w:r>
-        <w:t xml:space="preserve">Entidade-Relacionamento. </w:t>
-      </w:r>
-      <w:r>
-        <w:t xml:space="preserve">O diagrama </w:t>
-      </w:r>
-      <w:r>
-        <w:t>encontra-se</w:t>
-      </w:r>
-      <w:r>
-        <w:t xml:space="preserve"> no Apêndice D</w:t>
-      </w:r>
-      <w:r>
-        <w:t>.</w:t>
-      </w:r>
+      <w:r>
+        <w:rPr>
+          <w:highlight w:val="yellow"/>
+        </w:rPr>
+        <w:t xml:space="preserve">/* Melhorar a organização dessa pasta. </w:t>
+      </w:r>
+      <w:r>
+        <w:rPr>
+          <w:highlight w:val="yellow"/>
+        </w:rPr>
+        <w:t>Retirar arquivos temporários.</w:t>
+      </w:r>
+      <w:r>
+        <w:rPr>
+          <w:highlight w:val="yellow"/>
+        </w:rPr>
+        <w:t xml:space="preserve"> */</w:t>
+      </w:r>
+    </w:p>
+    <w:p>
+      <w:pPr>
+        <w:pStyle w:val="NormalWeb"/>
+      </w:pPr>
+      <w:r>
+        <w:rPr>
+          <w:highlight w:val="yellow"/>
+        </w:rPr>
+        <w:t>/* Trocar nome do relacionamento “reside” entre “Banco de Leite” e “Município” para “localiza”</w:t>
+      </w:r>
+      <w:r>
+        <w:t xml:space="preserve"> */</w:t>
+      </w:r>
+    </w:p>
+    <w:p>
+      <w:pPr>
+        <w:pStyle w:val="NormalWeb"/>
+      </w:pPr>
+      <w:r>
+        <w:rPr>
+          <w:highlight w:val="yellow"/>
+        </w:rPr>
+        <w:t>/* O modelo lógico e o dicionário de dados precisa</w:t>
+      </w:r>
+      <w:r>
+        <w:rPr>
+          <w:highlight w:val="yellow"/>
+        </w:rPr>
+        <w:t>m</w:t>
+      </w:r>
+      <w:r>
+        <w:rPr>
+          <w:highlight w:val="yellow"/>
+        </w:rPr>
+        <w:t xml:space="preserve"> estar coerentes com o modelo conceitual */</w:t>
+      </w:r>
+    </w:p>
+    <w:p>
+      <w:pPr>
+        <w:pStyle w:val="NormalWeb"/>
+      </w:pPr>
+    </w:p>
+    <w:p>
+      <w:pPr>
+        <w:pStyle w:val="Ttulo3"/>
+      </w:pPr>
+      <w:bookmarkStart w:id="43" w:name="_Toc201323572"/>
+      <w:bookmarkStart w:id="44" w:name="_Toc192060101"/>
       <w:bookmarkEnd w:id="42"/>
-    </w:p>
-    <w:p>
-      <w:pPr>
-        <w:pStyle w:val="NormalWeb"/>
-      </w:pPr>
-      <w:r>
-        <w:rPr>
-          <w:highlight w:val="yellow"/>
-        </w:rPr>
-        <w:t xml:space="preserve">/* Melhorar a organização dessa pasta. </w:t>
-      </w:r>
-      <w:r>
-        <w:rPr>
-          <w:highlight w:val="yellow"/>
-        </w:rPr>
-        <w:t>Retirar arquivos temporários.</w:t>
-      </w:r>
-      <w:r>
-        <w:rPr>
-          <w:highlight w:val="yellow"/>
-        </w:rPr>
-        <w:t xml:space="preserve"> */</w:t>
-      </w:r>
-    </w:p>
-    <w:p>
-      <w:pPr>
-        <w:pStyle w:val="NormalWeb"/>
-      </w:pPr>
-      <w:r>
-        <w:rPr>
-          <w:highlight w:val="yellow"/>
-        </w:rPr>
-        <w:t>/* Trocar nome do relacionamento “reside” entre “Banco de Leite” e “Município” para “localiza”</w:t>
-      </w:r>
-      <w:r>
-        <w:t xml:space="preserve"> */</w:t>
-      </w:r>
-    </w:p>
-    <w:p>
-      <w:pPr>
-        <w:pStyle w:val="NormalWeb"/>
-      </w:pPr>
-      <w:r>
-        <w:rPr>
-          <w:highlight w:val="yellow"/>
-        </w:rPr>
-        <w:t>/* O modelo lógico e o dicionário de dados precisa</w:t>
-      </w:r>
-      <w:r>
-        <w:rPr>
-          <w:highlight w:val="yellow"/>
-        </w:rPr>
-        <w:t>m</w:t>
-      </w:r>
-      <w:r>
-        <w:rPr>
-          <w:highlight w:val="yellow"/>
-        </w:rPr>
-        <w:t xml:space="preserve"> estar coerentes com o modelo conceitual */</w:t>
-      </w:r>
-    </w:p>
-    <w:p>
-      <w:pPr>
-        <w:pStyle w:val="NormalWeb"/>
-      </w:pPr>
-    </w:p>
-    <w:p>
-      <w:pPr>
-        <w:pStyle w:val="Ttulo3"/>
-      </w:pPr>
-      <w:bookmarkStart w:id="44" w:name="_Toc201323572"/>
-      <w:bookmarkStart w:id="45" w:name="_Toc192060101"/>
+      <w:r>
+        <w:t xml:space="preserve">5.2.3 </w:t>
+      </w:r>
+      <w:r>
+        <w:t xml:space="preserve">Modelo </w:t>
+      </w:r>
+      <w:r>
+        <w:t>Inicial da</w:t>
+      </w:r>
+      <w:r>
+        <w:t xml:space="preserve"> Interface d</w:t>
+      </w:r>
+      <w:r>
+        <w:t>e</w:t>
+      </w:r>
+      <w:r>
+        <w:t xml:space="preserve"> Usuário</w:t>
+      </w:r>
       <w:bookmarkEnd w:id="43"/>
-      <w:r>
-        <w:t xml:space="preserve">5.2.3 </w:t>
-      </w:r>
-      <w:r>
-        <w:t xml:space="preserve">Modelo </w:t>
-      </w:r>
-      <w:r>
-        <w:t>Inicial da</w:t>
-      </w:r>
-      <w:r>
-        <w:t xml:space="preserve"> Interface d</w:t>
-      </w:r>
-      <w:r>
-        <w:t>e</w:t>
-      </w:r>
-      <w:r>
-        <w:t xml:space="preserve"> Usuário</w:t>
-      </w:r>
-      <w:bookmarkEnd w:id="44"/>
     </w:p>
     <w:p>
       <w:pPr>
@@ -12631,129 +12712,129 @@
       <w:pPr>
         <w:pStyle w:val="Ttulo1"/>
       </w:pPr>
-      <w:bookmarkStart w:id="46" w:name="_Toc201323573"/>
+      <w:bookmarkStart w:id="45" w:name="_Toc201323573"/>
       <w:r>
         <w:lastRenderedPageBreak/>
         <w:t>6 ARQUITETURA E PROJETO</w:t>
       </w:r>
+      <w:bookmarkEnd w:id="44"/>
+      <w:r>
+        <w:t xml:space="preserve"> DO SISTEMA</w:t>
+      </w:r>
+      <w:r>
+        <w:t xml:space="preserve"> DE SOFTWARE</w:t>
+      </w:r>
       <w:bookmarkEnd w:id="45"/>
-      <w:r>
-        <w:t xml:space="preserve"> DO SISTEMA</w:t>
-      </w:r>
-      <w:r>
-        <w:t xml:space="preserve"> DE SOFTWARE</w:t>
+    </w:p>
+    <w:p>
+      <w:pPr>
+        <w:pStyle w:val="NormalWeb"/>
+      </w:pPr>
+      <w:bookmarkStart w:id="46" w:name="_Toc192060103"/>
+      <w:r>
+        <w:t xml:space="preserve">Este capítulo aborda a arquitetura e o projeto do sistema de software desenvolvido com o propósito de facilitar, incentivar e ampliar a doação de leite materno, promovendo a conexão entre doadoras, profissionais de saúde e famílias beneficiadas. </w:t>
+      </w:r>
+      <w:r>
+        <w:t xml:space="preserve"> </w:t>
+      </w:r>
+      <w:r>
+        <w:t>C</w:t>
+      </w:r>
+      <w:r>
+        <w:t>ompreende a definição da estrutura técnica do sistema, envolvendo a seleção das tecnologias utilizadas, a modelagem da aplicação, a organização dos módulos e componentes, bem como a descrição das principais funcionalidades implementadas.</w:t>
+      </w:r>
+    </w:p>
+    <w:p>
+      <w:pPr>
+        <w:pStyle w:val="NormalWeb"/>
+      </w:pPr>
+      <w:r>
+        <w:t xml:space="preserve">A arquitetura de software representa um dos elementos fundamentais para assegurar a qualidade, escalabilidade, segurança e manutenibilidade de um sistema. Assim, </w:t>
+      </w:r>
+      <w:r>
+        <w:t xml:space="preserve">são </w:t>
+      </w:r>
+      <w:r>
+        <w:t>adotadas boas práticas de engenharia de software, aliadas a tecnologias modernas e adequadas aos objetivos do projeto, garantindo uma base sólida para o desenvolvimento e evolução da aplicação.</w:t>
+      </w:r>
+    </w:p>
+    <w:p>
+      <w:pPr>
+        <w:pStyle w:val="NormalWeb"/>
+      </w:pPr>
+      <w:r>
+        <w:t>Neste capítulo são</w:t>
+      </w:r>
+      <w:r>
+        <w:t xml:space="preserve"> apresentados o modelo arquitetural adotado, os diagramas </w:t>
+      </w:r>
+      <w:r>
+        <w:t>da</w:t>
+      </w:r>
+      <w:r>
+        <w:t xml:space="preserve"> </w:t>
+      </w:r>
+      <w:r>
+        <w:rPr>
+          <w:i/>
+        </w:rPr>
+        <w:t>Unified Modeling Languag</w:t>
+      </w:r>
+      <w:r>
+        <w:t>e</w:t>
+      </w:r>
+      <w:r>
+        <w:t xml:space="preserve"> </w:t>
+      </w:r>
+      <w:r>
+        <w:t>(</w:t>
+      </w:r>
+      <w:r>
+        <w:t>UML</w:t>
+      </w:r>
+      <w:r>
+        <w:t>)</w:t>
+      </w:r>
+      <w:r>
+        <w:t>, versão 5.2,</w:t>
+      </w:r>
+      <w:r>
+        <w:t xml:space="preserve"> </w:t>
+      </w:r>
+      <w:r>
+        <w:t xml:space="preserve">que ilustram a estrutura e o funcionamento do sistema, os principais módulos desenvolvidos, além das decisões técnicas tomadas ao longo do processo de construção. </w:t>
+      </w:r>
+      <w:r>
+        <w:t>Dessa forma, evidenciam-se</w:t>
+      </w:r>
+      <w:r>
+        <w:t xml:space="preserve"> </w:t>
+      </w:r>
+      <w:r>
+        <w:t>as visões que permitirão o</w:t>
+      </w:r>
+      <w:r>
+        <w:t xml:space="preserve"> cumprimento dos requisitos funcionais e não funci</w:t>
+      </w:r>
+      <w:r>
+        <w:t>onais previamente estabelecidos no capítulo anterior.</w:t>
+      </w:r>
+    </w:p>
+    <w:p/>
+    <w:p>
+      <w:pPr>
+        <w:pStyle w:val="Ttulo2"/>
+      </w:pPr>
+      <w:bookmarkStart w:id="47" w:name="_Toc201323574"/>
+      <w:r>
+        <w:t>6.1 V</w:t>
       </w:r>
       <w:bookmarkEnd w:id="46"/>
-    </w:p>
-    <w:p>
-      <w:pPr>
-        <w:pStyle w:val="NormalWeb"/>
-      </w:pPr>
-      <w:bookmarkStart w:id="47" w:name="_Toc192060103"/>
-      <w:r>
-        <w:t xml:space="preserve">Este capítulo aborda a arquitetura e o projeto do sistema de software desenvolvido com o propósito de facilitar, incentivar e ampliar a doação de leite materno, promovendo a conexão entre doadoras, profissionais de saúde e famílias beneficiadas. </w:t>
-      </w:r>
-      <w:r>
-        <w:t xml:space="preserve"> </w:t>
-      </w:r>
-      <w:r>
-        <w:t>C</w:t>
-      </w:r>
-      <w:r>
-        <w:t>ompreende a definição da estrutura técnica do sistema, envolvendo a seleção das tecnologias utilizadas, a modelagem da aplicação, a organização dos módulos e componentes, bem como a descrição das principais funcionalidades implementadas.</w:t>
-      </w:r>
-    </w:p>
-    <w:p>
-      <w:pPr>
-        <w:pStyle w:val="NormalWeb"/>
-      </w:pPr>
-      <w:r>
-        <w:t xml:space="preserve">A arquitetura de software representa um dos elementos fundamentais para assegurar a qualidade, escalabilidade, segurança e manutenibilidade de um sistema. Assim, </w:t>
-      </w:r>
-      <w:r>
-        <w:t xml:space="preserve">são </w:t>
-      </w:r>
-      <w:r>
-        <w:t>adotadas boas práticas de engenharia de software, aliadas a tecnologias modernas e adequadas aos objetivos do projeto, garantindo uma base sólida para o desenvolvimento e evolução da aplicação.</w:t>
-      </w:r>
-    </w:p>
-    <w:p>
-      <w:pPr>
-        <w:pStyle w:val="NormalWeb"/>
-      </w:pPr>
-      <w:r>
-        <w:t>Neste capítulo são</w:t>
-      </w:r>
-      <w:r>
-        <w:t xml:space="preserve"> apresentados o modelo arquitetural adotado, os diagramas </w:t>
-      </w:r>
-      <w:r>
-        <w:t>da</w:t>
-      </w:r>
-      <w:r>
-        <w:t xml:space="preserve"> </w:t>
-      </w:r>
-      <w:r>
-        <w:rPr>
-          <w:i/>
-        </w:rPr>
-        <w:t>Unified Modeling Languag</w:t>
-      </w:r>
-      <w:r>
-        <w:t>e</w:t>
-      </w:r>
-      <w:r>
-        <w:t xml:space="preserve"> </w:t>
-      </w:r>
-      <w:r>
-        <w:t>(</w:t>
-      </w:r>
-      <w:r>
-        <w:t>UML</w:t>
-      </w:r>
-      <w:r>
-        <w:t>)</w:t>
-      </w:r>
-      <w:r>
-        <w:t>, versão 5.2,</w:t>
-      </w:r>
-      <w:r>
-        <w:t xml:space="preserve"> </w:t>
-      </w:r>
-      <w:r>
-        <w:t xml:space="preserve">que ilustram a estrutura e o funcionamento do sistema, os principais módulos desenvolvidos, além das decisões técnicas tomadas ao longo do processo de construção. </w:t>
-      </w:r>
-      <w:r>
-        <w:t>Dessa forma, evidenciam-se</w:t>
-      </w:r>
-      <w:r>
-        <w:t xml:space="preserve"> </w:t>
-      </w:r>
-      <w:r>
-        <w:t>as visões que permitirão o</w:t>
-      </w:r>
-      <w:r>
-        <w:t xml:space="preserve"> cumprimento dos requisitos funcionais e não funci</w:t>
-      </w:r>
-      <w:r>
-        <w:t>onais previamente estabelecidos no capítulo anterior.</w:t>
-      </w:r>
-    </w:p>
-    <w:p/>
-    <w:p>
-      <w:pPr>
-        <w:pStyle w:val="Ttulo2"/>
-      </w:pPr>
-      <w:bookmarkStart w:id="48" w:name="_Toc201323574"/>
-      <w:r>
-        <w:t>6.1 V</w:t>
-      </w:r>
+      <w:r>
+        <w:t>ISÃO ESTRUTURAL</w:t>
+      </w:r>
+      <w:bookmarkStart w:id="48" w:name="_Toc192060104"/>
       <w:bookmarkEnd w:id="47"/>
-      <w:r>
-        <w:t>ISÃO ESTRUTURAL</w:t>
-      </w:r>
-      <w:bookmarkStart w:id="49" w:name="_Toc192060104"/>
-      <w:bookmarkEnd w:id="48"/>
     </w:p>
     <w:p>
       <w:r>
@@ -12845,7 +12926,7 @@
       <w:pPr>
         <w:pStyle w:val="Ttulo3"/>
       </w:pPr>
-      <w:bookmarkStart w:id="50" w:name="_Toc201323575"/>
+      <w:bookmarkStart w:id="49" w:name="_Toc201323575"/>
       <w:r>
         <w:t xml:space="preserve">6.1.1 Diagrama de </w:t>
       </w:r>
@@ -12855,8 +12936,8 @@
       <w:r>
         <w:t>acotes</w:t>
       </w:r>
+      <w:bookmarkEnd w:id="48"/>
       <w:bookmarkEnd w:id="49"/>
-      <w:bookmarkEnd w:id="50"/>
     </w:p>
     <w:p>
       <w:r>
@@ -13363,8 +13444,8 @@
       <w:pPr>
         <w:pStyle w:val="Ttulo3"/>
       </w:pPr>
-      <w:bookmarkStart w:id="51" w:name="_Toc192060105"/>
-      <w:bookmarkStart w:id="52" w:name="_Toc201323576"/>
+      <w:bookmarkStart w:id="50" w:name="_Toc192060105"/>
+      <w:bookmarkStart w:id="51" w:name="_Toc201323576"/>
       <w:r>
         <w:t xml:space="preserve">6.1.2 Diagramas de </w:t>
       </w:r>
@@ -13374,8 +13455,8 @@
       <w:r>
         <w:t>lasses</w:t>
       </w:r>
+      <w:bookmarkEnd w:id="50"/>
       <w:bookmarkEnd w:id="51"/>
-      <w:bookmarkEnd w:id="52"/>
     </w:p>
     <w:p>
       <w:r>
@@ -13523,13 +13604,13 @@
       <w:pPr>
         <w:pStyle w:val="Ttulo2"/>
       </w:pPr>
-      <w:bookmarkStart w:id="53" w:name="_Toc192060106"/>
-      <w:bookmarkStart w:id="54" w:name="_Toc201323577"/>
+      <w:bookmarkStart w:id="52" w:name="_Toc192060106"/>
+      <w:bookmarkStart w:id="53" w:name="_Toc201323577"/>
       <w:r>
         <w:t>6.2 VISÃO COMPORTAMENTAL</w:t>
       </w:r>
+      <w:bookmarkEnd w:id="52"/>
       <w:bookmarkEnd w:id="53"/>
-      <w:bookmarkEnd w:id="54"/>
     </w:p>
     <w:p>
       <w:r>
@@ -13582,7 +13663,7 @@
       <w:pPr>
         <w:pStyle w:val="Ttulo3"/>
       </w:pPr>
-      <w:bookmarkStart w:id="55" w:name="_Toc201323578"/>
+      <w:bookmarkStart w:id="54" w:name="_Toc201323578"/>
       <w:r>
         <w:t xml:space="preserve">6.2.1 Projeto das </w:t>
       </w:r>
@@ -13595,7 +13676,7 @@
       <w:r>
         <w:t xml:space="preserve"> entre Objetos</w:t>
       </w:r>
-      <w:bookmarkEnd w:id="55"/>
+      <w:bookmarkEnd w:id="54"/>
     </w:p>
     <w:p>
       <w:r>
@@ -14041,7 +14122,7 @@
       <w:pPr>
         <w:pStyle w:val="Ttulo2"/>
       </w:pPr>
-      <w:bookmarkStart w:id="56" w:name="_Toc201323579"/>
+      <w:bookmarkStart w:id="55" w:name="_Toc201323579"/>
       <w:r>
         <w:t xml:space="preserve">6.3 VISÃO </w:t>
       </w:r>
@@ -14051,7 +14132,7 @@
       <w:r>
         <w:t xml:space="preserve"> DADOS</w:t>
       </w:r>
-      <w:bookmarkEnd w:id="56"/>
+      <w:bookmarkEnd w:id="55"/>
     </w:p>
     <w:p>
       <w:r>
@@ -14117,71 +14198,71 @@
       <w:pPr>
         <w:pStyle w:val="Ttulo3"/>
       </w:pPr>
-      <w:bookmarkStart w:id="57" w:name="_Toc201323580"/>
+      <w:bookmarkStart w:id="56" w:name="_Toc201323580"/>
       <w:r>
         <w:t xml:space="preserve">6.3.1 Modelo </w:t>
       </w:r>
       <w:r>
         <w:t>Lógico</w:t>
       </w:r>
+      <w:bookmarkEnd w:id="56"/>
+    </w:p>
+    <w:p>
+      <w:r>
+        <w:t xml:space="preserve">Com base no modelo conceitual elaborado no Capítulo 5, </w:t>
+      </w:r>
+      <w:r>
+        <w:t>n</w:t>
+      </w:r>
+      <w:r>
+        <w:t xml:space="preserve">esta seção está </w:t>
+      </w:r>
+      <w:r>
+        <w:t>o modelo lógico de dados, também conhecido como modelo operacional. Este modelo tem como objetivo representar, de forma mais próxima da implementação, as estruturas de dados que serão de fato persistidas no banco de dados relacional.</w:t>
+      </w:r>
+    </w:p>
+    <w:p>
+      <w:r>
+        <w:t xml:space="preserve">O modelo lógico define as entidades, seus atributos, domínios, tipos de dados e restrições de integridade, como chaves primárias e estrangeiras, garantindo a consistência e a normalização dos dados. Neste projeto, o modelo suportar a gestão de informações relacionadas aos usuários do sistema (como doadoras, receptoras e profissionais de saúde), </w:t>
+      </w:r>
+      <w:r>
+        <w:t>aos municípios</w:t>
+      </w:r>
+      <w:r>
+        <w:t>, aos bancos de leite humano e às doações realizadas.</w:t>
+      </w:r>
+    </w:p>
+    <w:p>
+      <w:r>
+        <w:t>Cada tabela foi estruturada considerando as necessidades funcionais do sistema e o relacionamento entre as entidades, respeitando as boas práticas de modelagem de dados. O resultado é um modelo que serve de base direta para a criação do banco de dados físico em PostgreSQL, conforme descrito na próxima seção.</w:t>
+      </w:r>
+    </w:p>
+    <w:p>
+      <w:r>
+        <w:t>O modelo lógico completo, representado em formato descritivo e visual, encont</w:t>
+      </w:r>
+      <w:r>
+        <w:t>ra-se disponível no Apêndice D.</w:t>
+      </w:r>
+    </w:p>
+    <w:p>
+      <w:pPr>
+        <w:pStyle w:val="Ttulo3"/>
+      </w:pPr>
+      <w:bookmarkStart w:id="57" w:name="_Toc201323581"/>
+      <w:r>
+        <w:t>6.3.2 Dicionário de D</w:t>
+      </w:r>
+      <w:r>
+        <w:t>ados</w:t>
+      </w:r>
+      <w:r>
+        <w:t xml:space="preserve"> do Modelo </w:t>
+      </w:r>
+      <w:r>
+        <w:t>Lógico</w:t>
+      </w:r>
       <w:bookmarkEnd w:id="57"/>
-    </w:p>
-    <w:p>
-      <w:r>
-        <w:t xml:space="preserve">Com base no modelo conceitual elaborado no Capítulo 5, </w:t>
-      </w:r>
-      <w:r>
-        <w:t>n</w:t>
-      </w:r>
-      <w:r>
-        <w:t xml:space="preserve">esta seção está </w:t>
-      </w:r>
-      <w:r>
-        <w:t>o modelo lógico de dados, também conhecido como modelo operacional. Este modelo tem como objetivo representar, de forma mais próxima da implementação, as estruturas de dados que serão de fato persistidas no banco de dados relacional.</w:t>
-      </w:r>
-    </w:p>
-    <w:p>
-      <w:r>
-        <w:t xml:space="preserve">O modelo lógico define as entidades, seus atributos, domínios, tipos de dados e restrições de integridade, como chaves primárias e estrangeiras, garantindo a consistência e a normalização dos dados. Neste projeto, o modelo suportar a gestão de informações relacionadas aos usuários do sistema (como doadoras, receptoras e profissionais de saúde), </w:t>
-      </w:r>
-      <w:r>
-        <w:t>aos municípios</w:t>
-      </w:r>
-      <w:r>
-        <w:t>, aos bancos de leite humano e às doações realizadas.</w:t>
-      </w:r>
-    </w:p>
-    <w:p>
-      <w:r>
-        <w:t>Cada tabela foi estruturada considerando as necessidades funcionais do sistema e o relacionamento entre as entidades, respeitando as boas práticas de modelagem de dados. O resultado é um modelo que serve de base direta para a criação do banco de dados físico em PostgreSQL, conforme descrito na próxima seção.</w:t>
-      </w:r>
-    </w:p>
-    <w:p>
-      <w:r>
-        <w:t>O modelo lógico completo, representado em formato descritivo e visual, encont</w:t>
-      </w:r>
-      <w:r>
-        <w:t>ra-se disponível no Apêndice D.</w:t>
-      </w:r>
-    </w:p>
-    <w:p>
-      <w:pPr>
-        <w:pStyle w:val="Ttulo3"/>
-      </w:pPr>
-      <w:bookmarkStart w:id="58" w:name="_Toc201323581"/>
-      <w:r>
-        <w:t>6.3.2 Dicionário de D</w:t>
-      </w:r>
-      <w:r>
-        <w:t>ados</w:t>
-      </w:r>
-      <w:r>
-        <w:t xml:space="preserve"> do Modelo </w:t>
-      </w:r>
-      <w:r>
-        <w:t>Lógico</w:t>
-      </w:r>
-      <w:bookmarkEnd w:id="58"/>
     </w:p>
     <w:p>
       <w:r>
@@ -15220,7 +15301,7 @@
       <w:pPr>
         <w:pStyle w:val="Ttulo2"/>
       </w:pPr>
-      <w:bookmarkStart w:id="59" w:name="_Toc201323582"/>
+      <w:bookmarkStart w:id="58" w:name="_Toc201323582"/>
       <w:r>
         <w:t>6.</w:t>
       </w:r>
@@ -15230,57 +15311,57 @@
       <w:r>
         <w:t xml:space="preserve"> PROJETO DA INTERAÇÃO HUMANO-COMPUTADOR</w:t>
       </w:r>
+      <w:bookmarkEnd w:id="58"/>
+    </w:p>
+    <w:p>
+      <w:bookmarkStart w:id="59" w:name="_Toc198201049"/>
+      <w:r>
+        <w:t>A interação humano-computador (</w:t>
+      </w:r>
+      <w:r>
+        <w:t>IHC</w:t>
+      </w:r>
+      <w:r>
+        <w:t>) visa garantir que os usuários consigam utilizar o sistema de forma simples, eficiente e intuitiva. Para isso, foram considerados os perfis de usuários, os padrões ergonômicos e as heurísticas de usabilidade mais ade</w:t>
+      </w:r>
+      <w:r>
+        <w:t>quadas ao contexto do sistema de software</w:t>
+      </w:r>
+      <w:r>
+        <w:t xml:space="preserve"> Donate.</w:t>
+      </w:r>
       <w:bookmarkEnd w:id="59"/>
     </w:p>
     <w:p>
-      <w:bookmarkStart w:id="60" w:name="_Toc198201049"/>
-      <w:r>
-        <w:t>A interação humano-computador (</w:t>
-      </w:r>
-      <w:r>
-        <w:t>IHC</w:t>
-      </w:r>
-      <w:r>
-        <w:t>) visa garantir que os usuários consigam utilizar o sistema de forma simples, eficiente e intuitiva. Para isso, foram considerados os perfis de usuários, os padrões ergonômicos e as heurísticas de usabilidade mais ade</w:t>
-      </w:r>
-      <w:r>
-        <w:t>quadas ao contexto do sistema de software</w:t>
-      </w:r>
-      <w:r>
-        <w:t xml:space="preserve"> Donate.</w:t>
+      <w:pPr>
+        <w:pStyle w:val="Ttulo3"/>
+      </w:pPr>
+      <w:bookmarkStart w:id="60" w:name="_Toc201323583"/>
+      <w:r>
+        <w:t>6.</w:t>
+      </w:r>
+      <w:r>
+        <w:t>4</w:t>
+      </w:r>
+      <w:r>
+        <w:t xml:space="preserve">.1 </w:t>
+      </w:r>
+      <w:r>
+        <w:t>Perfil</w:t>
+      </w:r>
+      <w:r>
+        <w:t xml:space="preserve"> de</w:t>
+      </w:r>
+      <w:r>
+        <w:t xml:space="preserve"> U</w:t>
+      </w:r>
+      <w:r>
+        <w:t>suário</w:t>
       </w:r>
       <w:bookmarkEnd w:id="60"/>
     </w:p>
     <w:p>
-      <w:pPr>
-        <w:pStyle w:val="Ttulo3"/>
-      </w:pPr>
-      <w:bookmarkStart w:id="61" w:name="_Toc201323583"/>
-      <w:r>
-        <w:t>6.</w:t>
-      </w:r>
-      <w:r>
-        <w:t>4</w:t>
-      </w:r>
-      <w:r>
-        <w:t xml:space="preserve">.1 </w:t>
-      </w:r>
-      <w:r>
-        <w:t>Perfil</w:t>
-      </w:r>
-      <w:r>
-        <w:t xml:space="preserve"> de</w:t>
-      </w:r>
-      <w:r>
-        <w:t xml:space="preserve"> U</w:t>
-      </w:r>
-      <w:r>
-        <w:t>suário</w:t>
-      </w:r>
-      <w:bookmarkEnd w:id="61"/>
-    </w:p>
-    <w:p>
-      <w:bookmarkStart w:id="62" w:name="_Toc192060119"/>
+      <w:bookmarkStart w:id="61" w:name="_Toc192060119"/>
       <w:r>
         <w:t>Existem ao menos</w:t>
       </w:r>
@@ -15335,7 +15416,7 @@
       <w:r>
         <w:br w:type="page"/>
       </w:r>
-      <w:bookmarkStart w:id="63" w:name="_Toc201323584"/>
+      <w:bookmarkStart w:id="62" w:name="_Toc201323584"/>
       <w:r>
         <w:lastRenderedPageBreak/>
         <w:t xml:space="preserve">7  </w:t>
@@ -15343,7 +15424,7 @@
       <w:r>
         <w:t>CONCLUSÃO</w:t>
       </w:r>
-      <w:bookmarkEnd w:id="63"/>
+      <w:bookmarkEnd w:id="62"/>
     </w:p>
     <w:p>
       <w:r>
@@ -15407,12 +15488,14 @@
       <w:pPr>
         <w:pStyle w:val="Ttulo1"/>
       </w:pPr>
-      <w:bookmarkStart w:id="64" w:name="_Toc201323585"/>
+      <w:bookmarkStart w:id="63" w:name="_Toc201323585"/>
       <w:r>
         <w:lastRenderedPageBreak/>
         <w:t>REFERÊNCIAS</w:t>
       </w:r>
-      <w:bookmarkEnd w:id="62"/>
+      <w:bookmarkStart w:id="64" w:name="_GoBack"/>
+      <w:bookmarkEnd w:id="61"/>
+      <w:bookmarkEnd w:id="63"/>
       <w:bookmarkEnd w:id="64"/>
     </w:p>
     <w:p>
@@ -15420,356 +15503,188 @@
         <w:pStyle w:val="NormalWeb"/>
       </w:pPr>
       <w:r>
-        <w:t xml:space="preserve">BRASIL. </w:t>
-      </w:r>
-      <w:r>
-        <w:rPr>
-          <w:b/>
-        </w:rPr>
-        <w:t>Conheça os benefícios da amamentação</w:t>
-      </w:r>
-      <w:r>
-        <w:t xml:space="preserve">. Brasília: Ministério da Saúde, 2023. Disponível em: </w:t>
+        <w:t xml:space="preserve">BRASIL. Conheça os benefícios da amamentação. Brasília: Ministério da Saúde, 2023. Disponível em: </w:t>
       </w:r>
       <w:hyperlink r:id="rId20" w:tgtFrame="_new" w:history="1">
         <w:r>
-          <w:rPr>
-            <w:rStyle w:val="Hyperlink"/>
-          </w:rPr>
           <w:t>https://www.gov.br/saude/pt-br/campanhas-da-saude/2023/amamentacao/conheca-os-beneficios</w:t>
         </w:r>
       </w:hyperlink>
       <w:r>
         <w:t>. Acesso em: 13 mar. 2025.</w:t>
       </w:r>
+      <w:r>
+        <w:br/>
+        <w:t xml:space="preserve">BRASIL. Indicadores de saúde: mortalidade infantil. Brasília: Ministério da Saúde, 2025. Disponível em: </w:t>
+      </w:r>
+      <w:hyperlink r:id="rId21" w:tgtFrame="_new" w:history="1">
+        <w:r>
+          <w:t>https://www.gov.br/saude/pt-br/assuntos/saude-de-a-a-z/m/mortalidade-infantil</w:t>
+        </w:r>
+      </w:hyperlink>
+      <w:r>
+        <w:t>. Acesso em: 13 mar. 2025.</w:t>
+      </w:r>
+      <w:r>
+        <w:br/>
+        <w:t xml:space="preserve">BRASIL. Lei nº 13.709, de 14 de agosto de 2018. Lei Geral de Proteção de Dados Pessoais (LGPD). Dispõe sobre o tratamento de dados pessoais, inclusive nos meios digitais, por pessoa natural ou por pessoa jurídica de direito público ou privado. Diário Oficial [da] União, Brasília, 2018. Disponível em: </w:t>
+      </w:r>
+      <w:hyperlink r:id="rId22" w:tgtFrame="_new" w:history="1">
+        <w:r>
+          <w:t>https://www.planalto.gov.br/ccivil_03/_ato2015-2018/2018/lei/l13709.htm</w:t>
+        </w:r>
+      </w:hyperlink>
+      <w:r>
+        <w:t>. Acesso em: 01 maio 2025.</w:t>
+      </w:r>
+      <w:r>
+        <w:br/>
+      </w:r>
+      <w:r>
+        <w:rPr>
+          <w:bCs w:val="0"/>
+        </w:rPr>
+        <w:t>DISTRITO FEDERAL.</w:t>
+      </w:r>
+      <w:r>
+        <w:t xml:space="preserve"> Lei nº 7.711, de 11 de janeiro de 2025. Dispõe sobre a isenção da taxa de inscrição em concursos públicos para doadoras regulares de leite materno. Diário Oficial do Distrito Federal, Brasília, DF, 12 jan. 2025.</w:t>
+      </w:r>
+      <w:r>
+        <w:br/>
+      </w:r>
+      <w:r>
+        <w:rPr>
+          <w:bCs w:val="0"/>
+        </w:rPr>
+        <w:t>DISTRITO FEDERAL.</w:t>
+      </w:r>
+      <w:r>
+        <w:t xml:space="preserve"> Secretaria de Estado da Economia. Mulheres que doam leite materno terão isenção de taxa em concursos do GDF. Brasília, 12 jan. 2025. Disponível em: https://www.economia.df.gov.br. Acesso em: 29 jun. 2025.</w:t>
+      </w:r>
+      <w:r>
+        <w:br/>
+      </w:r>
+      <w:r>
+        <w:rPr>
+          <w:bCs w:val="0"/>
+        </w:rPr>
+        <w:t>DISTRITO FEDERAL.</w:t>
+      </w:r>
+      <w:r>
+        <w:t xml:space="preserve"> Secretaria de Estado de Saúde. Banco de leite humano: número de doadoras em 2024 e 2025. Brasília, 2025.</w:t>
+      </w:r>
+      <w:r>
+        <w:br/>
+        <w:t xml:space="preserve">HOSPITAL DAS CLÍNICAS SAMUEL LIBÂNIO (HCSL). Posto de coleta de leite humano do HCSL auxilia bebês internados na UTI Neonatal e Pediátrica. Pouso Alegre, MG: 2025. Disponível em: </w:t>
+      </w:r>
+      <w:hyperlink r:id="rId23" w:tgtFrame="_new" w:history="1">
+        <w:r>
+          <w:t>https://www.hcsl.edu.br/posto-de-coleta-de-leite-humano-do-hcsl-auxilia-bebes-internados-na-uti-neonatal-e-pediatrica/</w:t>
+        </w:r>
+      </w:hyperlink>
+      <w:r>
+        <w:t>. Acesso em: 13 mar. 2025.</w:t>
+      </w:r>
+      <w:r>
+        <w:br/>
+        <w:t xml:space="preserve">INSTITUTO BRASILEIRO DE GEOGRAFIA E ESTATÍSTICA (IBGE). Estatísticas do registro civil: nascimentos. Brasília: IBGE, 2022. Disponível em: </w:t>
+      </w:r>
+      <w:hyperlink r:id="rId24" w:tgtFrame="_new" w:history="1">
+        <w:r>
+          <w:t>https://www.ibge.gov.br/estatisticas/sociais/populacao/9110-estatisticas-do-registro-civil.html</w:t>
+        </w:r>
+      </w:hyperlink>
+      <w:r>
+        <w:t>. Acesso em: 13 mar. 2025.</w:t>
+      </w:r>
+      <w:r>
+        <w:br/>
+        <w:t>LIMA, S. E. C. de. Entrevista. Santa Rita do Sapucaí: FAI, 2025.</w:t>
+      </w:r>
+      <w:r>
+        <w:br/>
+        <w:t xml:space="preserve">LOPES, M. H.; SILVA, R. A.; PEREIRA, A. L.; SANTOS, F. M. A tecnologia dos aplicativos móveis na promoção ao aleitamento materno: revisão integrativa. Revista Brasileira de Enfermagem, 75(1), 2022. Disponível em: </w:t>
+      </w:r>
+      <w:hyperlink r:id="rId25" w:tgtFrame="_new" w:history="1">
+        <w:r>
+          <w:t>https://www.researchgate.net/publication/360160864_A_tecnologia_dos_aplicativos_moveis_</w:t>
+        </w:r>
+        <w:r>
+          <w:lastRenderedPageBreak/>
+          <w:t>na_promocao_ao_aleitamento_materno_revisao_integrativa</w:t>
+        </w:r>
+      </w:hyperlink>
+      <w:r>
+        <w:t>. Acesso em: 13 mar. 2025.</w:t>
+      </w:r>
+      <w:r>
+        <w:br/>
+        <w:t xml:space="preserve">OLIVEIRA, D. S.; SOUZA, A. I.; LIMA, T. H. Aleitamento materno: uso da tecnologia da informação como estratégia para a construção de um website. Revista de Enfermagem da UFSM, 11, 2021. Disponível em: </w:t>
+      </w:r>
+      <w:hyperlink r:id="rId26" w:tgtFrame="_new" w:history="1">
+        <w:r>
+          <w:t>https://periodicos.ufsm.br/reufsm/article/view/64034/html</w:t>
+        </w:r>
+      </w:hyperlink>
+      <w:r>
+        <w:t>. Acesso em: 13 mar. 2025.</w:t>
+      </w:r>
+      <w:r>
+        <w:br/>
+        <w:t xml:space="preserve">OLIVEIRA, D. S.; SOUZA, A. I.; LIMA, T. H. Tecnologias em saúde e suas contribuições para a promoção do aleitamento materno. Ciência &amp; Saúde Coletiva, v. 26, n. 9, p. 1234–1245, 2019. Disponível em: </w:t>
+      </w:r>
+      <w:hyperlink r:id="rId27" w:tgtFrame="_new" w:history="1">
+        <w:r>
+          <w:t>https://www.scielo.br/j/csc/a/RG9dKm34fMFyLFXpQswv7Rv/</w:t>
+        </w:r>
+      </w:hyperlink>
+      <w:r>
+        <w:t>. Acesso em: 13 mar. 2025.</w:t>
+      </w:r>
+      <w:r>
+        <w:br/>
+        <w:t xml:space="preserve">ORGANIZAÇÃO MUNDIAL DA SAÚDE (OMS). Breastfeeding. 2025. Disponível em: </w:t>
+      </w:r>
+      <w:hyperlink r:id="rId28" w:tgtFrame="_new" w:history="1">
+        <w:r>
+          <w:t>https://www.who.int/news-room/fact-sheets/detail/breastfeeding</w:t>
+        </w:r>
+      </w:hyperlink>
+      <w:r>
+        <w:t>. Acesso em: 13 mar. 2025.</w:t>
+      </w:r>
+      <w:r>
+        <w:br/>
+        <w:t xml:space="preserve">REDE BRASILEIRA DE BANCOS DE LEITE HUMANO (RBLH-BR). O que é a Rede Brasileira de Bancos de Leite Humano. Fundação Oswaldo Cruz – Fiocruz: 2023. Disponível em: </w:t>
+      </w:r>
+      <w:hyperlink r:id="rId29" w:tgtFrame="_new" w:history="1">
+        <w:r>
+          <w:t>https://rblh.fiocruz.br/o-que-e-rede-blh</w:t>
+        </w:r>
+      </w:hyperlink>
+      <w:r>
+        <w:t>. Acesso em: 13 mar. 2025.</w:t>
+      </w:r>
+      <w:r>
+        <w:br/>
+        <w:t xml:space="preserve">SILVA, R. F.; ALMEIDA, K. L.; FERREIRA, P. H.; COSTA, M. A. Aplicativo Doe Leite: tecnologia facilitadora na doação de leite materno. Revista da Escola de Enfermagem da USP, 56, 2022. Disponível em: </w:t>
+      </w:r>
+      <w:hyperlink r:id="rId30" w:tgtFrame="_new" w:history="1">
+        <w:r>
+          <w:t>https://www.scielo.br/j/ape/a/tXmsqRHbThMgSxqFZrzsYmJ/</w:t>
+        </w:r>
+      </w:hyperlink>
+      <w:r>
+        <w:t>. Acesso em: 13 mar. 2025.</w:t>
+      </w:r>
+      <w:r>
+        <w:br/>
+        <w:t>SOMMERVILLE, I. Engenharia de Software. 10. ed. São Paulo: Pearson Education, 2019.</w:t>
+      </w:r>
     </w:p>
     <w:p>
       <w:pPr>
         <w:pStyle w:val="NormalWeb"/>
-      </w:pPr>
-      <w:r>
-        <w:t xml:space="preserve">BRASIL. </w:t>
-      </w:r>
-      <w:r>
-        <w:rPr>
-          <w:b/>
-        </w:rPr>
-        <w:t>Indicadores de saúde</w:t>
-      </w:r>
-      <w:r>
-        <w:t xml:space="preserve">: mortalidade infantil. Brasília: Ministério da Saúde, 2025. Disponível em: </w:t>
-      </w:r>
-      <w:hyperlink r:id="rId21" w:tgtFrame="_new" w:history="1">
-        <w:r>
-          <w:rPr>
-            <w:rStyle w:val="Hyperlink"/>
-          </w:rPr>
-          <w:t>https://www.gov.br/saude/pt-br/assuntos/saude-de-a-a-z/m/mortalidade-infantil</w:t>
-        </w:r>
-      </w:hyperlink>
-      <w:r>
-        <w:t>. Acesso em: 13 mar. 2025.</w:t>
-      </w:r>
-    </w:p>
-    <w:p>
-      <w:pPr>
-        <w:pStyle w:val="NormalWeb"/>
-      </w:pPr>
-      <w:r>
-        <w:t xml:space="preserve">BRASIL. Lei nº 13.709, de 14 de agosto de 2018. Lei Geral de Proteção de Dados Pessoais (LGPD). Dispõe sobre o tratamento de dados pessoais, inclusive nos meios digitais, por pessoa natural ou por pessoa jurídica de direito público ou privado. </w:t>
-      </w:r>
-      <w:r>
-        <w:rPr>
-          <w:b/>
-        </w:rPr>
-        <w:t>Diário Oficial [da] União</w:t>
-      </w:r>
-      <w:r>
-        <w:t xml:space="preserve">, Brasília, 2018. Disponível em: </w:t>
-      </w:r>
-      <w:hyperlink r:id="rId22" w:tgtFrame="_new" w:history="1">
-        <w:r>
-          <w:rPr>
-            <w:rStyle w:val="Hyperlink"/>
-          </w:rPr>
-          <w:t>https://www.planalto.gov.br/ccivil_03/_ato2015-2018/2018/lei/l13709.htm</w:t>
-        </w:r>
-      </w:hyperlink>
-      <w:r>
-        <w:t>. Acesso em: 01 maio 2025.</w:t>
-      </w:r>
-    </w:p>
-    <w:p>
-      <w:pPr>
-        <w:pStyle w:val="NormalWeb"/>
-      </w:pPr>
-      <w:r>
-        <w:t xml:space="preserve">HOSPITAL DAS CLÍNICAS SAMUEL LIBÂNIO (HCSL). </w:t>
-      </w:r>
-      <w:r>
-        <w:rPr>
-          <w:b/>
-        </w:rPr>
-        <w:t>Posto de coleta de leite humano do HCSL auxilia bebês internados na UTI Neonatal e Pediátrica</w:t>
-      </w:r>
-      <w:r>
-        <w:t xml:space="preserve">. Pouso Alegre, MG: 2025. Disponível em: </w:t>
-      </w:r>
-      <w:hyperlink r:id="rId23" w:tgtFrame="_new" w:history="1">
-        <w:r>
-          <w:rPr>
-            <w:rStyle w:val="Hyperlink"/>
-          </w:rPr>
-          <w:t>https://www.hcsl.edu.br/posto-de-coleta-de-leite-humano-do-hcsl-auxilia-bebes-internados-na-uti-neonatal-e-pediatrica/</w:t>
-        </w:r>
-      </w:hyperlink>
-      <w:r>
-        <w:t>. Acesso em: 13 mar. 2025.</w:t>
-      </w:r>
-    </w:p>
-    <w:p>
-      <w:pPr>
-        <w:pStyle w:val="NormalWeb"/>
-      </w:pPr>
-      <w:r>
-        <w:t xml:space="preserve">INSTITUTO BRASILEIRO DE GEOGRAFIA E ESTATÍSTICA (IBGE). </w:t>
-      </w:r>
-      <w:r>
-        <w:rPr>
-          <w:b/>
-        </w:rPr>
-        <w:t>Estatísticas do registro civil</w:t>
-      </w:r>
-      <w:r>
-        <w:t xml:space="preserve">: nascimentos. Brasília: IBGE, 2022. Disponível em: </w:t>
-      </w:r>
-      <w:hyperlink r:id="rId24" w:tgtFrame="_new" w:history="1">
-        <w:r>
-          <w:rPr>
-            <w:rStyle w:val="Hyperlink"/>
-          </w:rPr>
-          <w:t>https://www.ibge.gov.br/estatisticas/sociais/populacao/9110-estatisticas-do-registro-civil.html</w:t>
-        </w:r>
-      </w:hyperlink>
-      <w:r>
-        <w:t>. Acesso em: 13 mar. 2025.</w:t>
-      </w:r>
-    </w:p>
-    <w:p>
-      <w:pPr>
-        <w:pStyle w:val="NormalWeb"/>
-      </w:pPr>
-      <w:r>
-        <w:t xml:space="preserve">LIMA, S. E. C. de. </w:t>
-      </w:r>
-      <w:r>
-        <w:rPr>
-          <w:b/>
-        </w:rPr>
-        <w:t>Entrevista.</w:t>
-      </w:r>
-      <w:r>
-        <w:t xml:space="preserve"> Santa Rita do Sapucaí: FAI, 2025.</w:t>
-      </w:r>
-    </w:p>
-    <w:p>
-      <w:pPr>
-        <w:pStyle w:val="NormalWeb"/>
-      </w:pPr>
-      <w:r>
-        <w:t xml:space="preserve">LOPES, M. H.; SILVA, R. A.; PEREIRA, A. L.; SANTOS, F. M. A tecnologia dos aplicativos móveis na promoção ao aleitamento materno: revisão integrativa. </w:t>
-      </w:r>
-      <w:r>
-        <w:rPr>
-          <w:b/>
-        </w:rPr>
-        <w:t>Revista Brasileira de Enfermagem,</w:t>
-      </w:r>
-      <w:r>
-        <w:t xml:space="preserve"> 75(1), 2022. Disponível em: </w:t>
-      </w:r>
-      <w:hyperlink r:id="rId25" w:tgtFrame="_new" w:history="1">
-        <w:r>
-          <w:rPr>
-            <w:rStyle w:val="Hyperlink"/>
-          </w:rPr>
-          <w:t>https://www.researchgate.net/publication/360160864_A_tecnologia_dos_aplicativos_moveis_na_promocao_ao_aleitamento_materno_revisao_integrativa</w:t>
-        </w:r>
-      </w:hyperlink>
-      <w:r>
-        <w:t>. Acesso em: 13 mar. 2025.</w:t>
-      </w:r>
-    </w:p>
-    <w:p>
-      <w:pPr>
-        <w:pStyle w:val="NormalWeb"/>
-      </w:pPr>
-      <w:r>
-        <w:t xml:space="preserve">OLIVEIRA, D. S.; SOUZA, A. I.; LIMA, T. H. Aleitamento materno: uso da tecnologia da informação como estratégia para a construção de um website. </w:t>
-      </w:r>
-      <w:r>
-        <w:rPr>
-          <w:b/>
-        </w:rPr>
-        <w:t xml:space="preserve">Revista de Enfermagem da </w:t>
-      </w:r>
-      <w:r>
-        <w:rPr>
-          <w:b/>
-        </w:rPr>
-        <w:lastRenderedPageBreak/>
-        <w:t>UFSM</w:t>
-      </w:r>
-      <w:r>
-        <w:t xml:space="preserve">, 11, 2021. Disponível em: </w:t>
-      </w:r>
-      <w:hyperlink r:id="rId26" w:tgtFrame="_new" w:history="1">
-        <w:r>
-          <w:rPr>
-            <w:rStyle w:val="Hyperlink"/>
-          </w:rPr>
-          <w:t>https://periodicos.ufsm.br/reufsm/article/view/64034/html</w:t>
-        </w:r>
-      </w:hyperlink>
-      <w:r>
-        <w:t>. Acesso em: 13 mar. 2025.</w:t>
-      </w:r>
-    </w:p>
-    <w:p>
-      <w:pPr>
-        <w:pStyle w:val="NormalWeb"/>
-      </w:pPr>
-      <w:r>
-        <w:t xml:space="preserve">OLIVEIRA, D. S.; SOUZA, A. I.; LIMA, T. H. Tecnologias em saúde e suas contribuições para a promoção do aleitamento materno. </w:t>
-      </w:r>
-      <w:r>
-        <w:rPr>
-          <w:b/>
-        </w:rPr>
-        <w:t>Ciência &amp; Saúde Coletiva</w:t>
-      </w:r>
-      <w:r>
-        <w:t xml:space="preserve">, v. 26, n. 9, p. 1234–1245, 2019. Disponível em: </w:t>
-      </w:r>
-      <w:hyperlink r:id="rId27" w:tgtFrame="_new" w:history="1">
-        <w:r>
-          <w:rPr>
-            <w:rStyle w:val="Hyperlink"/>
-          </w:rPr>
-          <w:t>https://www.scielo.br/j/csc/a/RG9dKm34fMFyLFXpQswv7Rv/</w:t>
-        </w:r>
-      </w:hyperlink>
-      <w:r>
-        <w:t>. Acesso em: 13 mar. 2025.</w:t>
-      </w:r>
-    </w:p>
-    <w:p>
-      <w:pPr>
-        <w:pStyle w:val="NormalWeb"/>
-      </w:pPr>
-      <w:r>
-        <w:t xml:space="preserve">ORGANIZAÇÃO MUNDIAL DA SAÚDE (OMS). </w:t>
-      </w:r>
-      <w:r>
-        <w:rPr>
-          <w:b/>
-        </w:rPr>
-        <w:t>Breastfeeding.</w:t>
-      </w:r>
-      <w:r>
-        <w:t xml:space="preserve"> 2025. Disponível em: </w:t>
-      </w:r>
-      <w:hyperlink r:id="rId28" w:tgtFrame="_new" w:history="1">
-        <w:r>
-          <w:rPr>
-            <w:rStyle w:val="Hyperlink"/>
-          </w:rPr>
-          <w:t>https://www.who.int/news-room/fact-sheets/detail/breastfeeding</w:t>
-        </w:r>
-      </w:hyperlink>
-      <w:r>
-        <w:t>. Acesso em: 13 mar. 2025.</w:t>
-      </w:r>
-    </w:p>
-    <w:p>
-      <w:pPr>
-        <w:pStyle w:val="NormalWeb"/>
-      </w:pPr>
-      <w:r>
-        <w:t xml:space="preserve">REDE BRASILEIRA DE BANCOS DE LEITE HUMANO (RBLH-BR). </w:t>
-      </w:r>
-      <w:r>
-        <w:rPr>
-          <w:b/>
-        </w:rPr>
-        <w:t>O que é a Rede Brasileira de Bancos de Leite Humano</w:t>
-      </w:r>
-      <w:r>
-        <w:t xml:space="preserve">. Fundação Oswaldo Cruz – Fiocruz: 2023. Disponível em: </w:t>
-      </w:r>
-      <w:hyperlink r:id="rId29" w:tgtFrame="_new" w:history="1">
-        <w:r>
-          <w:rPr>
-            <w:rStyle w:val="Hyperlink"/>
-          </w:rPr>
-          <w:t>https://rblh.fiocruz.br/o-que-e-rede-blh</w:t>
-        </w:r>
-      </w:hyperlink>
-      <w:r>
-        <w:t>. Acesso em: 13 mar. 2025.</w:t>
-      </w:r>
-    </w:p>
-    <w:p>
-      <w:pPr>
-        <w:pStyle w:val="NormalWeb"/>
-      </w:pPr>
-      <w:r>
-        <w:t xml:space="preserve">SILVA, R. F.; ALMEIDA, K. L.; FERREIRA, P. H.; COSTA, M. A. Aplicativo Doe Leite: tecnologia facilitadora na doação de leite materno. </w:t>
-      </w:r>
-      <w:r>
-        <w:rPr>
-          <w:b/>
-        </w:rPr>
-        <w:t>Revista da Escola de Enfermagem da USP</w:t>
-      </w:r>
-      <w:r>
-        <w:t xml:space="preserve">, 56, 2022. Disponível em: </w:t>
-      </w:r>
-      <w:hyperlink r:id="rId30" w:tgtFrame="_new" w:history="1">
-        <w:r>
-          <w:rPr>
-            <w:rStyle w:val="Hyperlink"/>
-          </w:rPr>
-          <w:t>https://www.scielo.br/j/ape/a/tXmsqRHbThMgSxqFZrzsYmJ/</w:t>
-        </w:r>
-      </w:hyperlink>
-      <w:r>
-        <w:t>. Acesso em: 13 mar. 2025.</w:t>
-      </w:r>
-    </w:p>
-    <w:p>
-      <w:pPr>
-        <w:pStyle w:val="NormalWeb"/>
-      </w:pPr>
-      <w:r>
-        <w:t xml:space="preserve">SOMMERVILLE, I. </w:t>
-      </w:r>
-      <w:r>
-        <w:rPr>
-          <w:b/>
-        </w:rPr>
-        <w:t>Engenharia de Software</w:t>
-      </w:r>
-      <w:r>
-        <w:t>. 10. ed. São Paulo: Pearson Education, 201</w:t>
-      </w:r>
-      <w:r>
-        <w:t>9.</w:t>
-      </w:r>
-    </w:p>
-    <w:p>
-      <w:pPr>
-        <w:pStyle w:val="Ttulo1"/>
       </w:pPr>
       <w:r>
         <w:br w:type="page"/>
@@ -16770,7 +16685,7 @@
           <w:rPr>
             <w:noProof/>
           </w:rPr>
-          <w:t>66</w:t>
+          <w:t>58</w:t>
         </w:r>
         <w:r>
           <w:rPr>
@@ -20811,14 +20726,13 @@
     <w:next w:val="Normal"/>
     <w:autoRedefine/>
     <w:qFormat/>
-    <w:rsid w:val="00E0518D"/>
+    <w:rsid w:val="00F02C0D"/>
     <w:pPr>
       <w:keepNext/>
       <w:outlineLvl w:val="2"/>
     </w:pPr>
     <w:rPr>
       <w:rFonts w:cs="Arial"/>
-      <w:b/>
       <w:bCs w:val="0"/>
       <w:szCs w:val="26"/>
     </w:rPr>
@@ -21724,7 +21638,7 @@
 </file>
 
 <file path=customXml/itemProps1.xml><?xml version="1.0" encoding="utf-8"?>
-<ds:datastoreItem xmlns:ds="http://schemas.openxmlformats.org/officeDocument/2006/customXml" ds:itemID="{16ED0982-51E1-4891-BF11-FDEA6EE8ECEB}">
+<ds:datastoreItem xmlns:ds="http://schemas.openxmlformats.org/officeDocument/2006/customXml" ds:itemID="{41A99C96-B85F-4F31-B60B-C95D455FC75A}">
   <ds:schemaRefs>
     <ds:schemaRef ds:uri="http://schemas.openxmlformats.org/officeDocument/2006/bibliography"/>
   </ds:schemaRefs>

</xml_diff>

<commit_message>
feat: adicao do depoimento
</commit_message>
<xml_diff>
--- a/PFC_2025_Docs/PFC_Donate_v1.9.docx
+++ b/PFC_2025_Docs/PFC_Donate_v1.9.docx
@@ -6318,50 +6318,20 @@
       <w:r>
         <w:t xml:space="preserve"> </w:t>
       </w:r>
-      <w:r>
-        <w:rPr>
-          <w:highlight w:val="yellow"/>
-        </w:rPr>
-        <w:t>Incluir também o depoimento da enfermeira</w:t>
-      </w:r>
-      <w:r>
-        <w:rPr>
-          <w:highlight w:val="yellow"/>
-        </w:rPr>
-        <w:t xml:space="preserve"> Jamila Leal</w:t>
-      </w:r>
-      <w:r>
-        <w:rPr>
-          <w:highlight w:val="yellow"/>
-        </w:rPr>
-        <w:t xml:space="preserve"> neste vídeo </w:t>
-      </w:r>
-      <w:r>
-        <w:rPr>
-          <w:sz w:val="18"/>
-          <w:highlight w:val="yellow"/>
-        </w:rPr>
-        <w:t>(</w:t>
-      </w:r>
-      <w:hyperlink r:id="rId15" w:history="1">
-        <w:r>
-          <w:rPr>
-            <w:rStyle w:val="Hyperlink"/>
-            <w:rFonts w:ascii="Tahoma" w:hAnsi="Tahoma" w:cs="Tahoma"/>
-            <w:color w:val="1155CC"/>
-            <w:sz w:val="18"/>
-            <w:highlight w:val="yellow"/>
-            <w:shd w:val="clear" w:color="auto" w:fill="FFFFFF"/>
-          </w:rPr>
-          <w:t>https://g1.globo.com/mg/sul-de-minas/especial-publicitario/fuvs/noticia/2025/05/26/complexo-hospitalar-samuel-libanio-reforca-importancia-da-doacao-de-leite-materno.ghtml</w:t>
-        </w:r>
-      </w:hyperlink>
     </w:p>
     <w:p>
       <w:pPr>
         <w:pStyle w:val="NormalWeb"/>
       </w:pPr>
       <w:r>
+        <w:t>Além das informações da estudante Sara Elisa Capelo de Lima (Lima, 2025), é importante destacar o depoimento da enfermeira Jamila Leal, profissional do Banco de Leite Humano do Complexo Hospitalar Samuel Libânio. Em entrevista para o G1 Sul de Minas, Jamila ressalta a importância da doação de leite materno para salvar vidas e a dedicação da equipe em oferecer suporte completo às doadoras, desde a orientação até a coleta segura do leite na casa das mulheres. Ela enfatiza que cada gesto de solidariedade ajuda a garantir a nutrição adequada dos recém-nascidos internados, especialmente os mais vulneráveis, e reforça o convite para que mais mães participem dessa corrente do bem (G1 Sul de Minas, 2025).</w:t>
+      </w:r>
+    </w:p>
+    <w:p>
+      <w:pPr>
+        <w:pStyle w:val="NormalWeb"/>
+      </w:pPr>
+      <w:r>
         <w:t xml:space="preserve">Com base nas informações </w:t>
       </w:r>
       <w:r>
@@ -6376,6 +6346,7 @@
         <w:pStyle w:val="NormalWeb"/>
       </w:pPr>
       <w:r>
+        <w:lastRenderedPageBreak/>
         <w:t>Os desafios aqui citados permitem entender que uma solução automatizada por meio de um sistema de software pode contribuir com a redução das dificuldades enfrentadas pelas mulheres, lactantes e instituições de BHL, de modo geral.</w:t>
       </w:r>
     </w:p>
@@ -6416,11 +6387,7 @@
         <w:t>, a fim de oferecer à</w:t>
       </w:r>
       <w:r>
-        <w:t xml:space="preserve"> população um sistema </w:t>
-      </w:r>
-      <w:r>
-        <w:lastRenderedPageBreak/>
-        <w:t>automatizado para a divulgação das campanhas de coletas</w:t>
+        <w:t xml:space="preserve"> população um sistema automatizado para a divulgação das campanhas de coletas</w:t>
       </w:r>
       <w:r>
         <w:t xml:space="preserve"> de leite humano, localizações de </w:t>
@@ -6687,6 +6654,7 @@
       </w:pPr>
       <w:bookmarkStart w:id="14" w:name="_Toc201323557"/>
       <w:r>
+        <w:lastRenderedPageBreak/>
         <w:t>3.3 JUSTIFICATIVA</w:t>
       </w:r>
       <w:bookmarkEnd w:id="14"/>
@@ -6734,7 +6702,6 @@
       </w:pPr>
       <w:bookmarkStart w:id="15" w:name="_Toc201323558"/>
       <w:r>
-        <w:lastRenderedPageBreak/>
         <w:t>3.</w:t>
       </w:r>
       <w:r>
@@ -8444,7 +8411,7 @@
                     <pic:cNvPicPr/>
                   </pic:nvPicPr>
                   <pic:blipFill>
-                    <a:blip r:embed="rId16"/>
+                    <a:blip r:embed="rId15"/>
                     <a:stretch>
                       <a:fillRect/>
                     </a:stretch>
@@ -8528,7 +8495,7 @@
                     <pic:cNvPicPr/>
                   </pic:nvPicPr>
                   <pic:blipFill>
-                    <a:blip r:embed="rId17"/>
+                    <a:blip r:embed="rId16"/>
                     <a:stretch>
                       <a:fillRect/>
                     </a:stretch>
@@ -8602,7 +8569,7 @@
                     <pic:cNvPicPr/>
                   </pic:nvPicPr>
                   <pic:blipFill>
-                    <a:blip r:embed="rId18"/>
+                    <a:blip r:embed="rId17"/>
                     <a:stretch>
                       <a:fillRect/>
                     </a:stretch>
@@ -8703,7 +8670,7 @@
                     <pic:cNvPicPr/>
                   </pic:nvPicPr>
                   <pic:blipFill>
-                    <a:blip r:embed="rId19"/>
+                    <a:blip r:embed="rId18"/>
                     <a:stretch>
                       <a:fillRect/>
                     </a:stretch>
@@ -15493,10 +15460,8 @@
         <w:lastRenderedPageBreak/>
         <w:t>REFERÊNCIAS</w:t>
       </w:r>
-      <w:bookmarkStart w:id="64" w:name="_GoBack"/>
       <w:bookmarkEnd w:id="61"/>
       <w:bookmarkEnd w:id="63"/>
-      <w:bookmarkEnd w:id="64"/>
     </w:p>
     <w:p>
       <w:pPr>
@@ -15505,7 +15470,7 @@
       <w:r>
         <w:t xml:space="preserve">BRASIL. Conheça os benefícios da amamentação. Brasília: Ministério da Saúde, 2023. Disponível em: </w:t>
       </w:r>
-      <w:hyperlink r:id="rId20" w:tgtFrame="_new" w:history="1">
+      <w:hyperlink r:id="rId19" w:tgtFrame="_new" w:history="1">
         <w:r>
           <w:t>https://www.gov.br/saude/pt-br/campanhas-da-saude/2023/amamentacao/conheca-os-beneficios</w:t>
         </w:r>
@@ -15517,7 +15482,7 @@
         <w:br/>
         <w:t xml:space="preserve">BRASIL. Indicadores de saúde: mortalidade infantil. Brasília: Ministério da Saúde, 2025. Disponível em: </w:t>
       </w:r>
-      <w:hyperlink r:id="rId21" w:tgtFrame="_new" w:history="1">
+      <w:hyperlink r:id="rId20" w:tgtFrame="_new" w:history="1">
         <w:r>
           <w:t>https://www.gov.br/saude/pt-br/assuntos/saude-de-a-a-z/m/mortalidade-infantil</w:t>
         </w:r>
@@ -15529,7 +15494,7 @@
         <w:br/>
         <w:t xml:space="preserve">BRASIL. Lei nº 13.709, de 14 de agosto de 2018. Lei Geral de Proteção de Dados Pessoais (LGPD). Dispõe sobre o tratamento de dados pessoais, inclusive nos meios digitais, por pessoa natural ou por pessoa jurídica de direito público ou privado. Diário Oficial [da] União, Brasília, 2018. Disponível em: </w:t>
       </w:r>
-      <w:hyperlink r:id="rId22" w:tgtFrame="_new" w:history="1">
+      <w:hyperlink r:id="rId21" w:tgtFrame="_new" w:history="1">
         <w:r>
           <w:t>https://www.planalto.gov.br/ccivil_03/_ato2015-2018/2018/lei/l13709.htm</w:t>
         </w:r>
@@ -15577,13 +15542,34 @@
         <w:br/>
         <w:t xml:space="preserve">HOSPITAL DAS CLÍNICAS SAMUEL LIBÂNIO (HCSL). Posto de coleta de leite humano do HCSL auxilia bebês internados na UTI Neonatal e Pediátrica. Pouso Alegre, MG: 2025. Disponível em: </w:t>
       </w:r>
+      <w:hyperlink r:id="rId22" w:tgtFrame="_new" w:history="1">
+        <w:r>
+          <w:t>https://www.hcsl.edu.br/posto-de-coleta-de-leite-humano-do-hcsl-auxilia-bebes-internados-na-uti-neonatal-e-pediatrica/</w:t>
+        </w:r>
+      </w:hyperlink>
+      <w:r>
+        <w:t>. Acesso em: 13 mar. 2025.</w:t>
+      </w:r>
+    </w:p>
+    <w:p>
+      <w:pPr>
+        <w:pStyle w:val="NormalWeb"/>
+      </w:pPr>
+      <w:bookmarkStart w:id="64" w:name="_GoBack"/>
+      <w:bookmarkEnd w:id="64"/>
+      <w:r>
+        <w:t xml:space="preserve">G1 SUL DE MINAS. Complexo Hospitalar Samuel Libânio reforça importância da doação de leite materno. Disponível em: </w:t>
+      </w:r>
       <w:hyperlink r:id="rId23" w:tgtFrame="_new" w:history="1">
         <w:r>
-          <w:t>https://www.hcsl.edu.br/posto-de-coleta-de-leite-humano-do-hcsl-auxilia-bebes-internados-na-uti-neonatal-e-pediatrica/</w:t>
+          <w:rPr>
+            <w:rStyle w:val="Hyperlink"/>
+          </w:rPr>
+          <w:t>https://g1.globo.com/mg/sul-de-minas/especial-publicitario/fuvs/noticia/2025/05/26/complexo-hospitalar-samuel-libanio-reforca-importancia-da-doacao-de-leite-materno.ghtml</w:t>
         </w:r>
       </w:hyperlink>
       <w:r>
-        <w:t>. Acesso em: 13 mar. 2025.</w:t>
+        <w:t>. Acesso em: 29 jun. 2025.</w:t>
       </w:r>
       <w:r>
         <w:br/>
@@ -15603,15 +15589,14 @@
       </w:r>
       <w:r>
         <w:br/>
+      </w:r>
+      <w:r>
+        <w:lastRenderedPageBreak/>
         <w:t xml:space="preserve">LOPES, M. H.; SILVA, R. A.; PEREIRA, A. L.; SANTOS, F. M. A tecnologia dos aplicativos móveis na promoção ao aleitamento materno: revisão integrativa. Revista Brasileira de Enfermagem, 75(1), 2022. Disponível em: </w:t>
       </w:r>
       <w:hyperlink r:id="rId25" w:tgtFrame="_new" w:history="1">
         <w:r>
-          <w:t>https://www.researchgate.net/publication/360160864_A_tecnologia_dos_aplicativos_moveis_</w:t>
-        </w:r>
-        <w:r>
-          <w:lastRenderedPageBreak/>
-          <w:t>na_promocao_ao_aleitamento_materno_revisao_integrativa</w:t>
+          <w:t>https://www.researchgate.net/publication/360160864_A_tecnologia_dos_aplicativos_moveis_na_promocao_ao_aleitamento_materno_revisao_integrativa</w:t>
         </w:r>
       </w:hyperlink>
       <w:r>
@@ -21638,7 +21623,7 @@
 </file>
 
 <file path=customXml/itemProps1.xml><?xml version="1.0" encoding="utf-8"?>
-<ds:datastoreItem xmlns:ds="http://schemas.openxmlformats.org/officeDocument/2006/customXml" ds:itemID="{41A99C96-B85F-4F31-B60B-C95D455FC75A}">
+<ds:datastoreItem xmlns:ds="http://schemas.openxmlformats.org/officeDocument/2006/customXml" ds:itemID="{367F3775-B20A-4FEE-856B-D73FA553A0F1}">
   <ds:schemaRefs>
     <ds:schemaRef ds:uri="http://schemas.openxmlformats.org/officeDocument/2006/bibliography"/>
   </ds:schemaRefs>

</xml_diff>

<commit_message>
feat: adicao e correção, questionário, cronograma, etc
</commit_message>
<xml_diff>
--- a/PFC_2025_Docs/PFC_Donate_v1.9.docx
+++ b/PFC_2025_Docs/PFC_Donate_v1.9.docx
@@ -5689,10 +5689,7 @@
         <w:t>, distribuídos por todos os estados e no Distrito Federal, integrando a rede rBLH-BR</w:t>
       </w:r>
       <w:r>
-        <w:t xml:space="preserve"> </w:t>
-      </w:r>
-      <w:r>
-        <w:t>(Brasil, 2023)</w:t>
+        <w:t xml:space="preserve"> (Brasil, 2023)</w:t>
       </w:r>
       <w:r>
         <w:t>.</w:t>
@@ -7010,22 +7007,6 @@
       <w:r>
         <w:t>.</w:t>
       </w:r>
-    </w:p>
-    <w:p>
-      <w:pPr>
-        <w:pStyle w:val="NormalWeb"/>
-      </w:pPr>
-      <w:r>
-        <w:rPr>
-          <w:highlight w:val="yellow"/>
-        </w:rPr>
-        <w:t>Precisa prever no cronograma do projeto, a apresentação na Faitec (01 a 03 de outubro de 2025).</w:t>
-      </w:r>
-    </w:p>
-    <w:p>
-      <w:pPr>
-        <w:pStyle w:val="NormalWeb"/>
-      </w:pPr>
     </w:p>
     <w:p>
       <w:pPr>
@@ -7183,11 +7164,14 @@
           </w:tcPr>
           <w:p>
             <w:r>
-              <w:lastRenderedPageBreak/>
               <w:t xml:space="preserve">Realizado a alteração na documentação, correção dos apontamentos </w:t>
             </w:r>
             <w:r>
-              <w:t>da professora orientadora.</w:t>
+              <w:t xml:space="preserve">da professora </w:t>
+            </w:r>
+            <w:r>
+              <w:lastRenderedPageBreak/>
+              <w:t>orientadora.</w:t>
             </w:r>
           </w:p>
         </w:tc>
@@ -7197,6 +7181,7 @@
           </w:tcPr>
           <w:p>
             <w:r>
+              <w:lastRenderedPageBreak/>
               <w:t xml:space="preserve">Correção </w:t>
             </w:r>
             <w:r>
@@ -7222,6 +7207,7 @@
           </w:tcPr>
           <w:p>
             <w:r>
+              <w:lastRenderedPageBreak/>
               <w:t>E</w:t>
             </w:r>
             <w:r>
@@ -7424,7 +7410,6 @@
           </w:tcPr>
           <w:p>
             <w:r>
-              <w:lastRenderedPageBreak/>
               <w:t xml:space="preserve">Entrega </w:t>
             </w:r>
             <w:r>
@@ -7472,6 +7457,7 @@
           </w:tcPr>
           <w:p>
             <w:r>
+              <w:lastRenderedPageBreak/>
               <w:t>Correção da Fase 2</w:t>
             </w:r>
           </w:p>
@@ -7497,6 +7483,41 @@
           </w:p>
         </w:tc>
       </w:tr>
+      <w:tr>
+        <w:trPr>
+          <w:trHeight w:val="1020"/>
+        </w:trPr>
+        <w:tc>
+          <w:tcPr>
+            <w:tcW w:w="2943" w:type="dxa"/>
+          </w:tcPr>
+          <w:p>
+            <w:r>
+              <w:t>Correção da Fase 2</w:t>
+            </w:r>
+          </w:p>
+        </w:tc>
+        <w:tc>
+          <w:tcPr>
+            <w:tcW w:w="3261" w:type="dxa"/>
+          </w:tcPr>
+          <w:p>
+            <w:r>
+              <w:t>Entrega da documentação e codificação corrigida</w:t>
+            </w:r>
+          </w:p>
+        </w:tc>
+        <w:tc>
+          <w:tcPr>
+            <w:tcW w:w="3260" w:type="dxa"/>
+          </w:tcPr>
+          <w:p>
+            <w:r>
+              <w:t>30/06/2025</w:t>
+            </w:r>
+          </w:p>
+        </w:tc>
+      </w:tr>
     </w:tbl>
     <w:p>
       <w:pPr>
@@ -7779,7 +7800,6 @@
         </w:numPr>
       </w:pPr>
       <w:r>
-        <w:lastRenderedPageBreak/>
         <w:t>Git 2.</w:t>
       </w:r>
       <w:r>
@@ -7846,6 +7866,7 @@
         </w:numPr>
       </w:pPr>
       <w:r>
+        <w:lastRenderedPageBreak/>
         <w:t>Google Forms;</w:t>
       </w:r>
     </w:p>
@@ -8017,16 +8038,19 @@
     <w:p>
       <w:pPr>
         <w:pStyle w:val="PargrafodaLista"/>
+        <w:numPr>
+          <w:ilvl w:val="0"/>
+          <w:numId w:val="18"/>
+        </w:numPr>
         <w:rPr>
           <w:lang w:val="en-US"/>
         </w:rPr>
       </w:pPr>
       <w:r>
         <w:rPr>
-          <w:highlight w:val="yellow"/>
           <w:lang w:val="en-US"/>
         </w:rPr>
-        <w:t>/* Incluir Spring Boot */</w:t>
+        <w:t>Sprint Boot 3.5.3.</w:t>
       </w:r>
     </w:p>
     <w:p>
@@ -8292,32 +8316,35 @@
         <w:pStyle w:val="NormalWeb"/>
       </w:pPr>
       <w:r>
+        <w:t xml:space="preserve">Os </w:t>
+      </w:r>
+      <w:r>
+        <w:t>integrantes</w:t>
+      </w:r>
+      <w:r>
+        <w:t xml:space="preserve"> da equipe</w:t>
+      </w:r>
+      <w:r>
+        <w:t xml:space="preserve"> p</w:t>
+      </w:r>
+      <w:r>
+        <w:t>articipam de forma igualitária em todas as etapas, colaborando tanto na documentação quanto na construção do</w:t>
+      </w:r>
+      <w:r>
+        <w:t xml:space="preserve"> código-fonte do </w:t>
+      </w:r>
+      <w:r>
+        <w:t xml:space="preserve">sistema. Todas as atividades </w:t>
+      </w:r>
+      <w:r>
+        <w:t>são</w:t>
+      </w:r>
+      <w:r>
+        <w:t xml:space="preserve"> feitas em conjunto, com foco na cooperação, revisão mútua e melhoria contínua do </w:t>
+      </w:r>
+      <w:r>
         <w:lastRenderedPageBreak/>
-        <w:t xml:space="preserve">Os </w:t>
-      </w:r>
-      <w:r>
-        <w:t>integrantes</w:t>
-      </w:r>
-      <w:r>
-        <w:t xml:space="preserve"> da equipe</w:t>
-      </w:r>
-      <w:r>
-        <w:t xml:space="preserve"> p</w:t>
-      </w:r>
-      <w:r>
-        <w:t>articipam de forma igualitária em todas as etapas, colaborando tanto na documentação quanto na construção do</w:t>
-      </w:r>
-      <w:r>
-        <w:t xml:space="preserve"> código-fonte do </w:t>
-      </w:r>
-      <w:r>
-        <w:t xml:space="preserve">sistema. Todas as atividades </w:t>
-      </w:r>
-      <w:r>
-        <w:t>são</w:t>
-      </w:r>
-      <w:r>
-        <w:t xml:space="preserve"> feitas em conjunto, com foco na cooperação, revisão mútua e melhoria contínua do cont</w:t>
+        <w:t>cont</w:t>
       </w:r>
       <w:r>
         <w:t xml:space="preserve">eúdo. A divisão do trabalho é </w:t>
@@ -12507,71 +12534,6 @@
     </w:p>
     <w:p>
       <w:pPr>
-        <w:pStyle w:val="NormalWeb"/>
-      </w:pPr>
-      <w:r>
-        <w:rPr>
-          <w:highlight w:val="yellow"/>
-        </w:rPr>
-        <w:t xml:space="preserve">/* Melhorar a organização dessa pasta. </w:t>
-      </w:r>
-      <w:r>
-        <w:rPr>
-          <w:highlight w:val="yellow"/>
-        </w:rPr>
-        <w:t>Retirar arquivos temporários.</w:t>
-      </w:r>
-      <w:r>
-        <w:rPr>
-          <w:highlight w:val="yellow"/>
-        </w:rPr>
-        <w:t xml:space="preserve"> */</w:t>
-      </w:r>
-    </w:p>
-    <w:p>
-      <w:pPr>
-        <w:pStyle w:val="NormalWeb"/>
-      </w:pPr>
-      <w:r>
-        <w:rPr>
-          <w:highlight w:val="yellow"/>
-        </w:rPr>
-        <w:t>/* Trocar nome do relacionamento “reside” entre “Banco de Leite” e “Município” para “localiza”</w:t>
-      </w:r>
-      <w:r>
-        <w:t xml:space="preserve"> */</w:t>
-      </w:r>
-    </w:p>
-    <w:p>
-      <w:pPr>
-        <w:pStyle w:val="NormalWeb"/>
-      </w:pPr>
-      <w:r>
-        <w:rPr>
-          <w:highlight w:val="yellow"/>
-        </w:rPr>
-        <w:t>/* O modelo lógico e o dicionário de dados precisa</w:t>
-      </w:r>
-      <w:r>
-        <w:rPr>
-          <w:highlight w:val="yellow"/>
-        </w:rPr>
-        <w:t>m</w:t>
-      </w:r>
-      <w:r>
-        <w:rPr>
-          <w:highlight w:val="yellow"/>
-        </w:rPr>
-        <w:t xml:space="preserve"> estar coerentes com o modelo conceitual */</w:t>
-      </w:r>
-    </w:p>
-    <w:p>
-      <w:pPr>
-        <w:pStyle w:val="NormalWeb"/>
-      </w:pPr>
-    </w:p>
-    <w:p>
-      <w:pPr>
         <w:pStyle w:val="Ttulo3"/>
       </w:pPr>
       <w:bookmarkStart w:id="43" w:name="_Toc201323572"/>
@@ -15359,18 +15321,42 @@
       <w:r>
         <w:t xml:space="preserve"> </w:t>
       </w:r>
-      <w:r>
-        <w:rPr>
-          <w:highlight w:val="yellow"/>
-        </w:rPr>
-        <w:t>/* Escrever aqui qual o período de coleta de dados; quantos respondentes; e para quem o formulário foi enviado */</w:t>
-      </w:r>
-    </w:p>
-    <w:p>
+      <w:bookmarkStart w:id="62" w:name="_GoBack"/>
+      <w:r>
+        <w:t xml:space="preserve">O questionário foi aplicado de forma anônima, entre os dias </w:t>
+      </w:r>
+      <w:r>
+        <w:rPr>
+          <w:bCs w:val="0"/>
+        </w:rPr>
+        <w:t>15 e 25 de abril de 2025</w:t>
+      </w:r>
+      <w:r>
+        <w:t xml:space="preserve">, com o objetivo de entender a percepção das pessoas sobre o sistema Donate. Ele foi enviado para </w:t>
+      </w:r>
+      <w:r>
+        <w:rPr>
+          <w:bCs w:val="0"/>
+        </w:rPr>
+        <w:t>alunos da FAI, amigos, colegas e familiares de mães que amamentam</w:t>
+      </w:r>
+      <w:r>
+        <w:t xml:space="preserve">. Ao todo, </w:t>
+      </w:r>
+      <w:r>
+        <w:rPr>
+          <w:bCs w:val="0"/>
+        </w:rPr>
+        <w:t>25 pessoas</w:t>
+      </w:r>
+      <w:r>
+        <w:t xml:space="preserve"> responderam ao formulário. As respostas ajudaram a melhorar a interface e o conteúdo do sistema, tornando-o mais claro, útil e fácil de usar.</w:t>
+      </w:r>
       <w:r>
         <w:t>Os resultados completos encontram-se no Apêndice G deste trabalho.</w:t>
       </w:r>
     </w:p>
+    <w:bookmarkEnd w:id="62"/>
     <w:p>
       <w:r>
         <w:t>Esta seção terá continuidade com as Fases 3 e 4.</w:t>
@@ -15383,7 +15369,7 @@
       <w:r>
         <w:br w:type="page"/>
       </w:r>
-      <w:bookmarkStart w:id="62" w:name="_Toc201323584"/>
+      <w:bookmarkStart w:id="63" w:name="_Toc201323584"/>
       <w:r>
         <w:lastRenderedPageBreak/>
         <w:t xml:space="preserve">7  </w:t>
@@ -15391,7 +15377,7 @@
       <w:r>
         <w:t>CONCLUSÃO</w:t>
       </w:r>
-      <w:bookmarkEnd w:id="62"/>
+      <w:bookmarkEnd w:id="63"/>
     </w:p>
     <w:p>
       <w:r>
@@ -15455,13 +15441,13 @@
       <w:pPr>
         <w:pStyle w:val="Ttulo1"/>
       </w:pPr>
-      <w:bookmarkStart w:id="63" w:name="_Toc201323585"/>
+      <w:bookmarkStart w:id="64" w:name="_Toc201323585"/>
       <w:r>
         <w:lastRenderedPageBreak/>
         <w:t>REFERÊNCIAS</w:t>
       </w:r>
       <w:bookmarkEnd w:id="61"/>
-      <w:bookmarkEnd w:id="63"/>
+      <w:bookmarkEnd w:id="64"/>
     </w:p>
     <w:p>
       <w:pPr>
@@ -15555,8 +15541,6 @@
       <w:pPr>
         <w:pStyle w:val="NormalWeb"/>
       </w:pPr>
-      <w:bookmarkStart w:id="64" w:name="_GoBack"/>
-      <w:bookmarkEnd w:id="64"/>
       <w:r>
         <w:t xml:space="preserve">G1 SUL DE MINAS. Complexo Hospitalar Samuel Libânio reforça importância da doação de leite materno. Disponível em: </w:t>
       </w:r>
@@ -16554,7 +16538,6 @@
           <w:docPartUnique/>
         </w:docPartObj>
       </w:sdtPr>
-      <w:sdtEndPr/>
       <w:sdtContent>
         <w:r>
           <w:rPr>
@@ -16642,7 +16625,6 @@
         <w:docPartUnique/>
       </w:docPartObj>
     </w:sdtPr>
-    <w:sdtEndPr/>
     <w:sdtContent>
       <w:p>
         <w:pPr>
@@ -16670,7 +16652,7 @@
           <w:rPr>
             <w:noProof/>
           </w:rPr>
-          <w:t>58</w:t>
+          <w:t>55</w:t>
         </w:r>
         <w:r>
           <w:rPr>
@@ -21623,7 +21605,7 @@
 </file>
 
 <file path=customXml/itemProps1.xml><?xml version="1.0" encoding="utf-8"?>
-<ds:datastoreItem xmlns:ds="http://schemas.openxmlformats.org/officeDocument/2006/customXml" ds:itemID="{367F3775-B20A-4FEE-856B-D73FA553A0F1}">
+<ds:datastoreItem xmlns:ds="http://schemas.openxmlformats.org/officeDocument/2006/customXml" ds:itemID="{C18BAB22-1B9E-46D6-A648-F8806BF8F229}">
   <ds:schemaRefs>
     <ds:schemaRef ds:uri="http://schemas.openxmlformats.org/officeDocument/2006/bibliography"/>
   </ds:schemaRefs>

</xml_diff>

<commit_message>
refacotr visão de dados
</commit_message>
<xml_diff>
--- a/PFC_2025_Docs/PFC_Donate_v1.9.docx
+++ b/PFC_2025_Docs/PFC_Donate_v1.9.docx
@@ -11457,10 +11457,6 @@
           <w:ilvl w:val="0"/>
           <w:numId w:val="31"/>
         </w:numPr>
-        <w:rPr>
-          <w:highlight w:val="yellow"/>
-          <w:lang w:val="en-US"/>
-        </w:rPr>
       </w:pPr>
       <w:r>
         <w:rPr>
@@ -11471,34 +11467,22 @@
       </w:r>
       <w:r>
         <w:rPr>
+          <w:i/>
           <w:lang w:val="en-US"/>
         </w:rPr>
-        <w:t>: Node.js com Express.js</w:t>
+        <w:t xml:space="preserve"> </w:t>
+      </w:r>
+      <w:r>
+        <w:t>(API REST)</w:t>
       </w:r>
       <w:r>
         <w:rPr>
           <w:lang w:val="en-US"/>
         </w:rPr>
-        <w:t xml:space="preserve"> </w:t>
-      </w:r>
-      <w:r>
-        <w:rPr>
-          <w:lang w:val="en-US"/>
-        </w:rPr>
-        <w:t>(JavaScript ou TypeScript)</w:t>
-      </w:r>
-      <w:r>
-        <w:rPr>
-          <w:lang w:val="en-US"/>
-        </w:rPr>
-        <w:t xml:space="preserve">; </w:t>
-      </w:r>
-      <w:r>
-        <w:rPr>
-          <w:highlight w:val="yellow"/>
-          <w:lang w:val="en-US"/>
-        </w:rPr>
-        <w:t>/*Node.js para back-end também?) */</w:t>
+        <w:t xml:space="preserve">: </w:t>
+      </w:r>
+      <w:r>
+        <w:t>Spring Boot (com Java)</w:t>
       </w:r>
     </w:p>
     <w:p>
@@ -11541,17 +11525,6 @@
       </w:r>
     </w:p>
     <w:p>
-      <w:pPr>
-        <w:ind w:left="360"/>
-      </w:pPr>
-      <w:r>
-        <w:rPr>
-          <w:highlight w:val="yellow"/>
-        </w:rPr>
-        <w:t>/*Acertar aqui a questão da API que será desenvolvida com Spring Boot */</w:t>
-      </w:r>
-    </w:p>
-    <w:p>
       <w:r>
         <w:t>Deverão</w:t>
       </w:r>
@@ -11770,7 +11743,6 @@
         </w:numPr>
       </w:pPr>
       <w:r>
-        <w:lastRenderedPageBreak/>
         <w:t>Serviços de envio de e-mail</w:t>
       </w:r>
       <w:r>
@@ -11828,6 +11800,7 @@
         </w:numPr>
       </w:pPr>
       <w:r>
+        <w:lastRenderedPageBreak/>
         <w:t xml:space="preserve">Servidor de aplicação: Node.js para o </w:t>
       </w:r>
       <w:r>
@@ -11896,53 +11869,7 @@
     </w:p>
     <w:p>
       <w:r>
-        <w:t>O sistema deverá garantir a configuração segura dessas integrações, incluindo o uso de variáveis de ambiente para</w:t>
-      </w:r>
-      <w:r>
-        <w:t xml:space="preserve"> armazenar chaves e credenciais e rotas (</w:t>
-      </w:r>
-      <w:r>
-        <w:rPr>
-          <w:highlight w:val="yellow"/>
-        </w:rPr>
-        <w:t xml:space="preserve">evitar travar </w:t>
-      </w:r>
-      <w:r>
-        <w:rPr>
-          <w:i/>
-          <w:highlight w:val="yellow"/>
-        </w:rPr>
-        <w:t>localhost</w:t>
-      </w:r>
-      <w:r>
-        <w:rPr>
-          <w:highlight w:val="yellow"/>
-        </w:rPr>
-        <w:t xml:space="preserve"> no código</w:t>
-      </w:r>
-      <w:r>
-        <w:rPr>
-          <w:highlight w:val="yellow"/>
-        </w:rPr>
-        <w:t>-fonte</w:t>
-      </w:r>
-      <w:r>
-        <w:rPr>
-          <w:highlight w:val="yellow"/>
-        </w:rPr>
-        <w:t xml:space="preserve"> para facilitar </w:t>
-      </w:r>
-      <w:r>
-        <w:rPr>
-          <w:highlight w:val="yellow"/>
-        </w:rPr>
-        <w:t xml:space="preserve">depois </w:t>
-      </w:r>
-      <w:r>
-        <w:rPr>
-          <w:highlight w:val="yellow"/>
-        </w:rPr>
-        <w:t>a implantação */</w:t>
+        <w:t>O sistema deverá garantir a configuração segura dessas integrações, incluindo o uso de variáveis de ambiente para armazenar chaves, credenciais e rotas, evitando travar "localhost" no código-fonte para facilitar a implantação posterior.</w:t>
       </w:r>
     </w:p>
     <w:p>
@@ -12000,55 +11927,9 @@
     </w:p>
     <w:p>
       <w:r>
-        <w:t>O sistema deve estar em conformidade com a LGPD</w:t>
-      </w:r>
-      <w:r>
-        <w:t xml:space="preserve"> (Brasil, 2018</w:t>
-      </w:r>
-      <w:r>
-        <w:t xml:space="preserve">), </w:t>
-      </w:r>
-      <w:r>
-        <w:t>de tal forma</w:t>
-      </w:r>
-      <w:r>
-        <w:t xml:space="preserve"> </w:t>
-      </w:r>
-      <w:r>
-        <w:t xml:space="preserve">que </w:t>
-      </w:r>
-      <w:r>
-        <w:t xml:space="preserve">os dados </w:t>
-      </w:r>
-      <w:r>
-        <w:t>pessoais sejam protegid</w:t>
-      </w:r>
-      <w:r>
-        <w:t>o</w:t>
-      </w:r>
-      <w:r>
-        <w:t>s e utilizad</w:t>
-      </w:r>
-      <w:r>
-        <w:t>o</w:t>
-      </w:r>
-      <w:r>
-        <w:t>s apenas com consentimento do usuário</w:t>
-      </w:r>
-      <w:r>
-        <w:t>.</w:t>
-      </w:r>
-      <w:r>
-        <w:t xml:space="preserve"> </w:t>
-      </w:r>
-      <w:r>
-        <w:rPr>
-          <w:highlight w:val="yellow"/>
-        </w:rPr>
-        <w:t>/* Identificar aqui qual é o algoritmo de criptografia a ser utilizado */</w:t>
-      </w:r>
-    </w:p>
-    <w:p/>
+        <w:t>O sistema deve estar em conformidade com a LGPD (Brasil, 2018), de tal forma que os dados pessoais sejam protegidos e utilizados apenas com consentimento do usuário. Será utilizado o JWT (JSON Web Token) com o algoritmo de criptografia HMAC-SHA256 para garantir a segurança na autenticação.</w:t>
+      </w:r>
+    </w:p>
     <w:p>
       <w:pPr>
         <w:pStyle w:val="Ttulo3"/>
@@ -12100,20 +11981,23 @@
     </w:p>
     <w:p>
       <w:r>
+        <w:t>Para acessar o sistema, o usuário deve</w:t>
+      </w:r>
+      <w:r>
+        <w:t>rá</w:t>
+      </w:r>
+      <w:r>
+        <w:t xml:space="preserve"> preencher um formulário com nome, e-mail, telefone e tipo de usuário (doadora, profissional da saúde </w:t>
+      </w:r>
+      <w:r>
+        <w:t>ou receptor)</w:t>
+      </w:r>
+      <w:r>
+        <w:t xml:space="preserve"> O cadastro só será concluído se </w:t>
+      </w:r>
+      <w:r>
         <w:lastRenderedPageBreak/>
-        <w:t>Para acessar o sistema, o usuário deve</w:t>
-      </w:r>
-      <w:r>
-        <w:t>rá</w:t>
-      </w:r>
-      <w:r>
-        <w:t xml:space="preserve"> preencher um formulário com nome, e-mail, telefone e tipo de usuário (doadora, profissional da saúde </w:t>
-      </w:r>
-      <w:r>
-        <w:t>ou receptor)</w:t>
-      </w:r>
-      <w:r>
-        <w:t xml:space="preserve"> O cadastro só será concluído se todos os dados obrigatórios forem fornecidos</w:t>
+        <w:t>todos os dados obrigatórios forem fornecidos</w:t>
       </w:r>
       <w:r>
         <w:t xml:space="preserve"> e os termos de uso para tratamento dos dados pessoais serem consentidos</w:t>
@@ -14114,12 +13998,15 @@
         <w:t xml:space="preserve">entidades principais, seus respectivos atributos e domínios, além das restrições de integridade, como chaves primárias e estrangeiras. A estrutura proposta garante a consistência e a integridade dos dados, facilitando a manipulação e o relacionamento entre as informações. A partir desse modelo, foi gerado o código </w:t>
       </w:r>
       <w:r>
-        <w:rPr>
-          <w:highlight w:val="yellow"/>
-        </w:rPr>
         <w:t>SQL</w:t>
       </w:r>
       <w:r>
+        <w:t xml:space="preserve"> </w:t>
+      </w:r>
+      <w:r>
+        <w:t>(Structured Query Language)</w:t>
+      </w:r>
+      <w:r>
         <w:t xml:space="preserve"> responsável pela criação das tabelas no banco de dados, permitindo a implementação prática da estrutura lógica planejada. </w:t>
       </w:r>
     </w:p>
@@ -14195,1178 +14082,148 @@
     </w:p>
     <w:p>
       <w:r>
-        <w:rPr>
-          <w:highlight w:val="yellow"/>
-        </w:rPr>
-        <w:t xml:space="preserve">Para evitar que os artefatos fiquem desatualizados, deixe o dicionário apenas na pasta do Apêndice. </w:t>
-      </w:r>
-      <w:r>
-        <w:rPr>
-          <w:highlight w:val="yellow"/>
-        </w:rPr>
-        <w:t xml:space="preserve"> Lembrar de atualizar os arquivos e manter a coerência entre eles. */</w:t>
-      </w:r>
-    </w:p>
-    <w:p>
-      <w:pPr>
-        <w:rPr>
-          <w:highlight w:val="yellow"/>
-        </w:rPr>
-      </w:pPr>
-      <w:r>
-        <w:rPr>
-          <w:highlight w:val="yellow"/>
-        </w:rPr>
-        <w:t xml:space="preserve">1. Tabela: </w:t>
-      </w:r>
-      <w:r>
-        <w:rPr>
-          <w:highlight w:val="yellow"/>
-        </w:rPr>
-        <w:t>municipio</w:t>
-      </w:r>
-      <w:r>
-        <w:rPr>
-          <w:highlight w:val="yellow"/>
-        </w:rPr>
-        <w:t xml:space="preserve">  </w:t>
-      </w:r>
-    </w:p>
-    <w:p>
-      <w:pPr>
-        <w:pStyle w:val="PargrafodaLista"/>
-        <w:rPr>
-          <w:highlight w:val="yellow"/>
-        </w:rPr>
-      </w:pPr>
-      <w:r>
-        <w:rPr>
-          <w:highlight w:val="yellow"/>
-        </w:rPr>
-        <w:t>id – Identificador único da cidade.</w:t>
-      </w:r>
-    </w:p>
-    <w:p>
-      <w:pPr>
-        <w:pStyle w:val="PargrafodaLista"/>
-        <w:rPr>
-          <w:highlight w:val="yellow"/>
-          <w:lang w:val="en-US"/>
-        </w:rPr>
-      </w:pPr>
-      <w:r>
-        <w:rPr>
-          <w:highlight w:val="yellow"/>
-          <w:lang w:val="en-US"/>
-        </w:rPr>
+        <w:t>O dicionário de dados encontra-se disponível exclusivamente no Apêndice E.</w:t>
+      </w:r>
+      <w:bookmarkStart w:id="58" w:name="_GoBack"/>
+      <w:bookmarkEnd w:id="58"/>
+    </w:p>
+    <w:p>
+      <w:pPr>
+        <w:pStyle w:val="Ttulo2"/>
+      </w:pPr>
+      <w:bookmarkStart w:id="59" w:name="_Toc201323582"/>
+      <w:r>
         <w:lastRenderedPageBreak/>
-        <w:t>Domínio: INTEGER NOT NULL PRIMARY KEY</w:t>
-      </w:r>
-    </w:p>
-    <w:p>
-      <w:pPr>
-        <w:pStyle w:val="PargrafodaLista"/>
-        <w:rPr>
-          <w:highlight w:val="yellow"/>
-        </w:rPr>
-      </w:pPr>
-      <w:r>
-        <w:rPr>
-          <w:highlight w:val="yellow"/>
-        </w:rPr>
-        <w:t>nome – Nome da cidade.</w:t>
-      </w:r>
-    </w:p>
-    <w:p>
-      <w:pPr>
-        <w:pStyle w:val="PargrafodaLista"/>
-        <w:rPr>
-          <w:highlight w:val="yellow"/>
-        </w:rPr>
-      </w:pPr>
-      <w:r>
-        <w:rPr>
-          <w:highlight w:val="yellow"/>
-        </w:rPr>
-        <w:t>Domínio: VARCHAR(100) NOT NULL</w:t>
-      </w:r>
-    </w:p>
-    <w:p>
-      <w:pPr>
-        <w:pStyle w:val="PargrafodaLista"/>
-        <w:rPr>
-          <w:highlight w:val="yellow"/>
-        </w:rPr>
-      </w:pPr>
-      <w:r>
-        <w:rPr>
-          <w:highlight w:val="yellow"/>
-        </w:rPr>
-        <w:t>UF</w:t>
-      </w:r>
-      <w:r>
-        <w:rPr>
-          <w:highlight w:val="yellow"/>
-        </w:rPr>
-        <w:t xml:space="preserve"> – Sigla ou nome </w:t>
-      </w:r>
-      <w:r>
-        <w:rPr>
-          <w:highlight w:val="yellow"/>
-        </w:rPr>
-        <w:t xml:space="preserve">da unidade da federação onde a </w:t>
-      </w:r>
-      <w:r>
-        <w:rPr>
-          <w:highlight w:val="yellow"/>
-        </w:rPr>
-        <w:t xml:space="preserve"> cidade</w:t>
-      </w:r>
-      <w:r>
-        <w:rPr>
-          <w:highlight w:val="yellow"/>
-        </w:rPr>
-        <w:t xml:space="preserve"> se encontra</w:t>
-      </w:r>
-      <w:r>
-        <w:rPr>
-          <w:highlight w:val="yellow"/>
-        </w:rPr>
-        <w:t>.</w:t>
-      </w:r>
-    </w:p>
-    <w:p>
-      <w:pPr>
-        <w:pStyle w:val="PargrafodaLista"/>
-        <w:rPr>
-          <w:highlight w:val="yellow"/>
-        </w:rPr>
-      </w:pPr>
-      <w:r>
-        <w:rPr>
-          <w:highlight w:val="yellow"/>
-        </w:rPr>
-        <w:t>Domínio: VARCHAR(100) NOT NULL</w:t>
-      </w:r>
-      <w:r>
-        <w:rPr>
-          <w:highlight w:val="yellow"/>
-        </w:rPr>
-        <w:t>,</w:t>
-      </w:r>
-    </w:p>
-    <w:p>
-      <w:pPr>
-        <w:pStyle w:val="PargrafodaLista"/>
-        <w:rPr>
-          <w:highlight w:val="yellow"/>
-        </w:rPr>
-      </w:pPr>
-      <w:r>
-        <w:rPr>
-          <w:highlight w:val="yellow"/>
-        </w:rPr>
-        <w:t>País: VARCHAR(100) NOT NULL</w:t>
-      </w:r>
-    </w:p>
-    <w:p>
-      <w:pPr>
-        <w:rPr>
-          <w:highlight w:val="yellow"/>
-        </w:rPr>
-      </w:pPr>
-      <w:r>
-        <w:rPr>
-          <w:highlight w:val="yellow"/>
-        </w:rPr>
-        <w:t>2. Tabela: bancos_de_leite</w:t>
-      </w:r>
-    </w:p>
-    <w:p>
-      <w:pPr>
-        <w:pStyle w:val="PargrafodaLista"/>
-        <w:rPr>
-          <w:highlight w:val="yellow"/>
-        </w:rPr>
-      </w:pPr>
-      <w:r>
-        <w:rPr>
-          <w:highlight w:val="yellow"/>
-        </w:rPr>
-        <w:t>id – Identificador único do banco de leite.</w:t>
-      </w:r>
-    </w:p>
-    <w:p>
-      <w:pPr>
-        <w:pStyle w:val="PargrafodaLista"/>
-        <w:rPr>
-          <w:highlight w:val="yellow"/>
-          <w:lang w:val="en-US"/>
-        </w:rPr>
-      </w:pPr>
-      <w:r>
-        <w:rPr>
-          <w:highlight w:val="yellow"/>
-          <w:lang w:val="en-US"/>
-        </w:rPr>
-        <w:t>Domínio: INTEGER NOT NULL PRIMARY KEY</w:t>
-      </w:r>
-    </w:p>
-    <w:p>
-      <w:pPr>
-        <w:pStyle w:val="PargrafodaLista"/>
-        <w:rPr>
-          <w:highlight w:val="yellow"/>
-        </w:rPr>
-      </w:pPr>
-      <w:r>
-        <w:rPr>
-          <w:highlight w:val="yellow"/>
-        </w:rPr>
-        <w:t>nome – Nome do banco de leite.</w:t>
-      </w:r>
-    </w:p>
-    <w:p>
-      <w:pPr>
-        <w:pStyle w:val="PargrafodaLista"/>
-        <w:rPr>
-          <w:highlight w:val="yellow"/>
-        </w:rPr>
-      </w:pPr>
-      <w:r>
-        <w:rPr>
-          <w:highlight w:val="yellow"/>
-        </w:rPr>
-        <w:t>D</w:t>
-      </w:r>
-      <w:r>
-        <w:rPr>
-          <w:highlight w:val="yellow"/>
-        </w:rPr>
-        <w:t>omínio: VARCHAR(25) NOT NULL</w:t>
-      </w:r>
-    </w:p>
-    <w:p>
-      <w:pPr>
-        <w:pStyle w:val="PargrafodaLista"/>
-        <w:rPr>
-          <w:highlight w:val="yellow"/>
-        </w:rPr>
-      </w:pPr>
-      <w:r>
-        <w:rPr>
-          <w:highlight w:val="yellow"/>
-        </w:rPr>
-        <w:t>municipio</w:t>
-      </w:r>
-      <w:r>
-        <w:rPr>
-          <w:highlight w:val="yellow"/>
-        </w:rPr>
-        <w:t xml:space="preserve"> – Sigla do estado onde está localizado.</w:t>
-      </w:r>
-    </w:p>
-    <w:p>
-      <w:pPr>
-        <w:pStyle w:val="PargrafodaLista"/>
-        <w:rPr>
-          <w:highlight w:val="yellow"/>
-        </w:rPr>
-      </w:pPr>
-      <w:r>
-        <w:rPr>
-          <w:highlight w:val="yellow"/>
-        </w:rPr>
-        <w:t>Domínio: VARCHAR(2) NOT NULL</w:t>
-      </w:r>
-    </w:p>
-    <w:p>
-      <w:pPr>
-        <w:pStyle w:val="PargrafodaLista"/>
-        <w:rPr>
-          <w:highlight w:val="yellow"/>
-        </w:rPr>
-      </w:pPr>
-      <w:r>
-        <w:rPr>
-          <w:highlight w:val="yellow"/>
-        </w:rPr>
-        <w:t>endereco – Endereço completo do banco de leite.</w:t>
-      </w:r>
-    </w:p>
-    <w:p>
-      <w:pPr>
-        <w:pStyle w:val="PargrafodaLista"/>
-        <w:rPr>
-          <w:highlight w:val="yellow"/>
-        </w:rPr>
-      </w:pPr>
-      <w:r>
-        <w:rPr>
-          <w:highlight w:val="yellow"/>
-        </w:rPr>
-        <w:t>Domínio: VARCHAR(255) NOT NULL</w:t>
-      </w:r>
-    </w:p>
-    <w:p>
-      <w:pPr>
-        <w:pStyle w:val="PargrafodaLista"/>
-        <w:rPr>
-          <w:highlight w:val="yellow"/>
-        </w:rPr>
-      </w:pPr>
-      <w:r>
-        <w:rPr>
-          <w:highlight w:val="yellow"/>
-        </w:rPr>
-        <w:t>telefone – Telefone de contato.</w:t>
-      </w:r>
-    </w:p>
-    <w:p>
-      <w:pPr>
-        <w:pStyle w:val="PargrafodaLista"/>
-        <w:rPr>
-          <w:highlight w:val="yellow"/>
-        </w:rPr>
-      </w:pPr>
-      <w:r>
-        <w:rPr>
-          <w:highlight w:val="yellow"/>
-        </w:rPr>
-        <w:t>Domínio: VARCHAR(20) NOT NULL</w:t>
-      </w:r>
-    </w:p>
-    <w:p>
-      <w:pPr>
-        <w:pStyle w:val="PargrafodaLista"/>
-        <w:rPr>
-          <w:highlight w:val="yellow"/>
-        </w:rPr>
-      </w:pPr>
-      <w:r>
-        <w:rPr>
-          <w:highlight w:val="yellow"/>
-        </w:rPr>
-        <w:t>latitude – Localização geográfica (latitude).</w:t>
-      </w:r>
-    </w:p>
-    <w:p>
-      <w:pPr>
-        <w:pStyle w:val="PargrafodaLista"/>
-        <w:rPr>
-          <w:highlight w:val="yellow"/>
-        </w:rPr>
-      </w:pPr>
-      <w:r>
-        <w:rPr>
-          <w:highlight w:val="yellow"/>
-        </w:rPr>
-        <w:t>Domínio: NUMERIC(8,6)</w:t>
-      </w:r>
-    </w:p>
-    <w:p>
-      <w:pPr>
-        <w:pStyle w:val="PargrafodaLista"/>
-        <w:rPr>
-          <w:highlight w:val="yellow"/>
-        </w:rPr>
-      </w:pPr>
-      <w:r>
-        <w:rPr>
-          <w:highlight w:val="yellow"/>
-        </w:rPr>
-        <w:t>longitude – Localização geográfica (longitude).</w:t>
-      </w:r>
-    </w:p>
-    <w:p>
-      <w:pPr>
-        <w:pStyle w:val="PargrafodaLista"/>
-        <w:rPr>
-          <w:highlight w:val="yellow"/>
-        </w:rPr>
-      </w:pPr>
-      <w:r>
-        <w:rPr>
-          <w:highlight w:val="yellow"/>
-        </w:rPr>
-        <w:t>Domínio: NUMERIC(8,6)</w:t>
-      </w:r>
-    </w:p>
-    <w:p>
-      <w:pPr>
-        <w:rPr>
-          <w:highlight w:val="yellow"/>
-        </w:rPr>
-      </w:pPr>
-      <w:r>
-        <w:rPr>
-          <w:highlight w:val="yellow"/>
-        </w:rPr>
-        <w:t>3. Tabela: usuario</w:t>
-      </w:r>
-    </w:p>
-    <w:p>
-      <w:pPr>
-        <w:pStyle w:val="PargrafodaLista"/>
-        <w:rPr>
-          <w:highlight w:val="yellow"/>
-        </w:rPr>
-      </w:pPr>
-      <w:r>
-        <w:rPr>
-          <w:highlight w:val="yellow"/>
-        </w:rPr>
-        <w:t>id – Identificador único do usuário.</w:t>
-      </w:r>
-    </w:p>
-    <w:p>
-      <w:pPr>
-        <w:pStyle w:val="PargrafodaLista"/>
-        <w:rPr>
-          <w:highlight w:val="yellow"/>
-          <w:lang w:val="en-US"/>
-        </w:rPr>
-      </w:pPr>
-      <w:r>
-        <w:rPr>
-          <w:highlight w:val="yellow"/>
-          <w:lang w:val="en-US"/>
-        </w:rPr>
-        <w:t>Domínio: INTEGER NOT NULL PRIMARY KEY</w:t>
-      </w:r>
-    </w:p>
-    <w:p>
-      <w:pPr>
-        <w:pStyle w:val="PargrafodaLista"/>
-        <w:rPr>
-          <w:highlight w:val="yellow"/>
-        </w:rPr>
-      </w:pPr>
-      <w:r>
-        <w:rPr>
-          <w:highlight w:val="yellow"/>
-        </w:rPr>
-        <w:t>nome – Nome completo do usuário.</w:t>
-      </w:r>
-    </w:p>
-    <w:p>
-      <w:pPr>
-        <w:pStyle w:val="PargrafodaLista"/>
-        <w:rPr>
-          <w:highlight w:val="yellow"/>
-        </w:rPr>
-      </w:pPr>
-      <w:r>
-        <w:rPr>
-          <w:highlight w:val="yellow"/>
-        </w:rPr>
-        <w:t>Domínio: VARCHAR(100) NOT NULL</w:t>
-      </w:r>
-    </w:p>
-    <w:p>
-      <w:pPr>
-        <w:pStyle w:val="PargrafodaLista"/>
-        <w:rPr>
-          <w:highlight w:val="yellow"/>
-        </w:rPr>
-      </w:pPr>
-      <w:r>
-        <w:rPr>
-          <w:highlight w:val="yellow"/>
-        </w:rPr>
-        <w:t>email – Endereço de e-mail.</w:t>
-      </w:r>
-    </w:p>
-    <w:p>
-      <w:pPr>
-        <w:pStyle w:val="PargrafodaLista"/>
-        <w:rPr>
-          <w:highlight w:val="yellow"/>
-        </w:rPr>
-      </w:pPr>
-      <w:r>
-        <w:rPr>
-          <w:highlight w:val="yellow"/>
-        </w:rPr>
-        <w:t>Domínio: VARCHAR(100) NOT NULL</w:t>
-      </w:r>
-    </w:p>
-    <w:p>
-      <w:pPr>
-        <w:pStyle w:val="PargrafodaLista"/>
-        <w:rPr>
-          <w:highlight w:val="yellow"/>
-        </w:rPr>
-      </w:pPr>
-      <w:r>
-        <w:rPr>
-          <w:highlight w:val="yellow"/>
-        </w:rPr>
-        <w:t>telefone – Número de telefone para contato.</w:t>
-      </w:r>
-    </w:p>
-    <w:p>
-      <w:pPr>
-        <w:pStyle w:val="PargrafodaLista"/>
-        <w:rPr>
-          <w:highlight w:val="yellow"/>
-        </w:rPr>
-      </w:pPr>
-      <w:r>
-        <w:rPr>
-          <w:highlight w:val="yellow"/>
-        </w:rPr>
-        <w:t>Domínio: VARCHAR(20)</w:t>
-      </w:r>
-    </w:p>
-    <w:p>
-      <w:pPr>
-        <w:pStyle w:val="PargrafodaLista"/>
-        <w:rPr>
-          <w:highlight w:val="yellow"/>
-        </w:rPr>
-      </w:pPr>
-      <w:r>
-        <w:rPr>
-          <w:highlight w:val="yellow"/>
-        </w:rPr>
-        <w:t>cpf – Cadastro de Pessoa Física.</w:t>
-      </w:r>
-    </w:p>
-    <w:p>
-      <w:pPr>
-        <w:pStyle w:val="PargrafodaLista"/>
-        <w:rPr>
-          <w:highlight w:val="yellow"/>
-        </w:rPr>
-      </w:pPr>
-      <w:r>
-        <w:rPr>
-          <w:highlight w:val="yellow"/>
-        </w:rPr>
+        <w:t>6.</w:t>
+      </w:r>
+      <w:r>
+        <w:t>4</w:t>
+      </w:r>
+      <w:r>
+        <w:t xml:space="preserve"> PROJETO DA INTERAÇÃO HUMANO-COMPUTADOR</w:t>
+      </w:r>
+      <w:bookmarkEnd w:id="59"/>
+    </w:p>
+    <w:p>
+      <w:bookmarkStart w:id="60" w:name="_Toc198201049"/>
+      <w:r>
+        <w:t>A interação humano-computador (</w:t>
+      </w:r>
+      <w:r>
+        <w:t>IHC</w:t>
+      </w:r>
+      <w:r>
+        <w:t>) visa garantir que os usuários consigam utilizar o sistema de forma simples, eficiente e intuitiva. Para isso, foram considerados os perfis de usuários, os padrões ergonômicos e as heurísticas de usabilidade mais ade</w:t>
+      </w:r>
+      <w:r>
+        <w:t>quadas ao contexto do sistema de software</w:t>
+      </w:r>
+      <w:r>
+        <w:t xml:space="preserve"> Donate.</w:t>
+      </w:r>
+      <w:bookmarkEnd w:id="60"/>
+    </w:p>
+    <w:p>
+      <w:pPr>
+        <w:pStyle w:val="Ttulo3"/>
+      </w:pPr>
+      <w:bookmarkStart w:id="61" w:name="_Toc201323583"/>
+      <w:r>
+        <w:t>6.</w:t>
+      </w:r>
+      <w:r>
+        <w:t>4</w:t>
+      </w:r>
+      <w:r>
+        <w:t xml:space="preserve">.1 </w:t>
+      </w:r>
+      <w:r>
+        <w:t>Perfil</w:t>
+      </w:r>
+      <w:r>
+        <w:t xml:space="preserve"> de</w:t>
+      </w:r>
+      <w:r>
+        <w:t xml:space="preserve"> U</w:t>
+      </w:r>
+      <w:r>
+        <w:t>suário</w:t>
+      </w:r>
+      <w:bookmarkEnd w:id="61"/>
+    </w:p>
+    <w:p>
+      <w:bookmarkStart w:id="62" w:name="_Toc192060119"/>
+      <w:r>
+        <w:t>Existem ao menos</w:t>
+      </w:r>
+      <w:r>
+        <w:t xml:space="preserve"> três perfis principais de usuários que irão interagir com a aplicação: doadoras, receptoras e profissionais da saúde. As doadoras são mulheres que estão em fase de amamentação e desejam contribuir com a doação de </w:t>
+      </w:r>
+      <w:r>
+        <w:t>leite humano para auxiliar outra</w:t>
+      </w:r>
+      <w:r>
+        <w:t xml:space="preserve">s </w:t>
+      </w:r>
+      <w:r>
+        <w:t>crianças</w:t>
+      </w:r>
+      <w:r>
+        <w:t>. Esse grupo necessita de orientações claras, acessíveis e com linguagem simples, além de informações seguras sobre os benefícios e o processo da doação. As receptoras são mães ou responsáveis por bebês que receberão o leite doado. Elas buscam confiança no processo e desejam compreender como é feito o controle de qualidade e a triagem das doações. Já os profissionais da saúde incluem estudantes e técnicos de enfermagem, bem como outros colaboradores que atuam diretamente no banco de leite. Esses profissionais utilizam o sistema para orientar as doadoras, monitorar coletas e garantir a segurança e eficiência de todo o processo.</w:t>
+      </w:r>
+    </w:p>
+    <w:p>
+      <w:r>
+        <w:t xml:space="preserve">Com o objetivo de entender melhor as necessidades desses usuários, foram realizadas entrevistas com alunos do curso de enfermagem e conversas com a coordenação. A partir desses contatos, foi elaborado um questionário simples e direto, com perguntas objetivas sobre o projeto, abordando aspectos como acessibilidade, clareza das informações e utilidade do sistema. O questionário foi aplicado de forma anônima, sem a coleta de dados pessoais, e teve como finalidade exclusiva o uso acadêmico. As respostas obtidas foram analisadas e utilizadas para orientar melhorias na interface e no conteúdo apresentado. </w:t>
+      </w:r>
+      <w:r>
+        <w:t xml:space="preserve"> </w:t>
+      </w:r>
+      <w:r>
+        <w:t xml:space="preserve">O questionário foi aplicado de forma anônima, entre os dias </w:t>
+      </w:r>
+      <w:r>
+        <w:rPr>
+          <w:bCs w:val="0"/>
+        </w:rPr>
+        <w:t>15 e 25 de abril de 2025</w:t>
+      </w:r>
+      <w:r>
+        <w:t xml:space="preserve">, com o objetivo de entender a percepção das pessoas sobre o sistema Donate. Ele foi enviado para </w:t>
+      </w:r>
+      <w:r>
+        <w:rPr>
+          <w:bCs w:val="0"/>
+        </w:rPr>
+        <w:t>alunos da FAI, amigos, colegas e familiares de mães que amamentam</w:t>
+      </w:r>
+      <w:r>
+        <w:t xml:space="preserve">. Ao todo, </w:t>
+      </w:r>
+      <w:r>
+        <w:rPr>
+          <w:bCs w:val="0"/>
+        </w:rPr>
+        <w:t>25 pessoas</w:t>
+      </w:r>
+      <w:r>
+        <w:t xml:space="preserve"> responderam ao formulário. As respostas ajudaram a melhorar a interface e o conteúdo do sistema, tornando-o mais claro, útil e fácil de usar.</w:t>
+      </w:r>
+      <w:r>
+        <w:t>Os resultados completos encontram-se no Apêndice G deste trabalho.</w:t>
+      </w:r>
+    </w:p>
+    <w:p>
+      <w:r>
+        <w:t>Esta seção terá continuidade com as Fases 3 e 4.</w:t>
+      </w:r>
+    </w:p>
+    <w:p>
+      <w:pPr>
+        <w:pStyle w:val="Ttulo1"/>
+      </w:pPr>
+      <w:r>
         <w:lastRenderedPageBreak/>
-        <w:t>Domínio: VARCHAR(11) NOT NULL</w:t>
-      </w:r>
-    </w:p>
-    <w:p>
-      <w:pPr>
-        <w:pStyle w:val="PargrafodaLista"/>
-        <w:rPr>
-          <w:highlight w:val="yellow"/>
-        </w:rPr>
-      </w:pPr>
-      <w:r>
-        <w:rPr>
-          <w:highlight w:val="yellow"/>
-        </w:rPr>
-        <w:t>senha – Senha criptografada para autenticação.</w:t>
-      </w:r>
-    </w:p>
-    <w:p>
-      <w:pPr>
-        <w:pStyle w:val="PargrafodaLista"/>
-        <w:rPr>
-          <w:highlight w:val="yellow"/>
-        </w:rPr>
-      </w:pPr>
-      <w:r>
-        <w:rPr>
-          <w:highlight w:val="yellow"/>
-        </w:rPr>
-        <w:t>Domínio: VARCHAR(100) NOT NULL</w:t>
-      </w:r>
-    </w:p>
-    <w:p>
-      <w:pPr>
-        <w:pStyle w:val="PargrafodaLista"/>
-        <w:rPr>
-          <w:highlight w:val="yellow"/>
-        </w:rPr>
-      </w:pPr>
-      <w:r>
-        <w:rPr>
-          <w:highlight w:val="yellow"/>
-        </w:rPr>
-        <w:t>doadora – Indica se o usuário é doador.</w:t>
-      </w:r>
-    </w:p>
-    <w:p>
-      <w:pPr>
-        <w:pStyle w:val="PargrafodaLista"/>
-        <w:rPr>
-          <w:highlight w:val="yellow"/>
-        </w:rPr>
-      </w:pPr>
-      <w:r>
-        <w:rPr>
-          <w:highlight w:val="yellow"/>
-        </w:rPr>
-        <w:t>Domínio: BOOLEAN</w:t>
-      </w:r>
-    </w:p>
-    <w:p>
-      <w:pPr>
-        <w:pStyle w:val="PargrafodaLista"/>
-        <w:rPr>
-          <w:highlight w:val="yellow"/>
-        </w:rPr>
-      </w:pPr>
-      <w:r>
-        <w:rPr>
-          <w:highlight w:val="yellow"/>
-        </w:rPr>
-        <w:t>receptora – Indica se o usuário é receptor.</w:t>
-      </w:r>
-    </w:p>
-    <w:p>
-      <w:pPr>
-        <w:pStyle w:val="PargrafodaLista"/>
-        <w:rPr>
-          <w:highlight w:val="yellow"/>
-        </w:rPr>
-      </w:pPr>
-      <w:r>
-        <w:rPr>
-          <w:highlight w:val="yellow"/>
-        </w:rPr>
-        <w:t>Domínio: BOOLEAN</w:t>
-      </w:r>
-    </w:p>
-    <w:p>
-      <w:pPr>
-        <w:pStyle w:val="PargrafodaLista"/>
-        <w:rPr>
-          <w:highlight w:val="yellow"/>
-        </w:rPr>
-      </w:pPr>
-      <w:r>
-        <w:rPr>
-          <w:highlight w:val="yellow"/>
-        </w:rPr>
-        <w:t>profissional – Indica se o usuário é profissional de saúde.</w:t>
-      </w:r>
-    </w:p>
-    <w:p>
-      <w:pPr>
-        <w:pStyle w:val="PargrafodaLista"/>
-        <w:rPr>
-          <w:highlight w:val="yellow"/>
-        </w:rPr>
-      </w:pPr>
-      <w:r>
-        <w:rPr>
-          <w:highlight w:val="yellow"/>
-        </w:rPr>
-        <w:t>Domínio: BOOLEAN</w:t>
-      </w:r>
-    </w:p>
-    <w:p>
-      <w:pPr>
-        <w:pStyle w:val="PargrafodaLista"/>
-        <w:rPr>
-          <w:highlight w:val="yellow"/>
-        </w:rPr>
-      </w:pPr>
-      <w:r>
-        <w:rPr>
-          <w:highlight w:val="yellow"/>
-        </w:rPr>
-        <w:t>latitude – Localização geográfica (latitude).</w:t>
-      </w:r>
-    </w:p>
-    <w:p>
-      <w:pPr>
-        <w:pStyle w:val="PargrafodaLista"/>
-        <w:rPr>
-          <w:highlight w:val="yellow"/>
-        </w:rPr>
-      </w:pPr>
-      <w:r>
-        <w:rPr>
-          <w:highlight w:val="yellow"/>
-        </w:rPr>
-        <w:t>Domínio: NUMERIC(8,6)</w:t>
-      </w:r>
-    </w:p>
-    <w:p>
-      <w:pPr>
-        <w:pStyle w:val="PargrafodaLista"/>
-        <w:rPr>
-          <w:highlight w:val="yellow"/>
-        </w:rPr>
-      </w:pPr>
-      <w:r>
-        <w:rPr>
-          <w:highlight w:val="yellow"/>
-        </w:rPr>
-        <w:t>longitude – Localização geográfica (longitude).</w:t>
-      </w:r>
-    </w:p>
-    <w:p>
-      <w:pPr>
-        <w:pStyle w:val="PargrafodaLista"/>
-        <w:rPr>
-          <w:highlight w:val="yellow"/>
-        </w:rPr>
-      </w:pPr>
-      <w:r>
-        <w:rPr>
-          <w:highlight w:val="yellow"/>
-        </w:rPr>
-        <w:t>Domínio: NUMERIC(8,6)</w:t>
-      </w:r>
-    </w:p>
-    <w:p>
-      <w:pPr>
-        <w:pStyle w:val="PargrafodaLista"/>
-        <w:rPr>
-          <w:highlight w:val="yellow"/>
-        </w:rPr>
-      </w:pPr>
-      <w:r>
-        <w:rPr>
-          <w:highlight w:val="yellow"/>
-        </w:rPr>
-        <w:t>id_</w:t>
-      </w:r>
-      <w:r>
-        <w:rPr>
-          <w:highlight w:val="yellow"/>
-        </w:rPr>
-        <w:t>municipio</w:t>
-      </w:r>
-      <w:r>
-        <w:rPr>
-          <w:highlight w:val="yellow"/>
-        </w:rPr>
-        <w:t xml:space="preserve"> – Referência à cidade do usuário.</w:t>
-      </w:r>
-    </w:p>
-    <w:p>
-      <w:pPr>
-        <w:pStyle w:val="PargrafodaLista"/>
-        <w:rPr>
-          <w:highlight w:val="yellow"/>
-        </w:rPr>
-      </w:pPr>
-      <w:r>
-        <w:rPr>
-          <w:highlight w:val="yellow"/>
-        </w:rPr>
-        <w:t>Domínio: INTEGER NOT NUL</w:t>
-      </w:r>
-      <w:r>
-        <w:rPr>
-          <w:highlight w:val="yellow"/>
-        </w:rPr>
-        <w:t>L, chave estrangeira para municipio</w:t>
-      </w:r>
-      <w:r>
-        <w:rPr>
-          <w:highlight w:val="yellow"/>
-        </w:rPr>
-        <w:t>(id)</w:t>
-      </w:r>
-    </w:p>
-    <w:p>
-      <w:pPr>
-        <w:rPr>
-          <w:highlight w:val="yellow"/>
-        </w:rPr>
-      </w:pPr>
-      <w:r>
-        <w:rPr>
-          <w:highlight w:val="yellow"/>
-        </w:rPr>
-        <w:t>4. Tabela: doação</w:t>
-      </w:r>
-    </w:p>
-    <w:p>
-      <w:pPr>
-        <w:pStyle w:val="PargrafodaLista"/>
-        <w:rPr>
-          <w:highlight w:val="yellow"/>
-        </w:rPr>
-      </w:pPr>
-      <w:r>
-        <w:rPr>
-          <w:highlight w:val="yellow"/>
-        </w:rPr>
-        <w:t>id – Identificador único da doação.</w:t>
-      </w:r>
-    </w:p>
-    <w:p>
-      <w:pPr>
-        <w:pStyle w:val="PargrafodaLista"/>
-        <w:rPr>
-          <w:highlight w:val="yellow"/>
-          <w:lang w:val="en-US"/>
-        </w:rPr>
-      </w:pPr>
-      <w:r>
-        <w:rPr>
-          <w:highlight w:val="yellow"/>
-          <w:lang w:val="en-US"/>
-        </w:rPr>
-        <w:t>Domínio: INTEGER NOT NULL PRIMARY KEY</w:t>
-      </w:r>
-    </w:p>
-    <w:p>
-      <w:pPr>
-        <w:pStyle w:val="PargrafodaLista"/>
-        <w:rPr>
-          <w:highlight w:val="yellow"/>
-        </w:rPr>
-      </w:pPr>
-      <w:r>
-        <w:rPr>
-          <w:highlight w:val="yellow"/>
-        </w:rPr>
-        <w:t>id_bancos_de_leite – Banco de leite que recebeu a doação.</w:t>
-      </w:r>
-    </w:p>
-    <w:p>
-      <w:pPr>
-        <w:pStyle w:val="PargrafodaLista"/>
-        <w:rPr>
-          <w:highlight w:val="yellow"/>
-        </w:rPr>
-      </w:pPr>
-      <w:r>
-        <w:rPr>
-          <w:highlight w:val="yellow"/>
-        </w:rPr>
-        <w:t>Domínio: INTEGER NOT NULL, chave estrangeira para bancos_de_leite(id)</w:t>
-      </w:r>
-    </w:p>
-    <w:p>
-      <w:pPr>
-        <w:pStyle w:val="PargrafodaLista"/>
-        <w:rPr>
-          <w:highlight w:val="yellow"/>
-        </w:rPr>
-      </w:pPr>
-      <w:r>
-        <w:rPr>
-          <w:highlight w:val="yellow"/>
-        </w:rPr>
-        <w:t>quantidade_ml – Quantidade doada em mililitros.</w:t>
-      </w:r>
-    </w:p>
-    <w:p>
-      <w:pPr>
-        <w:pStyle w:val="PargrafodaLista"/>
-        <w:rPr>
-          <w:highlight w:val="yellow"/>
-        </w:rPr>
-      </w:pPr>
-      <w:r>
-        <w:rPr>
-          <w:highlight w:val="yellow"/>
-        </w:rPr>
-        <w:t>Domínio: INTEGER NOT NULL</w:t>
-      </w:r>
-    </w:p>
-    <w:p>
-      <w:pPr>
-        <w:pStyle w:val="PargrafodaLista"/>
-        <w:rPr>
-          <w:highlight w:val="yellow"/>
-        </w:rPr>
-      </w:pPr>
-      <w:r>
-        <w:rPr>
-          <w:highlight w:val="yellow"/>
-        </w:rPr>
-        <w:t>data_doacao – Data e hora da doação.</w:t>
-      </w:r>
-    </w:p>
-    <w:p>
-      <w:pPr>
-        <w:pStyle w:val="PargrafodaLista"/>
-        <w:rPr>
-          <w:highlight w:val="yellow"/>
-        </w:rPr>
-      </w:pPr>
-      <w:r>
-        <w:rPr>
-          <w:highlight w:val="yellow"/>
-        </w:rPr>
-        <w:t>Domínio: TIMESTAMPTZ NOT NULL</w:t>
-      </w:r>
-    </w:p>
-    <w:p>
-      <w:pPr>
-        <w:pStyle w:val="PargrafodaLista"/>
-        <w:rPr>
-          <w:highlight w:val="yellow"/>
-        </w:rPr>
-      </w:pPr>
-      <w:r>
-        <w:rPr>
-          <w:highlight w:val="yellow"/>
-        </w:rPr>
-        <w:t>id_usuario – Identificador do doador.</w:t>
-      </w:r>
-    </w:p>
-    <w:p>
-      <w:pPr>
-        <w:pStyle w:val="PargrafodaLista"/>
-        <w:rPr>
-          <w:highlight w:val="yellow"/>
-        </w:rPr>
-      </w:pPr>
-      <w:r>
-        <w:rPr>
-          <w:highlight w:val="yellow"/>
-        </w:rPr>
-        <w:t>Domínio: INTEGER NOT NULL, chave estrangeira para usuario(id)</w:t>
-      </w:r>
-    </w:p>
-    <w:p>
-      <w:pPr>
-        <w:pStyle w:val="PargrafodaLista"/>
-        <w:rPr>
-          <w:highlight w:val="yellow"/>
-        </w:rPr>
-      </w:pPr>
-    </w:p>
-    <w:p>
-      <w:pPr>
-        <w:rPr>
-          <w:highlight w:val="yellow"/>
-        </w:rPr>
-      </w:pPr>
-      <w:r>
-        <w:rPr>
-          <w:highlight w:val="yellow"/>
-        </w:rPr>
-        <w:t>5. Tabela: Agendamento</w:t>
-      </w:r>
-    </w:p>
-    <w:p>
-      <w:pPr>
-        <w:pStyle w:val="PargrafodaLista"/>
-      </w:pPr>
-      <w:r>
-        <w:rPr>
-          <w:highlight w:val="yellow"/>
-        </w:rPr>
-        <w:br/>
-        <w:t>id–Identificador único do agendamento.</w:t>
-      </w:r>
-      <w:r>
-        <w:rPr>
-          <w:highlight w:val="yellow"/>
-        </w:rPr>
-        <w:br/>
-        <w:t>Domínio: INTEGER NOT NULL PRIMARY KEY</w:t>
-      </w:r>
-      <w:r>
-        <w:rPr>
-          <w:highlight w:val="yellow"/>
-        </w:rPr>
-        <w:br/>
-      </w:r>
-      <w:r>
-        <w:rPr>
-          <w:highlight w:val="yellow"/>
-        </w:rPr>
-        <w:lastRenderedPageBreak/>
-        <w:t>id_usuario – Identificador do usuário que fará a doação.</w:t>
-      </w:r>
-      <w:r>
-        <w:rPr>
-          <w:highlight w:val="yellow"/>
-        </w:rPr>
-        <w:br/>
-        <w:t>Domínio: INTEGER NOT NULL, chave estrangeira para usuario(id)</w:t>
-      </w:r>
-      <w:r>
-        <w:rPr>
-          <w:highlight w:val="yellow"/>
-        </w:rPr>
-        <w:br/>
-        <w:t>id_banco_de_leite – Identificador do banco de leite onde será realizada a doação.</w:t>
-      </w:r>
-      <w:r>
-        <w:rPr>
-          <w:highlight w:val="yellow"/>
-        </w:rPr>
-        <w:br/>
-        <w:t>Domínio: INTEGER NOT NULL, chave estrangeira para bancos_de_leite(id)</w:t>
-      </w:r>
-      <w:r>
-        <w:rPr>
-          <w:highlight w:val="yellow"/>
-        </w:rPr>
-        <w:br/>
-        <w:t>data_agendada – Data e hora agendada para a doação.</w:t>
-      </w:r>
-      <w:r>
-        <w:rPr>
-          <w:highlight w:val="yellow"/>
-        </w:rPr>
-        <w:br/>
-        <w:t>Domínio: TIMESTAMPTZ NOT NULL</w:t>
-      </w:r>
-      <w:r>
-        <w:rPr>
-          <w:highlight w:val="yellow"/>
-        </w:rPr>
-        <w:br/>
-        <w:t>status – Status do agendamento (ex: pendente, confirmado, cancelado).</w:t>
-      </w:r>
-      <w:r>
-        <w:rPr>
-          <w:highlight w:val="yellow"/>
-        </w:rPr>
-        <w:br/>
-        <w:t>Domínio: VARCHAR(20) NOT NULL</w:t>
-      </w:r>
-    </w:p>
-    <w:p/>
-    <w:p>
-      <w:pPr>
-        <w:pStyle w:val="Ttulo2"/>
-      </w:pPr>
-      <w:bookmarkStart w:id="58" w:name="_Toc201323582"/>
-      <w:r>
-        <w:t>6.</w:t>
-      </w:r>
-      <w:r>
-        <w:t>4</w:t>
-      </w:r>
-      <w:r>
-        <w:t xml:space="preserve"> PROJETO DA INTERAÇÃO HUMANO-COMPUTADOR</w:t>
-      </w:r>
-      <w:bookmarkEnd w:id="58"/>
-    </w:p>
-    <w:p>
-      <w:bookmarkStart w:id="59" w:name="_Toc198201049"/>
-      <w:r>
-        <w:t>A interação humano-computador (</w:t>
-      </w:r>
-      <w:r>
-        <w:t>IHC</w:t>
-      </w:r>
-      <w:r>
-        <w:t>) visa garantir que os usuários consigam utilizar o sistema de forma simples, eficiente e intuitiva. Para isso, foram considerados os perfis de usuários, os padrões ergonômicos e as heurísticas de usabilidade mais ade</w:t>
-      </w:r>
-      <w:r>
-        <w:t>quadas ao contexto do sistema de software</w:t>
-      </w:r>
-      <w:r>
-        <w:t xml:space="preserve"> Donate.</w:t>
-      </w:r>
-      <w:bookmarkEnd w:id="59"/>
-    </w:p>
-    <w:p>
-      <w:pPr>
-        <w:pStyle w:val="Ttulo3"/>
-      </w:pPr>
-      <w:bookmarkStart w:id="60" w:name="_Toc201323583"/>
-      <w:r>
-        <w:t>6.</w:t>
-      </w:r>
-      <w:r>
-        <w:t>4</w:t>
-      </w:r>
-      <w:r>
-        <w:t xml:space="preserve">.1 </w:t>
-      </w:r>
-      <w:r>
-        <w:t>Perfil</w:t>
-      </w:r>
-      <w:r>
-        <w:t xml:space="preserve"> de</w:t>
-      </w:r>
-      <w:r>
-        <w:t xml:space="preserve"> U</w:t>
-      </w:r>
-      <w:r>
-        <w:t>suário</w:t>
-      </w:r>
-      <w:bookmarkEnd w:id="60"/>
-    </w:p>
-    <w:p>
-      <w:bookmarkStart w:id="61" w:name="_Toc192060119"/>
-      <w:r>
-        <w:t>Existem ao menos</w:t>
-      </w:r>
-      <w:r>
-        <w:t xml:space="preserve"> três perfis principais de usuários que irão interagir com a aplicação: doadoras, receptoras e profissionais da saúde. As doadoras são mulheres que estão em fase de amamentação e desejam contribuir com a doação de </w:t>
-      </w:r>
-      <w:r>
-        <w:t>leite humano para auxiliar outra</w:t>
-      </w:r>
-      <w:r>
-        <w:t xml:space="preserve">s </w:t>
-      </w:r>
-      <w:r>
-        <w:t>crianças</w:t>
-      </w:r>
-      <w:r>
-        <w:t>. Esse grupo necessita de orientações claras, acessíveis e com linguagem simples, além de informações seguras sobre os benefícios e o processo da doação. As receptoras são mães ou responsáveis por bebês que receberão o leite doado. Elas buscam confiança no processo e desejam compreender como é feito o controle de qualidade e a triagem das doações. Já os profissionais da saúde incluem estudantes e técnicos de enfermagem, bem como outros colaboradores que atuam diretamente no banco de leite. Esses profissionais utilizam o sistema para orientar as doadoras, monitorar coletas e garantir a segurança e eficiência de todo o processo.</w:t>
-      </w:r>
-    </w:p>
-    <w:p>
-      <w:r>
-        <w:t xml:space="preserve">Com o objetivo de entender melhor as necessidades desses usuários, foram realizadas entrevistas com alunos do curso de enfermagem e conversas com a coordenação. A partir desses contatos, foi elaborado um questionário simples e direto, com perguntas objetivas sobre o projeto, abordando aspectos como acessibilidade, clareza das informações e utilidade </w:t>
-      </w:r>
-      <w:r>
-        <w:lastRenderedPageBreak/>
-        <w:t xml:space="preserve">do sistema. O questionário foi aplicado de forma anônima, sem a coleta de dados pessoais, e teve como finalidade exclusiva o uso acadêmico. As respostas obtidas foram analisadas e utilizadas para orientar melhorias na interface e no conteúdo apresentado. </w:t>
-      </w:r>
-      <w:r>
-        <w:t xml:space="preserve"> </w:t>
-      </w:r>
-      <w:bookmarkStart w:id="62" w:name="_GoBack"/>
-      <w:r>
-        <w:t xml:space="preserve">O questionário foi aplicado de forma anônima, entre os dias </w:t>
-      </w:r>
-      <w:r>
-        <w:rPr>
-          <w:bCs w:val="0"/>
-        </w:rPr>
-        <w:t>15 e 25 de abril de 2025</w:t>
-      </w:r>
-      <w:r>
-        <w:t xml:space="preserve">, com o objetivo de entender a percepção das pessoas sobre o sistema Donate. Ele foi enviado para </w:t>
-      </w:r>
-      <w:r>
-        <w:rPr>
-          <w:bCs w:val="0"/>
-        </w:rPr>
-        <w:t>alunos da FAI, amigos, colegas e familiares de mães que amamentam</w:t>
-      </w:r>
-      <w:r>
-        <w:t xml:space="preserve">. Ao todo, </w:t>
-      </w:r>
-      <w:r>
-        <w:rPr>
-          <w:bCs w:val="0"/>
-        </w:rPr>
-        <w:t>25 pessoas</w:t>
-      </w:r>
-      <w:r>
-        <w:t xml:space="preserve"> responderam ao formulário. As respostas ajudaram a melhorar a interface e o conteúdo do sistema, tornando-o mais claro, útil e fácil de usar.</w:t>
-      </w:r>
-      <w:r>
-        <w:t>Os resultados completos encontram-se no Apêndice G deste trabalho.</w:t>
-      </w:r>
-    </w:p>
-    <w:bookmarkEnd w:id="62"/>
-    <w:p>
-      <w:r>
-        <w:t>Esta seção terá continuidade com as Fases 3 e 4.</w:t>
-      </w:r>
-    </w:p>
-    <w:p>
-      <w:pPr>
-        <w:pStyle w:val="Ttulo1"/>
-      </w:pPr>
-      <w:r>
         <w:br w:type="page"/>
       </w:r>
       <w:bookmarkStart w:id="63" w:name="_Toc201323584"/>
@@ -15446,7 +14303,7 @@
         <w:lastRenderedPageBreak/>
         <w:t>REFERÊNCIAS</w:t>
       </w:r>
-      <w:bookmarkEnd w:id="61"/>
+      <w:bookmarkEnd w:id="62"/>
       <w:bookmarkEnd w:id="64"/>
     </w:p>
     <w:p>
@@ -16538,6 +15395,7 @@
           <w:docPartUnique/>
         </w:docPartObj>
       </w:sdtPr>
+      <w:sdtEndPr/>
       <w:sdtContent>
         <w:r>
           <w:rPr>
@@ -16625,6 +15483,7 @@
         <w:docPartUnique/>
       </w:docPartObj>
     </w:sdtPr>
+    <w:sdtEndPr/>
     <w:sdtContent>
       <w:p>
         <w:pPr>
@@ -16652,7 +15511,7 @@
           <w:rPr>
             <w:noProof/>
           </w:rPr>
-          <w:t>55</w:t>
+          <w:t>51</w:t>
         </w:r>
         <w:r>
           <w:rPr>
@@ -21605,7 +20464,7 @@
 </file>
 
 <file path=customXml/itemProps1.xml><?xml version="1.0" encoding="utf-8"?>
-<ds:datastoreItem xmlns:ds="http://schemas.openxmlformats.org/officeDocument/2006/customXml" ds:itemID="{C18BAB22-1B9E-46D6-A648-F8806BF8F229}">
+<ds:datastoreItem xmlns:ds="http://schemas.openxmlformats.org/officeDocument/2006/customXml" ds:itemID="{2B5D48D6-0705-4CAD-81FC-E795A4247C5D}">
   <ds:schemaRefs>
     <ds:schemaRef ds:uri="http://schemas.openxmlformats.org/officeDocument/2006/bibliography"/>
   </ds:schemaRefs>

</xml_diff>